<commit_message>
[docs] "Diccionario EDT" modified
</commit_message>
<xml_diff>
--- a/docs/DICCIONARIO EDT.docx
+++ b/docs/DICCIONARIO EDT.docx
@@ -332,34 +332,14 @@
                 <w:sz w:val="20"/>
               </w:rPr>
             </w:pPr>
-            <w:proofErr w:type="spellStart"/>
             <w:r>
               <w:rPr>
                 <w:b/>
                 <w:bCs/>
                 <w:sz w:val="20"/>
               </w:rPr>
-              <w:t>CityScape</w:t>
-            </w:r>
-            <w:proofErr w:type="spellEnd"/>
-            <w:r>
-              <w:rPr>
-                <w:b/>
-                <w:bCs/>
-                <w:sz w:val="20"/>
-              </w:rPr>
-              <w:t xml:space="preserve"> </w:t>
-            </w:r>
-            <w:proofErr w:type="spellStart"/>
-            <w:r>
-              <w:rPr>
-                <w:b/>
-                <w:bCs/>
-                <w:sz w:val="20"/>
-              </w:rPr>
-              <w:t>Rentals</w:t>
-            </w:r>
-            <w:proofErr w:type="spellEnd"/>
+              <w:t>CityScape Rentals</w:t>
+            </w:r>
           </w:p>
         </w:tc>
         <w:tc>
@@ -531,7 +511,7 @@
               <w:t xml:space="preserve">Nombre paquete: </w:t>
             </w:r>
             <w:r>
-              <w:t>Paquete de trabajo I.1</w:t>
+              <w:t>Creación de Documentos Iniciales</w:t>
             </w:r>
             <w:r>
               <w:t xml:space="preserve"> </w:t>
@@ -568,13 +548,8 @@
               </w:rPr>
               <w:t xml:space="preserve"> </w:t>
             </w:r>
-            <w:proofErr w:type="gramStart"/>
-            <w:r>
-              <w:t>Jefe</w:t>
-            </w:r>
-            <w:proofErr w:type="gramEnd"/>
-            <w:r>
-              <w:t xml:space="preserve"> del proyecto</w:t>
+            <w:r>
+              <w:t>Jefe del proyecto</w:t>
             </w:r>
           </w:p>
         </w:tc>
@@ -879,13 +854,8 @@
               <w:jc w:val="both"/>
             </w:pPr>
             <w:r>
-              <w:t xml:space="preserve">Jefe de Proyecto, </w:t>
-            </w:r>
-            <w:proofErr w:type="spellStart"/>
-            <w:r>
-              <w:t>Stakeholders</w:t>
-            </w:r>
-            <w:proofErr w:type="spellEnd"/>
+              <w:t>Jefe de Proyecto, Stakeholders</w:t>
+            </w:r>
           </w:p>
         </w:tc>
       </w:tr>
@@ -997,7 +967,7 @@
               <w:t xml:space="preserve">Nombre paquete: </w:t>
             </w:r>
             <w:r>
-              <w:t>Paquete de trabajo P.1</w:t>
+              <w:t>Planificación Inicial del Proyecto</w:t>
             </w:r>
             <w:r>
               <w:t xml:space="preserve"> </w:t>
@@ -1034,13 +1004,8 @@
               </w:rPr>
               <w:t xml:space="preserve"> </w:t>
             </w:r>
-            <w:proofErr w:type="gramStart"/>
-            <w:r>
-              <w:t>Jefe</w:t>
-            </w:r>
-            <w:proofErr w:type="gramEnd"/>
-            <w:r>
-              <w:t xml:space="preserve"> del proyecto</w:t>
+            <w:r>
+              <w:t>Jefe del proyecto</w:t>
             </w:r>
           </w:p>
         </w:tc>
@@ -1430,13 +1395,8 @@
               <w:jc w:val="both"/>
             </w:pPr>
             <w:r>
-              <w:t xml:space="preserve">Jefe de Proyecto, </w:t>
-            </w:r>
-            <w:proofErr w:type="spellStart"/>
-            <w:r>
-              <w:t>Stakeholders</w:t>
-            </w:r>
-            <w:proofErr w:type="spellEnd"/>
+              <w:t>Jefe de Proyecto, Stakeholders</w:t>
+            </w:r>
           </w:p>
         </w:tc>
       </w:tr>
@@ -1615,7 +1575,7 @@
               <w:t xml:space="preserve">Nombre paquete: </w:t>
             </w:r>
             <w:r>
-              <w:t>Paquete de trabajo P.2</w:t>
+              <w:t>Gestión del Alcance</w:t>
             </w:r>
           </w:p>
         </w:tc>
@@ -2064,6 +2024,1029 @@
         </w:rPr>
       </w:pPr>
     </w:p>
+    <w:tbl>
+      <w:tblPr>
+        <w:tblStyle w:val="Tablaconcuadrcula"/>
+        <w:tblW w:w="0" w:type="auto"/>
+        <w:tblLook w:val="04A0" w:firstRow="1" w:lastRow="0" w:firstColumn="1" w:lastColumn="0" w:noHBand="0" w:noVBand="1"/>
+      </w:tblPr>
+      <w:tblGrid>
+        <w:gridCol w:w="5353"/>
+        <w:gridCol w:w="2376"/>
+        <w:gridCol w:w="3287"/>
+      </w:tblGrid>
+      <w:tr>
+        <w:tc>
+          <w:tcPr>
+            <w:tcW w:w="5353" w:type="dxa"/>
+          </w:tcPr>
+          <w:p>
+            <w:pPr>
+              <w:spacing w:afterAutospacing="0"/>
+              <w:jc w:val="both"/>
+            </w:pPr>
+            <w:r>
+              <w:rPr>
+                <w:b/>
+                <w:bCs/>
+              </w:rPr>
+              <w:t>Id</w:t>
+            </w:r>
+            <w:r>
+              <w:t>: P.</w:t>
+            </w:r>
+            <w:r>
+              <w:t>3</w:t>
+            </w:r>
+          </w:p>
+        </w:tc>
+        <w:tc>
+          <w:tcPr>
+            <w:tcW w:w="5663" w:type="dxa"/>
+            <w:gridSpan w:val="2"/>
+          </w:tcPr>
+          <w:p>
+            <w:pPr>
+              <w:spacing w:afterAutospacing="0"/>
+              <w:jc w:val="both"/>
+              <w:rPr>
+                <w:b/>
+                <w:bCs/>
+              </w:rPr>
+            </w:pPr>
+            <w:r>
+              <w:rPr>
+                <w:b/>
+                <w:bCs/>
+              </w:rPr>
+              <w:t xml:space="preserve">Nombre paquete: </w:t>
+            </w:r>
+            <w:r>
+              <w:t>Planificación de Calidad, Riesgos y Cronograma</w:t>
+            </w:r>
+          </w:p>
+        </w:tc>
+      </w:tr>
+      <w:tr>
+        <w:tc>
+          <w:tcPr>
+            <w:tcW w:w="11016" w:type="dxa"/>
+            <w:gridSpan w:val="3"/>
+          </w:tcPr>
+          <w:p>
+            <w:pPr>
+              <w:spacing w:afterAutospacing="0"/>
+              <w:jc w:val="both"/>
+              <w:rPr>
+                <w:b/>
+                <w:bCs/>
+              </w:rPr>
+            </w:pPr>
+            <w:r>
+              <w:rPr>
+                <w:b/>
+                <w:bCs/>
+              </w:rPr>
+              <w:t>Responsable:</w:t>
+            </w:r>
+            <w:r>
+              <w:rPr>
+                <w:b/>
+                <w:bCs/>
+              </w:rPr>
+              <w:t xml:space="preserve"> </w:t>
+            </w:r>
+            <w:r>
+              <w:t>Responsabilidad de Calidad y Riesgos</w:t>
+            </w:r>
+          </w:p>
+        </w:tc>
+      </w:tr>
+      <w:tr>
+        <w:tc>
+          <w:tcPr>
+            <w:tcW w:w="11016" w:type="dxa"/>
+            <w:gridSpan w:val="3"/>
+          </w:tcPr>
+          <w:p>
+            <w:pPr>
+              <w:spacing w:afterAutospacing="0"/>
+              <w:jc w:val="both"/>
+              <w:rPr>
+                <w:b/>
+                <w:bCs/>
+              </w:rPr>
+            </w:pPr>
+            <w:r>
+              <w:rPr>
+                <w:b/>
+                <w:bCs/>
+              </w:rPr>
+              <w:t>Descripción</w:t>
+            </w:r>
+            <w:r>
+              <w:t xml:space="preserve">: </w:t>
+            </w:r>
+            <w:r>
+              <w:t>Este paquete de trabajo cubre la planificación de la gestión de la calidad, los riesgos del proyecto, y el cronograma del mismo. Se desarrollarán los registros y matrices necesarios para asegurar el control adecuado de estos aspectos.</w:t>
+            </w:r>
+          </w:p>
+        </w:tc>
+      </w:tr>
+      <w:tr>
+        <w:tc>
+          <w:tcPr>
+            <w:tcW w:w="11016" w:type="dxa"/>
+            <w:gridSpan w:val="3"/>
+          </w:tcPr>
+          <w:p>
+            <w:pPr>
+              <w:spacing w:afterAutospacing="0"/>
+              <w:jc w:val="both"/>
+            </w:pPr>
+            <w:r>
+              <w:rPr>
+                <w:b/>
+                <w:bCs/>
+              </w:rPr>
+              <w:t>Entregables</w:t>
+            </w:r>
+            <w:r>
+              <w:t xml:space="preserve">:   </w:t>
+            </w:r>
+          </w:p>
+          <w:p>
+            <w:pPr>
+              <w:pStyle w:val="Prrafodelista"/>
+              <w:numPr>
+                <w:ilvl w:val="0"/>
+                <w:numId w:val="2"/>
+              </w:numPr>
+              <w:spacing w:afterAutospacing="0"/>
+              <w:jc w:val="both"/>
+            </w:pPr>
+            <w:r>
+              <w:t>Plan de Gestión de</w:t>
+            </w:r>
+            <w:r>
+              <w:t xml:space="preserve"> Calidad</w:t>
+            </w:r>
+            <w:r>
+              <w:t xml:space="preserve"> </w:t>
+            </w:r>
+          </w:p>
+          <w:p>
+            <w:pPr>
+              <w:pStyle w:val="Prrafodelista"/>
+              <w:numPr>
+                <w:ilvl w:val="0"/>
+                <w:numId w:val="2"/>
+              </w:numPr>
+              <w:spacing w:afterAutospacing="0"/>
+              <w:jc w:val="both"/>
+            </w:pPr>
+            <w:r>
+              <w:t>Plan de Gestión de Riesgos</w:t>
+            </w:r>
+          </w:p>
+          <w:p>
+            <w:pPr>
+              <w:pStyle w:val="Prrafodelista"/>
+              <w:numPr>
+                <w:ilvl w:val="0"/>
+                <w:numId w:val="2"/>
+              </w:numPr>
+              <w:spacing w:afterAutospacing="0"/>
+              <w:jc w:val="both"/>
+            </w:pPr>
+            <w:r>
+              <w:t>Registro de Riesgos</w:t>
+            </w:r>
+          </w:p>
+          <w:p>
+            <w:pPr>
+              <w:pStyle w:val="Prrafodelista"/>
+              <w:numPr>
+                <w:ilvl w:val="0"/>
+                <w:numId w:val="2"/>
+              </w:numPr>
+              <w:spacing w:afterAutospacing="0"/>
+              <w:jc w:val="both"/>
+              <w:rPr>
+                <w:b/>
+                <w:bCs/>
+              </w:rPr>
+            </w:pPr>
+            <w:r>
+              <w:t>Plan de Gestión del Cronograma</w:t>
+            </w:r>
+          </w:p>
+          <w:p>
+            <w:pPr>
+              <w:pStyle w:val="Prrafodelista"/>
+              <w:numPr>
+                <w:ilvl w:val="0"/>
+                <w:numId w:val="2"/>
+              </w:numPr>
+              <w:spacing w:afterAutospacing="0"/>
+              <w:jc w:val="both"/>
+              <w:rPr>
+                <w:b/>
+                <w:bCs/>
+              </w:rPr>
+            </w:pPr>
+            <w:r>
+              <w:t>Lista de Actividades</w:t>
+            </w:r>
+          </w:p>
+          <w:p>
+            <w:pPr>
+              <w:pStyle w:val="Prrafodelista"/>
+              <w:numPr>
+                <w:ilvl w:val="0"/>
+                <w:numId w:val="2"/>
+              </w:numPr>
+              <w:spacing w:afterAutospacing="0"/>
+              <w:jc w:val="both"/>
+            </w:pPr>
+            <w:r>
+              <w:t>Lista de Hitos</w:t>
+            </w:r>
+          </w:p>
+          <w:p>
+            <w:pPr>
+              <w:pStyle w:val="Prrafodelista"/>
+              <w:numPr>
+                <w:ilvl w:val="0"/>
+                <w:numId w:val="2"/>
+              </w:numPr>
+              <w:spacing w:afterAutospacing="0"/>
+              <w:jc w:val="both"/>
+              <w:rPr>
+                <w:b/>
+                <w:bCs/>
+              </w:rPr>
+            </w:pPr>
+            <w:r>
+              <w:t>Cronograma</w:t>
+            </w:r>
+            <w:r>
+              <w:rPr>
+                <w:b/>
+                <w:bCs/>
+              </w:rPr>
+              <w:t xml:space="preserve"> </w:t>
+            </w:r>
+          </w:p>
+        </w:tc>
+      </w:tr>
+      <w:tr>
+        <w:tc>
+          <w:tcPr>
+            <w:tcW w:w="5353" w:type="dxa"/>
+          </w:tcPr>
+          <w:p>
+            <w:pPr>
+              <w:spacing w:afterAutospacing="0"/>
+              <w:jc w:val="both"/>
+              <w:rPr>
+                <w:b/>
+                <w:bCs/>
+              </w:rPr>
+            </w:pPr>
+            <w:r>
+              <w:rPr>
+                <w:b/>
+                <w:bCs/>
+              </w:rPr>
+              <w:t xml:space="preserve">Actividades/Hitos: </w:t>
+            </w:r>
+          </w:p>
+        </w:tc>
+        <w:tc>
+          <w:tcPr>
+            <w:tcW w:w="2376" w:type="dxa"/>
+          </w:tcPr>
+          <w:p>
+            <w:pPr>
+              <w:spacing w:afterAutospacing="0"/>
+              <w:jc w:val="both"/>
+              <w:rPr>
+                <w:b/>
+                <w:bCs/>
+              </w:rPr>
+            </w:pPr>
+            <w:r>
+              <w:rPr>
+                <w:b/>
+                <w:bCs/>
+              </w:rPr>
+              <w:t>Duración:</w:t>
+            </w:r>
+          </w:p>
+        </w:tc>
+        <w:tc>
+          <w:tcPr>
+            <w:tcW w:w="3287" w:type="dxa"/>
+          </w:tcPr>
+          <w:p>
+            <w:pPr>
+              <w:spacing w:afterAutospacing="0"/>
+              <w:jc w:val="both"/>
+              <w:rPr>
+                <w:b/>
+                <w:bCs/>
+              </w:rPr>
+            </w:pPr>
+            <w:r>
+              <w:rPr>
+                <w:b/>
+                <w:bCs/>
+              </w:rPr>
+              <w:t xml:space="preserve">Recursos: </w:t>
+            </w:r>
+          </w:p>
+        </w:tc>
+      </w:tr>
+      <w:tr>
+        <w:tc>
+          <w:tcPr>
+            <w:tcW w:w="5353" w:type="dxa"/>
+          </w:tcPr>
+          <w:p>
+            <w:pPr>
+              <w:spacing w:afterAutospacing="0"/>
+              <w:jc w:val="both"/>
+            </w:pPr>
+            <w:r>
+              <w:t>Desarrollo del Plan de Gestión de Calidad</w:t>
+            </w:r>
+          </w:p>
+        </w:tc>
+        <w:tc>
+          <w:tcPr>
+            <w:tcW w:w="2376" w:type="dxa"/>
+          </w:tcPr>
+          <w:p>
+            <w:pPr>
+              <w:spacing w:afterAutospacing="0"/>
+              <w:jc w:val="both"/>
+            </w:pPr>
+            <w:r>
+              <w:t>8h</w:t>
+            </w:r>
+          </w:p>
+        </w:tc>
+        <w:tc>
+          <w:tcPr>
+            <w:tcW w:w="3287" w:type="dxa"/>
+          </w:tcPr>
+          <w:p>
+            <w:pPr>
+              <w:spacing w:afterAutospacing="0"/>
+              <w:jc w:val="both"/>
+            </w:pPr>
+            <w:r>
+              <w:t>Responsable de Calidad</w:t>
+            </w:r>
+          </w:p>
+        </w:tc>
+      </w:tr>
+      <w:tr>
+        <w:tc>
+          <w:tcPr>
+            <w:tcW w:w="5353" w:type="dxa"/>
+          </w:tcPr>
+          <w:p>
+            <w:pPr>
+              <w:spacing w:afterAutospacing="0"/>
+              <w:jc w:val="both"/>
+            </w:pPr>
+            <w:r>
+              <w:t>Elaboración del Plan de Gestión de Riesgos</w:t>
+            </w:r>
+          </w:p>
+        </w:tc>
+        <w:tc>
+          <w:tcPr>
+            <w:tcW w:w="2376" w:type="dxa"/>
+          </w:tcPr>
+          <w:p>
+            <w:pPr>
+              <w:spacing w:afterAutospacing="0"/>
+              <w:jc w:val="both"/>
+            </w:pPr>
+            <w:r>
+              <w:t>6h</w:t>
+            </w:r>
+          </w:p>
+        </w:tc>
+        <w:tc>
+          <w:tcPr>
+            <w:tcW w:w="3287" w:type="dxa"/>
+          </w:tcPr>
+          <w:p>
+            <w:pPr>
+              <w:spacing w:afterAutospacing="0"/>
+              <w:jc w:val="both"/>
+            </w:pPr>
+            <w:r>
+              <w:t>Responsable de Riesgos</w:t>
+            </w:r>
+          </w:p>
+        </w:tc>
+      </w:tr>
+      <w:tr>
+        <w:tc>
+          <w:tcPr>
+            <w:tcW w:w="5353" w:type="dxa"/>
+          </w:tcPr>
+          <w:p>
+            <w:pPr>
+              <w:spacing w:afterAutospacing="0"/>
+              <w:jc w:val="both"/>
+            </w:pPr>
+            <w:r>
+              <w:t>Creación del Registro de Riesgos</w:t>
+            </w:r>
+          </w:p>
+        </w:tc>
+        <w:tc>
+          <w:tcPr>
+            <w:tcW w:w="2376" w:type="dxa"/>
+          </w:tcPr>
+          <w:p>
+            <w:pPr>
+              <w:spacing w:afterAutospacing="0"/>
+              <w:jc w:val="both"/>
+            </w:pPr>
+            <w:r>
+              <w:t>6h</w:t>
+            </w:r>
+          </w:p>
+        </w:tc>
+        <w:tc>
+          <w:tcPr>
+            <w:tcW w:w="3287" w:type="dxa"/>
+          </w:tcPr>
+          <w:tbl>
+            <w:tblPr>
+              <w:tblW w:w="0" w:type="auto"/>
+              <w:tblCellSpacing w:w="15" w:type="dxa"/>
+              <w:tblCellMar>
+                <w:top w:w="15" w:type="dxa"/>
+                <w:left w:w="15" w:type="dxa"/>
+                <w:bottom w:w="15" w:type="dxa"/>
+                <w:right w:w="15" w:type="dxa"/>
+              </w:tblCellMar>
+              <w:tblLook w:val="04A0" w:firstRow="1" w:lastRow="0" w:firstColumn="1" w:lastColumn="0" w:noHBand="0" w:noVBand="1"/>
+            </w:tblPr>
+            <w:tblGrid>
+              <w:gridCol w:w="2215"/>
+            </w:tblGrid>
+            <w:tr>
+              <w:trPr>
+                <w:tblCellSpacing w:w="15" w:type="dxa"/>
+              </w:trPr>
+              <w:tc>
+                <w:tcPr>
+                  <w:tcW w:w="0" w:type="auto"/>
+                  <w:vAlign w:val="center"/>
+                  <w:hideMark/>
+                </w:tcPr>
+                <w:p>
+                  <w:pPr>
+                    <w:spacing w:after="0" w:afterAutospacing="0" w:line="240" w:lineRule="auto"/>
+                    <w:jc w:val="both"/>
+                    <w:rPr>
+                      <w:lang w:val="es-ES"/>
+                    </w:rPr>
+                  </w:pPr>
+                  <w:r>
+                    <w:rPr>
+                      <w:lang w:val="es-ES"/>
+                    </w:rPr>
+                    <w:t>Responsable de Riesgos</w:t>
+                  </w:r>
+                </w:p>
+              </w:tc>
+            </w:tr>
+          </w:tbl>
+          <w:p>
+            <w:pPr>
+              <w:spacing w:afterAutospacing="0"/>
+              <w:jc w:val="both"/>
+              <w:rPr>
+                <w:vanish/>
+                <w:lang w:val="es-ES"/>
+              </w:rPr>
+            </w:pPr>
+          </w:p>
+          <w:tbl>
+            <w:tblPr>
+              <w:tblW w:w="0" w:type="auto"/>
+              <w:tblCellSpacing w:w="15" w:type="dxa"/>
+              <w:tblCellMar>
+                <w:top w:w="15" w:type="dxa"/>
+                <w:left w:w="15" w:type="dxa"/>
+                <w:bottom w:w="15" w:type="dxa"/>
+                <w:right w:w="15" w:type="dxa"/>
+              </w:tblCellMar>
+              <w:tblLook w:val="04A0" w:firstRow="1" w:lastRow="0" w:firstColumn="1" w:lastColumn="0" w:noHBand="0" w:noVBand="1"/>
+            </w:tblPr>
+            <w:tblGrid>
+              <w:gridCol w:w="96"/>
+            </w:tblGrid>
+            <w:tr>
+              <w:trPr>
+                <w:tblCellSpacing w:w="15" w:type="dxa"/>
+              </w:trPr>
+              <w:tc>
+                <w:tcPr>
+                  <w:tcW w:w="0" w:type="auto"/>
+                  <w:vAlign w:val="center"/>
+                  <w:hideMark/>
+                </w:tcPr>
+                <w:p>
+                  <w:pPr>
+                    <w:spacing w:after="0" w:afterAutospacing="0" w:line="240" w:lineRule="auto"/>
+                    <w:jc w:val="both"/>
+                    <w:rPr>
+                      <w:lang w:val="es-ES"/>
+                    </w:rPr>
+                  </w:pPr>
+                </w:p>
+              </w:tc>
+            </w:tr>
+          </w:tbl>
+          <w:p>
+            <w:pPr>
+              <w:spacing w:afterAutospacing="0"/>
+              <w:jc w:val="both"/>
+            </w:pPr>
+          </w:p>
+        </w:tc>
+      </w:tr>
+      <w:tr>
+        <w:tc>
+          <w:tcPr>
+            <w:tcW w:w="5353" w:type="dxa"/>
+          </w:tcPr>
+          <w:p>
+            <w:pPr>
+              <w:spacing w:afterAutospacing="0"/>
+              <w:jc w:val="both"/>
+            </w:pPr>
+            <w:r>
+              <w:t>Desarrollo del Plan de Gestión del Cronograma</w:t>
+            </w:r>
+          </w:p>
+        </w:tc>
+        <w:tc>
+          <w:tcPr>
+            <w:tcW w:w="2376" w:type="dxa"/>
+          </w:tcPr>
+          <w:p>
+            <w:pPr>
+              <w:spacing w:afterAutospacing="0"/>
+              <w:jc w:val="both"/>
+            </w:pPr>
+            <w:r>
+              <w:t>4h</w:t>
+            </w:r>
+          </w:p>
+        </w:tc>
+        <w:tc>
+          <w:tcPr>
+            <w:tcW w:w="3287" w:type="dxa"/>
+          </w:tcPr>
+          <w:tbl>
+            <w:tblPr>
+              <w:tblW w:w="0" w:type="auto"/>
+              <w:tblCellSpacing w:w="15" w:type="dxa"/>
+              <w:tblCellMar>
+                <w:top w:w="15" w:type="dxa"/>
+                <w:left w:w="15" w:type="dxa"/>
+                <w:bottom w:w="15" w:type="dxa"/>
+                <w:right w:w="15" w:type="dxa"/>
+              </w:tblCellMar>
+              <w:tblLook w:val="04A0" w:firstRow="1" w:lastRow="0" w:firstColumn="1" w:lastColumn="0" w:noHBand="0" w:noVBand="1"/>
+            </w:tblPr>
+            <w:tblGrid>
+              <w:gridCol w:w="1569"/>
+            </w:tblGrid>
+            <w:tr>
+              <w:trPr>
+                <w:tblCellSpacing w:w="15" w:type="dxa"/>
+              </w:trPr>
+              <w:tc>
+                <w:tcPr>
+                  <w:tcW w:w="0" w:type="auto"/>
+                  <w:vAlign w:val="center"/>
+                  <w:hideMark/>
+                </w:tcPr>
+                <w:p>
+                  <w:pPr>
+                    <w:spacing w:after="0" w:afterAutospacing="0" w:line="240" w:lineRule="auto"/>
+                    <w:jc w:val="both"/>
+                    <w:rPr>
+                      <w:lang w:val="es-ES"/>
+                    </w:rPr>
+                  </w:pPr>
+                  <w:r>
+                    <w:rPr>
+                      <w:lang w:val="es-ES"/>
+                    </w:rPr>
+                    <w:t>Jefe de Proyecto</w:t>
+                  </w:r>
+                </w:p>
+              </w:tc>
+            </w:tr>
+          </w:tbl>
+          <w:p>
+            <w:pPr>
+              <w:spacing w:afterAutospacing="0"/>
+              <w:jc w:val="both"/>
+              <w:rPr>
+                <w:vanish/>
+                <w:lang w:val="es-ES"/>
+              </w:rPr>
+            </w:pPr>
+          </w:p>
+          <w:tbl>
+            <w:tblPr>
+              <w:tblW w:w="0" w:type="auto"/>
+              <w:tblCellSpacing w:w="15" w:type="dxa"/>
+              <w:tblCellMar>
+                <w:top w:w="15" w:type="dxa"/>
+                <w:left w:w="15" w:type="dxa"/>
+                <w:bottom w:w="15" w:type="dxa"/>
+                <w:right w:w="15" w:type="dxa"/>
+              </w:tblCellMar>
+              <w:tblLook w:val="04A0" w:firstRow="1" w:lastRow="0" w:firstColumn="1" w:lastColumn="0" w:noHBand="0" w:noVBand="1"/>
+            </w:tblPr>
+            <w:tblGrid>
+              <w:gridCol w:w="96"/>
+            </w:tblGrid>
+            <w:tr>
+              <w:trPr>
+                <w:tblCellSpacing w:w="15" w:type="dxa"/>
+              </w:trPr>
+              <w:tc>
+                <w:tcPr>
+                  <w:tcW w:w="0" w:type="auto"/>
+                  <w:vAlign w:val="center"/>
+                  <w:hideMark/>
+                </w:tcPr>
+                <w:p>
+                  <w:pPr>
+                    <w:spacing w:after="0" w:afterAutospacing="0" w:line="240" w:lineRule="auto"/>
+                    <w:jc w:val="both"/>
+                    <w:rPr>
+                      <w:lang w:val="es-ES"/>
+                    </w:rPr>
+                  </w:pPr>
+                </w:p>
+              </w:tc>
+            </w:tr>
+          </w:tbl>
+          <w:p>
+            <w:pPr>
+              <w:spacing w:afterAutospacing="0"/>
+              <w:jc w:val="both"/>
+            </w:pPr>
+          </w:p>
+        </w:tc>
+      </w:tr>
+      <w:tr>
+        <w:tc>
+          <w:tcPr>
+            <w:tcW w:w="5353" w:type="dxa"/>
+          </w:tcPr>
+          <w:p>
+            <w:pPr>
+              <w:spacing w:afterAutospacing="0"/>
+              <w:jc w:val="both"/>
+            </w:pPr>
+            <w:r>
+              <w:t>Elaboración de la Lista de Actividades</w:t>
+            </w:r>
+          </w:p>
+        </w:tc>
+        <w:tc>
+          <w:tcPr>
+            <w:tcW w:w="2376" w:type="dxa"/>
+          </w:tcPr>
+          <w:p>
+            <w:pPr>
+              <w:spacing w:afterAutospacing="0"/>
+              <w:jc w:val="both"/>
+            </w:pPr>
+          </w:p>
+        </w:tc>
+        <w:tc>
+          <w:tcPr>
+            <w:tcW w:w="3287" w:type="dxa"/>
+          </w:tcPr>
+          <w:tbl>
+            <w:tblPr>
+              <w:tblW w:w="0" w:type="auto"/>
+              <w:tblCellSpacing w:w="15" w:type="dxa"/>
+              <w:tblCellMar>
+                <w:top w:w="15" w:type="dxa"/>
+                <w:left w:w="15" w:type="dxa"/>
+                <w:bottom w:w="15" w:type="dxa"/>
+                <w:right w:w="15" w:type="dxa"/>
+              </w:tblCellMar>
+              <w:tblLook w:val="04A0" w:firstRow="1" w:lastRow="0" w:firstColumn="1" w:lastColumn="0" w:noHBand="0" w:noVBand="1"/>
+            </w:tblPr>
+            <w:tblGrid>
+              <w:gridCol w:w="1569"/>
+            </w:tblGrid>
+            <w:tr>
+              <w:trPr>
+                <w:tblCellSpacing w:w="15" w:type="dxa"/>
+              </w:trPr>
+              <w:tc>
+                <w:tcPr>
+                  <w:tcW w:w="0" w:type="auto"/>
+                  <w:vAlign w:val="center"/>
+                  <w:hideMark/>
+                </w:tcPr>
+                <w:p>
+                  <w:pPr>
+                    <w:spacing w:after="0" w:afterAutospacing="0" w:line="240" w:lineRule="auto"/>
+                    <w:jc w:val="both"/>
+                    <w:rPr>
+                      <w:lang w:val="es-ES"/>
+                    </w:rPr>
+                  </w:pPr>
+                  <w:r>
+                    <w:rPr>
+                      <w:lang w:val="es-ES"/>
+                    </w:rPr>
+                    <w:t>Jefe de Proyecto</w:t>
+                  </w:r>
+                </w:p>
+              </w:tc>
+            </w:tr>
+          </w:tbl>
+          <w:p>
+            <w:pPr>
+              <w:spacing w:afterAutospacing="0"/>
+              <w:jc w:val="both"/>
+              <w:rPr>
+                <w:vanish/>
+                <w:lang w:val="es-ES"/>
+              </w:rPr>
+            </w:pPr>
+          </w:p>
+          <w:tbl>
+            <w:tblPr>
+              <w:tblW w:w="0" w:type="auto"/>
+              <w:tblCellSpacing w:w="15" w:type="dxa"/>
+              <w:tblCellMar>
+                <w:top w:w="15" w:type="dxa"/>
+                <w:left w:w="15" w:type="dxa"/>
+                <w:bottom w:w="15" w:type="dxa"/>
+                <w:right w:w="15" w:type="dxa"/>
+              </w:tblCellMar>
+              <w:tblLook w:val="04A0" w:firstRow="1" w:lastRow="0" w:firstColumn="1" w:lastColumn="0" w:noHBand="0" w:noVBand="1"/>
+            </w:tblPr>
+            <w:tblGrid>
+              <w:gridCol w:w="96"/>
+            </w:tblGrid>
+            <w:tr>
+              <w:trPr>
+                <w:tblCellSpacing w:w="15" w:type="dxa"/>
+              </w:trPr>
+              <w:tc>
+                <w:tcPr>
+                  <w:tcW w:w="0" w:type="auto"/>
+                  <w:vAlign w:val="center"/>
+                  <w:hideMark/>
+                </w:tcPr>
+                <w:p>
+                  <w:pPr>
+                    <w:spacing w:after="0" w:afterAutospacing="0" w:line="240" w:lineRule="auto"/>
+                    <w:jc w:val="both"/>
+                    <w:rPr>
+                      <w:lang w:val="es-ES"/>
+                    </w:rPr>
+                  </w:pPr>
+                </w:p>
+              </w:tc>
+            </w:tr>
+          </w:tbl>
+          <w:p>
+            <w:pPr>
+              <w:spacing w:afterAutospacing="0"/>
+              <w:jc w:val="both"/>
+            </w:pPr>
+          </w:p>
+        </w:tc>
+      </w:tr>
+      <w:tr>
+        <w:tc>
+          <w:tcPr>
+            <w:tcW w:w="5353" w:type="dxa"/>
+          </w:tcPr>
+          <w:p>
+            <w:pPr>
+              <w:spacing w:afterAutospacing="0"/>
+              <w:jc w:val="both"/>
+            </w:pPr>
+            <w:r>
+              <w:t>Creación de la Lista de Hitos</w:t>
+            </w:r>
+          </w:p>
+        </w:tc>
+        <w:tc>
+          <w:tcPr>
+            <w:tcW w:w="2376" w:type="dxa"/>
+          </w:tcPr>
+          <w:p>
+            <w:pPr>
+              <w:spacing w:afterAutospacing="0"/>
+              <w:jc w:val="both"/>
+            </w:pPr>
+          </w:p>
+        </w:tc>
+        <w:tc>
+          <w:tcPr>
+            <w:tcW w:w="3287" w:type="dxa"/>
+          </w:tcPr>
+          <w:tbl>
+            <w:tblPr>
+              <w:tblW w:w="0" w:type="auto"/>
+              <w:tblCellSpacing w:w="15" w:type="dxa"/>
+              <w:tblCellMar>
+                <w:top w:w="15" w:type="dxa"/>
+                <w:left w:w="15" w:type="dxa"/>
+                <w:bottom w:w="15" w:type="dxa"/>
+                <w:right w:w="15" w:type="dxa"/>
+              </w:tblCellMar>
+              <w:tblLook w:val="04A0" w:firstRow="1" w:lastRow="0" w:firstColumn="1" w:lastColumn="0" w:noHBand="0" w:noVBand="1"/>
+            </w:tblPr>
+            <w:tblGrid>
+              <w:gridCol w:w="1569"/>
+            </w:tblGrid>
+            <w:tr>
+              <w:trPr>
+                <w:tblCellSpacing w:w="15" w:type="dxa"/>
+              </w:trPr>
+              <w:tc>
+                <w:tcPr>
+                  <w:tcW w:w="0" w:type="auto"/>
+                  <w:vAlign w:val="center"/>
+                  <w:hideMark/>
+                </w:tcPr>
+                <w:p>
+                  <w:pPr>
+                    <w:spacing w:after="0" w:afterAutospacing="0" w:line="240" w:lineRule="auto"/>
+                    <w:jc w:val="both"/>
+                    <w:rPr>
+                      <w:lang w:val="es-ES"/>
+                    </w:rPr>
+                  </w:pPr>
+                  <w:r>
+                    <w:rPr>
+                      <w:lang w:val="es-ES"/>
+                    </w:rPr>
+                    <w:t>Jefe de Proyecto</w:t>
+                  </w:r>
+                </w:p>
+              </w:tc>
+            </w:tr>
+          </w:tbl>
+          <w:p>
+            <w:pPr>
+              <w:spacing w:afterAutospacing="0"/>
+              <w:jc w:val="both"/>
+              <w:rPr>
+                <w:vanish/>
+                <w:lang w:val="es-ES"/>
+              </w:rPr>
+            </w:pPr>
+          </w:p>
+          <w:tbl>
+            <w:tblPr>
+              <w:tblW w:w="0" w:type="auto"/>
+              <w:tblCellSpacing w:w="15" w:type="dxa"/>
+              <w:tblCellMar>
+                <w:top w:w="15" w:type="dxa"/>
+                <w:left w:w="15" w:type="dxa"/>
+                <w:bottom w:w="15" w:type="dxa"/>
+                <w:right w:w="15" w:type="dxa"/>
+              </w:tblCellMar>
+              <w:tblLook w:val="04A0" w:firstRow="1" w:lastRow="0" w:firstColumn="1" w:lastColumn="0" w:noHBand="0" w:noVBand="1"/>
+            </w:tblPr>
+            <w:tblGrid>
+              <w:gridCol w:w="96"/>
+            </w:tblGrid>
+            <w:tr>
+              <w:trPr>
+                <w:tblCellSpacing w:w="15" w:type="dxa"/>
+              </w:trPr>
+              <w:tc>
+                <w:tcPr>
+                  <w:tcW w:w="0" w:type="auto"/>
+                  <w:vAlign w:val="center"/>
+                  <w:hideMark/>
+                </w:tcPr>
+                <w:p>
+                  <w:pPr>
+                    <w:spacing w:after="0" w:afterAutospacing="0" w:line="240" w:lineRule="auto"/>
+                    <w:jc w:val="both"/>
+                    <w:rPr>
+                      <w:lang w:val="es-ES"/>
+                    </w:rPr>
+                  </w:pPr>
+                </w:p>
+              </w:tc>
+            </w:tr>
+          </w:tbl>
+          <w:p>
+            <w:pPr>
+              <w:spacing w:afterAutospacing="0"/>
+              <w:jc w:val="both"/>
+            </w:pPr>
+          </w:p>
+        </w:tc>
+      </w:tr>
+      <w:tr>
+        <w:tc>
+          <w:tcPr>
+            <w:tcW w:w="5353" w:type="dxa"/>
+          </w:tcPr>
+          <w:p>
+            <w:pPr>
+              <w:spacing w:afterAutospacing="0"/>
+              <w:jc w:val="both"/>
+            </w:pPr>
+            <w:r>
+              <w:t>Desarrollo del Cronograma en MS Project</w:t>
+            </w:r>
+          </w:p>
+        </w:tc>
+        <w:tc>
+          <w:tcPr>
+            <w:tcW w:w="2376" w:type="dxa"/>
+          </w:tcPr>
+          <w:p>
+            <w:pPr>
+              <w:spacing w:afterAutospacing="0"/>
+              <w:jc w:val="both"/>
+            </w:pPr>
+          </w:p>
+        </w:tc>
+        <w:tc>
+          <w:tcPr>
+            <w:tcW w:w="3287" w:type="dxa"/>
+          </w:tcPr>
+          <w:p>
+            <w:pPr>
+              <w:spacing w:afterAutospacing="0"/>
+              <w:jc w:val="both"/>
+            </w:pPr>
+            <w:r>
+              <w:t>Jefe de Proyecto</w:t>
+            </w:r>
+          </w:p>
+        </w:tc>
+      </w:tr>
+      <w:tr>
+        <w:tc>
+          <w:tcPr>
+            <w:tcW w:w="11016" w:type="dxa"/>
+            <w:gridSpan w:val="3"/>
+          </w:tcPr>
+          <w:p>
+            <w:pPr>
+              <w:spacing w:afterAutospacing="0"/>
+              <w:jc w:val="both"/>
+            </w:pPr>
+            <w:r>
+              <w:rPr>
+                <w:b/>
+                <w:bCs/>
+              </w:rPr>
+              <w:t>Criterios de Aceptación:</w:t>
+            </w:r>
+            <w:r>
+              <w:rPr>
+                <w:b/>
+                <w:bCs/>
+              </w:rPr>
+              <w:t xml:space="preserve"> </w:t>
+            </w:r>
+            <w:r>
+              <w:t>El Plan de Gestión de Calidad, el Plan de Gestión de Riesgos, y el Cronograma deberán estar aprobados por el equipo de gestión del proyecto y las partes interesadas</w:t>
+            </w:r>
+          </w:p>
+        </w:tc>
+      </w:tr>
+    </w:tbl>
     <w:p>
       <w:pPr>
         <w:spacing w:after="0" w:afterAutospacing="0"/>
@@ -2088,6 +3071,3228 @@
         </w:rPr>
       </w:pPr>
     </w:p>
+    <w:tbl>
+      <w:tblPr>
+        <w:tblStyle w:val="Tablaconcuadrcula"/>
+        <w:tblW w:w="0" w:type="auto"/>
+        <w:tblLook w:val="04A0" w:firstRow="1" w:lastRow="0" w:firstColumn="1" w:lastColumn="0" w:noHBand="0" w:noVBand="1"/>
+      </w:tblPr>
+      <w:tblGrid>
+        <w:gridCol w:w="5353"/>
+        <w:gridCol w:w="2376"/>
+        <w:gridCol w:w="3287"/>
+      </w:tblGrid>
+      <w:tr>
+        <w:tc>
+          <w:tcPr>
+            <w:tcW w:w="5353" w:type="dxa"/>
+          </w:tcPr>
+          <w:p>
+            <w:pPr>
+              <w:spacing w:afterAutospacing="0"/>
+              <w:jc w:val="both"/>
+            </w:pPr>
+            <w:r>
+              <w:rPr>
+                <w:b/>
+                <w:bCs/>
+              </w:rPr>
+              <w:t>Id</w:t>
+            </w:r>
+            <w:r>
+              <w:t>: P.</w:t>
+            </w:r>
+            <w:r>
+              <w:t>4</w:t>
+            </w:r>
+          </w:p>
+        </w:tc>
+        <w:tc>
+          <w:tcPr>
+            <w:tcW w:w="5663" w:type="dxa"/>
+            <w:gridSpan w:val="2"/>
+          </w:tcPr>
+          <w:p>
+            <w:pPr>
+              <w:spacing w:afterAutospacing="0"/>
+              <w:jc w:val="both"/>
+              <w:rPr>
+                <w:b/>
+                <w:bCs/>
+              </w:rPr>
+            </w:pPr>
+            <w:r>
+              <w:rPr>
+                <w:b/>
+                <w:bCs/>
+              </w:rPr>
+              <w:t xml:space="preserve">Nombre paquete: </w:t>
+            </w:r>
+            <w:r>
+              <w:t>Gestión Integral del Proyecto</w:t>
+            </w:r>
+          </w:p>
+        </w:tc>
+      </w:tr>
+      <w:tr>
+        <w:tc>
+          <w:tcPr>
+            <w:tcW w:w="11016" w:type="dxa"/>
+            <w:gridSpan w:val="3"/>
+          </w:tcPr>
+          <w:p>
+            <w:pPr>
+              <w:spacing w:afterAutospacing="0"/>
+              <w:jc w:val="both"/>
+              <w:rPr>
+                <w:b/>
+                <w:bCs/>
+              </w:rPr>
+            </w:pPr>
+            <w:r>
+              <w:rPr>
+                <w:b/>
+                <w:bCs/>
+              </w:rPr>
+              <w:t>Responsable:</w:t>
+            </w:r>
+            <w:r>
+              <w:rPr>
+                <w:b/>
+                <w:bCs/>
+              </w:rPr>
+              <w:t xml:space="preserve"> </w:t>
+            </w:r>
+            <w:r>
+              <w:t>Jefe de Proyecto</w:t>
+            </w:r>
+          </w:p>
+        </w:tc>
+      </w:tr>
+      <w:tr>
+        <w:tc>
+          <w:tcPr>
+            <w:tcW w:w="11016" w:type="dxa"/>
+            <w:gridSpan w:val="3"/>
+          </w:tcPr>
+          <w:p>
+            <w:pPr>
+              <w:spacing w:afterAutospacing="0"/>
+              <w:jc w:val="both"/>
+              <w:rPr>
+                <w:b/>
+                <w:bCs/>
+              </w:rPr>
+            </w:pPr>
+            <w:r>
+              <w:rPr>
+                <w:b/>
+                <w:bCs/>
+              </w:rPr>
+              <w:t>Descripción</w:t>
+            </w:r>
+            <w:r>
+              <w:t xml:space="preserve">: </w:t>
+            </w:r>
+            <w:r>
+              <w:t>Este paquete de trabajo abarca la asignación de recursos y la gestión de costos y adquisiciones, así como la gestión de cambios que puedan afectar al proyecto durante su desarrollo.</w:t>
+            </w:r>
+          </w:p>
+        </w:tc>
+      </w:tr>
+      <w:tr>
+        <w:tc>
+          <w:tcPr>
+            <w:tcW w:w="11016" w:type="dxa"/>
+            <w:gridSpan w:val="3"/>
+          </w:tcPr>
+          <w:p>
+            <w:pPr>
+              <w:spacing w:afterAutospacing="0"/>
+              <w:jc w:val="both"/>
+            </w:pPr>
+            <w:r>
+              <w:rPr>
+                <w:b/>
+                <w:bCs/>
+              </w:rPr>
+              <w:t>Entregables</w:t>
+            </w:r>
+            <w:r>
+              <w:t xml:space="preserve">:   </w:t>
+            </w:r>
+          </w:p>
+          <w:p>
+            <w:pPr>
+              <w:pStyle w:val="Prrafodelista"/>
+              <w:numPr>
+                <w:ilvl w:val="0"/>
+                <w:numId w:val="2"/>
+              </w:numPr>
+              <w:spacing w:afterAutospacing="0"/>
+              <w:jc w:val="both"/>
+            </w:pPr>
+            <w:r>
+              <w:t>Plan de Gestión de</w:t>
+            </w:r>
+            <w:r>
+              <w:t xml:space="preserve"> </w:t>
+            </w:r>
+            <w:r>
+              <w:t>Recursos</w:t>
+            </w:r>
+          </w:p>
+          <w:p>
+            <w:pPr>
+              <w:pStyle w:val="Prrafodelista"/>
+              <w:numPr>
+                <w:ilvl w:val="0"/>
+                <w:numId w:val="2"/>
+              </w:numPr>
+              <w:spacing w:afterAutospacing="0"/>
+              <w:jc w:val="both"/>
+            </w:pPr>
+            <w:r>
+              <w:t>Matriz de asignación de responsabilidades</w:t>
+            </w:r>
+          </w:p>
+          <w:p>
+            <w:pPr>
+              <w:pStyle w:val="Prrafodelista"/>
+              <w:numPr>
+                <w:ilvl w:val="0"/>
+                <w:numId w:val="2"/>
+              </w:numPr>
+              <w:spacing w:afterAutospacing="0"/>
+              <w:jc w:val="both"/>
+            </w:pPr>
+            <w:r>
+              <w:t>Plan de Gestión de responsabilidades</w:t>
+            </w:r>
+          </w:p>
+          <w:p>
+            <w:pPr>
+              <w:pStyle w:val="Prrafodelista"/>
+              <w:numPr>
+                <w:ilvl w:val="0"/>
+                <w:numId w:val="2"/>
+              </w:numPr>
+              <w:spacing w:afterAutospacing="0"/>
+              <w:jc w:val="both"/>
+              <w:rPr>
+                <w:b/>
+                <w:bCs/>
+              </w:rPr>
+            </w:pPr>
+            <w:r>
+              <w:t xml:space="preserve">Plan de Gestión </w:t>
+            </w:r>
+            <w:r>
+              <w:t>de Costes</w:t>
+            </w:r>
+          </w:p>
+          <w:p>
+            <w:pPr>
+              <w:pStyle w:val="Prrafodelista"/>
+              <w:numPr>
+                <w:ilvl w:val="0"/>
+                <w:numId w:val="2"/>
+              </w:numPr>
+              <w:spacing w:afterAutospacing="0"/>
+              <w:jc w:val="both"/>
+              <w:rPr>
+                <w:b/>
+                <w:bCs/>
+              </w:rPr>
+            </w:pPr>
+            <w:r>
+              <w:t>Presupuesto</w:t>
+            </w:r>
+          </w:p>
+          <w:p>
+            <w:pPr>
+              <w:pStyle w:val="Prrafodelista"/>
+              <w:numPr>
+                <w:ilvl w:val="0"/>
+                <w:numId w:val="2"/>
+              </w:numPr>
+              <w:spacing w:afterAutospacing="0"/>
+              <w:jc w:val="both"/>
+            </w:pPr>
+            <w:r>
+              <w:t>Plan de Gestión de Cambios</w:t>
+            </w:r>
+          </w:p>
+          <w:p>
+            <w:pPr>
+              <w:spacing w:afterAutospacing="0"/>
+              <w:jc w:val="both"/>
+              <w:rPr>
+                <w:b/>
+                <w:bCs/>
+              </w:rPr>
+            </w:pPr>
+          </w:p>
+        </w:tc>
+      </w:tr>
+      <w:tr>
+        <w:tc>
+          <w:tcPr>
+            <w:tcW w:w="5353" w:type="dxa"/>
+          </w:tcPr>
+          <w:p>
+            <w:pPr>
+              <w:spacing w:afterAutospacing="0"/>
+              <w:jc w:val="both"/>
+              <w:rPr>
+                <w:b/>
+                <w:bCs/>
+              </w:rPr>
+            </w:pPr>
+            <w:r>
+              <w:rPr>
+                <w:b/>
+                <w:bCs/>
+              </w:rPr>
+              <w:t xml:space="preserve">Actividades/Hitos: </w:t>
+            </w:r>
+          </w:p>
+        </w:tc>
+        <w:tc>
+          <w:tcPr>
+            <w:tcW w:w="2376" w:type="dxa"/>
+          </w:tcPr>
+          <w:p>
+            <w:pPr>
+              <w:spacing w:afterAutospacing="0"/>
+              <w:jc w:val="both"/>
+              <w:rPr>
+                <w:b/>
+                <w:bCs/>
+              </w:rPr>
+            </w:pPr>
+            <w:r>
+              <w:rPr>
+                <w:b/>
+                <w:bCs/>
+              </w:rPr>
+              <w:t>Duración:</w:t>
+            </w:r>
+          </w:p>
+        </w:tc>
+        <w:tc>
+          <w:tcPr>
+            <w:tcW w:w="3287" w:type="dxa"/>
+          </w:tcPr>
+          <w:p>
+            <w:pPr>
+              <w:spacing w:afterAutospacing="0"/>
+              <w:jc w:val="both"/>
+              <w:rPr>
+                <w:b/>
+                <w:bCs/>
+              </w:rPr>
+            </w:pPr>
+            <w:r>
+              <w:rPr>
+                <w:b/>
+                <w:bCs/>
+              </w:rPr>
+              <w:t xml:space="preserve">Recursos: </w:t>
+            </w:r>
+          </w:p>
+        </w:tc>
+      </w:tr>
+      <w:tr>
+        <w:tc>
+          <w:tcPr>
+            <w:tcW w:w="5353" w:type="dxa"/>
+          </w:tcPr>
+          <w:p>
+            <w:pPr>
+              <w:spacing w:afterAutospacing="0"/>
+              <w:jc w:val="both"/>
+            </w:pPr>
+            <w:r>
+              <w:t>(A determinar)</w:t>
+            </w:r>
+          </w:p>
+        </w:tc>
+        <w:tc>
+          <w:tcPr>
+            <w:tcW w:w="2376" w:type="dxa"/>
+          </w:tcPr>
+          <w:p>
+            <w:pPr>
+              <w:spacing w:afterAutospacing="0"/>
+              <w:jc w:val="both"/>
+            </w:pPr>
+          </w:p>
+        </w:tc>
+        <w:tc>
+          <w:tcPr>
+            <w:tcW w:w="3287" w:type="dxa"/>
+          </w:tcPr>
+          <w:p>
+            <w:pPr>
+              <w:spacing w:afterAutospacing="0"/>
+              <w:jc w:val="both"/>
+            </w:pPr>
+          </w:p>
+        </w:tc>
+      </w:tr>
+      <w:tr>
+        <w:tc>
+          <w:tcPr>
+            <w:tcW w:w="5353" w:type="dxa"/>
+          </w:tcPr>
+          <w:p>
+            <w:pPr>
+              <w:spacing w:afterAutospacing="0"/>
+              <w:jc w:val="both"/>
+            </w:pPr>
+          </w:p>
+        </w:tc>
+        <w:tc>
+          <w:tcPr>
+            <w:tcW w:w="2376" w:type="dxa"/>
+          </w:tcPr>
+          <w:p>
+            <w:pPr>
+              <w:spacing w:afterAutospacing="0"/>
+              <w:jc w:val="both"/>
+            </w:pPr>
+          </w:p>
+        </w:tc>
+        <w:tc>
+          <w:tcPr>
+            <w:tcW w:w="3287" w:type="dxa"/>
+          </w:tcPr>
+          <w:p>
+            <w:pPr>
+              <w:spacing w:afterAutospacing="0"/>
+              <w:jc w:val="both"/>
+              <w:rPr>
+                <w:vanish/>
+                <w:lang w:val="es-ES"/>
+              </w:rPr>
+            </w:pPr>
+          </w:p>
+          <w:tbl>
+            <w:tblPr>
+              <w:tblW w:w="0" w:type="auto"/>
+              <w:tblCellSpacing w:w="15" w:type="dxa"/>
+              <w:tblCellMar>
+                <w:top w:w="15" w:type="dxa"/>
+                <w:left w:w="15" w:type="dxa"/>
+                <w:bottom w:w="15" w:type="dxa"/>
+                <w:right w:w="15" w:type="dxa"/>
+              </w:tblCellMar>
+              <w:tblLook w:val="04A0" w:firstRow="1" w:lastRow="0" w:firstColumn="1" w:lastColumn="0" w:noHBand="0" w:noVBand="1"/>
+            </w:tblPr>
+            <w:tblGrid>
+              <w:gridCol w:w="96"/>
+            </w:tblGrid>
+            <w:tr>
+              <w:trPr>
+                <w:tblCellSpacing w:w="15" w:type="dxa"/>
+              </w:trPr>
+              <w:tc>
+                <w:tcPr>
+                  <w:tcW w:w="0" w:type="auto"/>
+                  <w:vAlign w:val="center"/>
+                  <w:hideMark/>
+                </w:tcPr>
+                <w:p>
+                  <w:pPr>
+                    <w:spacing w:after="0" w:afterAutospacing="0" w:line="240" w:lineRule="auto"/>
+                    <w:jc w:val="both"/>
+                    <w:rPr>
+                      <w:lang w:val="es-ES"/>
+                    </w:rPr>
+                  </w:pPr>
+                </w:p>
+              </w:tc>
+            </w:tr>
+          </w:tbl>
+          <w:p>
+            <w:pPr>
+              <w:spacing w:afterAutospacing="0"/>
+              <w:jc w:val="both"/>
+            </w:pPr>
+          </w:p>
+        </w:tc>
+      </w:tr>
+      <w:tr>
+        <w:tc>
+          <w:tcPr>
+            <w:tcW w:w="11016" w:type="dxa"/>
+            <w:gridSpan w:val="3"/>
+          </w:tcPr>
+          <w:p>
+            <w:pPr>
+              <w:spacing w:afterAutospacing="0"/>
+              <w:jc w:val="both"/>
+            </w:pPr>
+            <w:r>
+              <w:rPr>
+                <w:b/>
+                <w:bCs/>
+              </w:rPr>
+              <w:t>Criterios de Aceptación:</w:t>
+            </w:r>
+            <w:r>
+              <w:rPr>
+                <w:b/>
+                <w:bCs/>
+              </w:rPr>
+              <w:t xml:space="preserve"> </w:t>
+            </w:r>
+          </w:p>
+        </w:tc>
+      </w:tr>
+    </w:tbl>
+    <w:p>
+      <w:pPr>
+        <w:spacing w:after="0" w:afterAutospacing="0"/>
+        <w:jc w:val="both"/>
+      </w:pPr>
+    </w:p>
+    <w:tbl>
+      <w:tblPr>
+        <w:tblStyle w:val="Tablaconcuadrcula"/>
+        <w:tblW w:w="0" w:type="auto"/>
+        <w:tblLook w:val="04A0" w:firstRow="1" w:lastRow="0" w:firstColumn="1" w:lastColumn="0" w:noHBand="0" w:noVBand="1"/>
+      </w:tblPr>
+      <w:tblGrid>
+        <w:gridCol w:w="5353"/>
+        <w:gridCol w:w="2376"/>
+        <w:gridCol w:w="3287"/>
+      </w:tblGrid>
+      <w:tr>
+        <w:tc>
+          <w:tcPr>
+            <w:tcW w:w="5353" w:type="dxa"/>
+          </w:tcPr>
+          <w:p>
+            <w:pPr>
+              <w:spacing w:afterAutospacing="0"/>
+              <w:jc w:val="both"/>
+            </w:pPr>
+            <w:r>
+              <w:rPr>
+                <w:b/>
+                <w:bCs/>
+              </w:rPr>
+              <w:t>Id</w:t>
+            </w:r>
+            <w:r>
+              <w:t>: P.</w:t>
+            </w:r>
+            <w:r>
+              <w:t>5</w:t>
+            </w:r>
+          </w:p>
+        </w:tc>
+        <w:tc>
+          <w:tcPr>
+            <w:tcW w:w="5663" w:type="dxa"/>
+            <w:gridSpan w:val="2"/>
+          </w:tcPr>
+          <w:p>
+            <w:pPr>
+              <w:spacing w:afterAutospacing="0"/>
+              <w:jc w:val="both"/>
+              <w:rPr>
+                <w:b/>
+                <w:bCs/>
+              </w:rPr>
+            </w:pPr>
+            <w:r>
+              <w:rPr>
+                <w:b/>
+                <w:bCs/>
+              </w:rPr>
+              <w:t xml:space="preserve">Nombre paquete: </w:t>
+            </w:r>
+            <w:r>
+              <w:t>Cierre y Control de la Configuración</w:t>
+            </w:r>
+          </w:p>
+        </w:tc>
+      </w:tr>
+      <w:tr>
+        <w:tc>
+          <w:tcPr>
+            <w:tcW w:w="11016" w:type="dxa"/>
+            <w:gridSpan w:val="3"/>
+          </w:tcPr>
+          <w:p>
+            <w:pPr>
+              <w:spacing w:afterAutospacing="0"/>
+              <w:jc w:val="both"/>
+              <w:rPr>
+                <w:b/>
+                <w:bCs/>
+              </w:rPr>
+            </w:pPr>
+            <w:r>
+              <w:rPr>
+                <w:b/>
+                <w:bCs/>
+              </w:rPr>
+              <w:t>Responsable:</w:t>
+            </w:r>
+            <w:r>
+              <w:rPr>
+                <w:b/>
+                <w:bCs/>
+              </w:rPr>
+              <w:t xml:space="preserve"> </w:t>
+            </w:r>
+            <w:r>
+              <w:t>Jefe de Proyecto</w:t>
+            </w:r>
+          </w:p>
+        </w:tc>
+      </w:tr>
+      <w:tr>
+        <w:tc>
+          <w:tcPr>
+            <w:tcW w:w="11016" w:type="dxa"/>
+            <w:gridSpan w:val="3"/>
+          </w:tcPr>
+          <w:p>
+            <w:pPr>
+              <w:spacing w:afterAutospacing="0"/>
+              <w:jc w:val="both"/>
+              <w:rPr>
+                <w:b/>
+                <w:bCs/>
+              </w:rPr>
+            </w:pPr>
+            <w:r>
+              <w:rPr>
+                <w:b/>
+                <w:bCs/>
+              </w:rPr>
+              <w:t>Descripción</w:t>
+            </w:r>
+            <w:r>
+              <w:t xml:space="preserve">: </w:t>
+            </w:r>
+            <w:r>
+              <w:t>Este paquete de trabajo cubre la gestión de la configuración y el cierre del proyecto, asegurando que todas las actividades sean completadas según los planes establecidos y que se cierre el proyecto de manera formal.</w:t>
+            </w:r>
+          </w:p>
+        </w:tc>
+      </w:tr>
+      <w:tr>
+        <w:tc>
+          <w:tcPr>
+            <w:tcW w:w="11016" w:type="dxa"/>
+            <w:gridSpan w:val="3"/>
+          </w:tcPr>
+          <w:p>
+            <w:pPr>
+              <w:spacing w:afterAutospacing="0"/>
+              <w:jc w:val="both"/>
+            </w:pPr>
+            <w:r>
+              <w:rPr>
+                <w:b/>
+                <w:bCs/>
+              </w:rPr>
+              <w:t>Entregables</w:t>
+            </w:r>
+            <w:r>
+              <w:t xml:space="preserve">:   </w:t>
+            </w:r>
+          </w:p>
+          <w:p>
+            <w:pPr>
+              <w:pStyle w:val="Prrafodelista"/>
+              <w:numPr>
+                <w:ilvl w:val="0"/>
+                <w:numId w:val="2"/>
+              </w:numPr>
+              <w:spacing w:afterAutospacing="0"/>
+              <w:jc w:val="both"/>
+            </w:pPr>
+            <w:r>
+              <w:t>Plan de Gestión de</w:t>
+            </w:r>
+            <w:r>
+              <w:t xml:space="preserve"> </w:t>
+            </w:r>
+            <w:r>
+              <w:t xml:space="preserve">la Configuración </w:t>
+            </w:r>
+          </w:p>
+          <w:p>
+            <w:pPr>
+              <w:pStyle w:val="Prrafodelista"/>
+              <w:numPr>
+                <w:ilvl w:val="0"/>
+                <w:numId w:val="2"/>
+              </w:numPr>
+              <w:spacing w:afterAutospacing="0"/>
+              <w:jc w:val="both"/>
+              <w:rPr>
+                <w:b/>
+                <w:bCs/>
+              </w:rPr>
+            </w:pPr>
+            <w:r>
+              <w:t>Cierre del Plan de Dirección del Proyect</w:t>
+            </w:r>
+            <w:r>
+              <w:t>o</w:t>
+            </w:r>
+          </w:p>
+        </w:tc>
+      </w:tr>
+      <w:tr>
+        <w:tc>
+          <w:tcPr>
+            <w:tcW w:w="5353" w:type="dxa"/>
+          </w:tcPr>
+          <w:p>
+            <w:pPr>
+              <w:spacing w:afterAutospacing="0"/>
+              <w:jc w:val="both"/>
+              <w:rPr>
+                <w:b/>
+                <w:bCs/>
+              </w:rPr>
+            </w:pPr>
+            <w:r>
+              <w:rPr>
+                <w:b/>
+                <w:bCs/>
+              </w:rPr>
+              <w:t xml:space="preserve">Actividades/Hitos: </w:t>
+            </w:r>
+          </w:p>
+        </w:tc>
+        <w:tc>
+          <w:tcPr>
+            <w:tcW w:w="2376" w:type="dxa"/>
+          </w:tcPr>
+          <w:p>
+            <w:pPr>
+              <w:spacing w:afterAutospacing="0"/>
+              <w:jc w:val="both"/>
+              <w:rPr>
+                <w:b/>
+                <w:bCs/>
+              </w:rPr>
+            </w:pPr>
+            <w:r>
+              <w:rPr>
+                <w:b/>
+                <w:bCs/>
+              </w:rPr>
+              <w:t>Duración:</w:t>
+            </w:r>
+          </w:p>
+        </w:tc>
+        <w:tc>
+          <w:tcPr>
+            <w:tcW w:w="3287" w:type="dxa"/>
+          </w:tcPr>
+          <w:p>
+            <w:pPr>
+              <w:spacing w:afterAutospacing="0"/>
+              <w:jc w:val="both"/>
+              <w:rPr>
+                <w:b/>
+                <w:bCs/>
+              </w:rPr>
+            </w:pPr>
+            <w:r>
+              <w:rPr>
+                <w:b/>
+                <w:bCs/>
+              </w:rPr>
+              <w:t xml:space="preserve">Recursos: </w:t>
+            </w:r>
+          </w:p>
+        </w:tc>
+      </w:tr>
+      <w:tr>
+        <w:tc>
+          <w:tcPr>
+            <w:tcW w:w="5353" w:type="dxa"/>
+          </w:tcPr>
+          <w:p>
+            <w:pPr>
+              <w:spacing w:afterAutospacing="0"/>
+              <w:jc w:val="both"/>
+            </w:pPr>
+            <w:r>
+              <w:t>(A determinar)</w:t>
+            </w:r>
+          </w:p>
+        </w:tc>
+        <w:tc>
+          <w:tcPr>
+            <w:tcW w:w="2376" w:type="dxa"/>
+          </w:tcPr>
+          <w:p>
+            <w:pPr>
+              <w:spacing w:afterAutospacing="0"/>
+              <w:jc w:val="both"/>
+            </w:pPr>
+          </w:p>
+        </w:tc>
+        <w:tc>
+          <w:tcPr>
+            <w:tcW w:w="3287" w:type="dxa"/>
+          </w:tcPr>
+          <w:p>
+            <w:pPr>
+              <w:spacing w:afterAutospacing="0"/>
+              <w:jc w:val="both"/>
+            </w:pPr>
+          </w:p>
+        </w:tc>
+      </w:tr>
+      <w:tr>
+        <w:tc>
+          <w:tcPr>
+            <w:tcW w:w="5353" w:type="dxa"/>
+          </w:tcPr>
+          <w:p>
+            <w:pPr>
+              <w:spacing w:afterAutospacing="0"/>
+              <w:jc w:val="both"/>
+            </w:pPr>
+          </w:p>
+        </w:tc>
+        <w:tc>
+          <w:tcPr>
+            <w:tcW w:w="2376" w:type="dxa"/>
+          </w:tcPr>
+          <w:p>
+            <w:pPr>
+              <w:spacing w:afterAutospacing="0"/>
+              <w:jc w:val="both"/>
+            </w:pPr>
+          </w:p>
+        </w:tc>
+        <w:tc>
+          <w:tcPr>
+            <w:tcW w:w="3287" w:type="dxa"/>
+          </w:tcPr>
+          <w:p>
+            <w:pPr>
+              <w:spacing w:afterAutospacing="0"/>
+              <w:jc w:val="both"/>
+              <w:rPr>
+                <w:vanish/>
+                <w:lang w:val="es-ES"/>
+              </w:rPr>
+            </w:pPr>
+          </w:p>
+          <w:tbl>
+            <w:tblPr>
+              <w:tblW w:w="0" w:type="auto"/>
+              <w:tblCellSpacing w:w="15" w:type="dxa"/>
+              <w:tblCellMar>
+                <w:top w:w="15" w:type="dxa"/>
+                <w:left w:w="15" w:type="dxa"/>
+                <w:bottom w:w="15" w:type="dxa"/>
+                <w:right w:w="15" w:type="dxa"/>
+              </w:tblCellMar>
+              <w:tblLook w:val="04A0" w:firstRow="1" w:lastRow="0" w:firstColumn="1" w:lastColumn="0" w:noHBand="0" w:noVBand="1"/>
+            </w:tblPr>
+            <w:tblGrid>
+              <w:gridCol w:w="96"/>
+            </w:tblGrid>
+            <w:tr>
+              <w:trPr>
+                <w:tblCellSpacing w:w="15" w:type="dxa"/>
+              </w:trPr>
+              <w:tc>
+                <w:tcPr>
+                  <w:tcW w:w="0" w:type="auto"/>
+                  <w:vAlign w:val="center"/>
+                  <w:hideMark/>
+                </w:tcPr>
+                <w:p>
+                  <w:pPr>
+                    <w:spacing w:after="0" w:afterAutospacing="0" w:line="240" w:lineRule="auto"/>
+                    <w:jc w:val="both"/>
+                    <w:rPr>
+                      <w:lang w:val="es-ES"/>
+                    </w:rPr>
+                  </w:pPr>
+                </w:p>
+              </w:tc>
+            </w:tr>
+          </w:tbl>
+          <w:p>
+            <w:pPr>
+              <w:spacing w:afterAutospacing="0"/>
+              <w:jc w:val="both"/>
+            </w:pPr>
+          </w:p>
+        </w:tc>
+      </w:tr>
+      <w:tr>
+        <w:tc>
+          <w:tcPr>
+            <w:tcW w:w="11016" w:type="dxa"/>
+            <w:gridSpan w:val="3"/>
+          </w:tcPr>
+          <w:p>
+            <w:pPr>
+              <w:spacing w:afterAutospacing="0"/>
+              <w:jc w:val="both"/>
+            </w:pPr>
+            <w:r>
+              <w:rPr>
+                <w:b/>
+                <w:bCs/>
+              </w:rPr>
+              <w:t>Criterios de Aceptación:</w:t>
+            </w:r>
+            <w:r>
+              <w:rPr>
+                <w:b/>
+                <w:bCs/>
+              </w:rPr>
+              <w:t xml:space="preserve"> </w:t>
+            </w:r>
+          </w:p>
+        </w:tc>
+      </w:tr>
+    </w:tbl>
+    <w:p>
+      <w:pPr>
+        <w:spacing w:after="0" w:afterAutospacing="0"/>
+        <w:jc w:val="both"/>
+      </w:pPr>
+    </w:p>
+    <w:tbl>
+      <w:tblPr>
+        <w:tblStyle w:val="Tablaconcuadrcula"/>
+        <w:tblW w:w="0" w:type="auto"/>
+        <w:tblLook w:val="04A0" w:firstRow="1" w:lastRow="0" w:firstColumn="1" w:lastColumn="0" w:noHBand="0" w:noVBand="1"/>
+      </w:tblPr>
+      <w:tblGrid>
+        <w:gridCol w:w="5353"/>
+        <w:gridCol w:w="2376"/>
+        <w:gridCol w:w="3287"/>
+      </w:tblGrid>
+      <w:tr>
+        <w:tc>
+          <w:tcPr>
+            <w:tcW w:w="5353" w:type="dxa"/>
+          </w:tcPr>
+          <w:p>
+            <w:pPr>
+              <w:spacing w:afterAutospacing="0"/>
+              <w:jc w:val="both"/>
+            </w:pPr>
+            <w:r>
+              <w:rPr>
+                <w:b/>
+                <w:bCs/>
+              </w:rPr>
+              <w:t>Id</w:t>
+            </w:r>
+            <w:r>
+              <w:t xml:space="preserve">: </w:t>
+            </w:r>
+            <w:r>
+              <w:t>E.1</w:t>
+            </w:r>
+          </w:p>
+        </w:tc>
+        <w:tc>
+          <w:tcPr>
+            <w:tcW w:w="5663" w:type="dxa"/>
+            <w:gridSpan w:val="2"/>
+          </w:tcPr>
+          <w:p>
+            <w:pPr>
+              <w:spacing w:afterAutospacing="0"/>
+              <w:jc w:val="both"/>
+              <w:rPr>
+                <w:b/>
+                <w:bCs/>
+              </w:rPr>
+            </w:pPr>
+            <w:r>
+              <w:rPr>
+                <w:b/>
+                <w:bCs/>
+              </w:rPr>
+              <w:t xml:space="preserve">Nombre paquete: </w:t>
+            </w:r>
+            <w:r>
+              <w:t>Lanzamiento del Proyecto</w:t>
+            </w:r>
+          </w:p>
+        </w:tc>
+      </w:tr>
+      <w:tr>
+        <w:tc>
+          <w:tcPr>
+            <w:tcW w:w="11016" w:type="dxa"/>
+            <w:gridSpan w:val="3"/>
+          </w:tcPr>
+          <w:p>
+            <w:pPr>
+              <w:spacing w:afterAutospacing="0"/>
+              <w:jc w:val="both"/>
+              <w:rPr>
+                <w:b/>
+                <w:bCs/>
+              </w:rPr>
+            </w:pPr>
+            <w:r>
+              <w:rPr>
+                <w:b/>
+                <w:bCs/>
+              </w:rPr>
+              <w:t>Responsable:</w:t>
+            </w:r>
+            <w:r>
+              <w:rPr>
+                <w:b/>
+                <w:bCs/>
+              </w:rPr>
+              <w:t xml:space="preserve"> </w:t>
+            </w:r>
+            <w:r>
+              <w:t>Jefe de Proyecto</w:t>
+            </w:r>
+          </w:p>
+        </w:tc>
+      </w:tr>
+      <w:tr>
+        <w:tc>
+          <w:tcPr>
+            <w:tcW w:w="11016" w:type="dxa"/>
+            <w:gridSpan w:val="3"/>
+          </w:tcPr>
+          <w:p>
+            <w:pPr>
+              <w:spacing w:afterAutospacing="0"/>
+              <w:jc w:val="both"/>
+              <w:rPr>
+                <w:b/>
+                <w:bCs/>
+              </w:rPr>
+            </w:pPr>
+            <w:r>
+              <w:rPr>
+                <w:b/>
+                <w:bCs/>
+              </w:rPr>
+              <w:t>Descripción</w:t>
+            </w:r>
+            <w:r>
+              <w:t xml:space="preserve">: </w:t>
+            </w:r>
+            <w:r>
+              <w:t>Este paquete de trabajo cubre el lanzamiento del proyecto mediante la realización de la reunión de inicio de la fase de ejecución.</w:t>
+            </w:r>
+          </w:p>
+        </w:tc>
+      </w:tr>
+      <w:tr>
+        <w:tc>
+          <w:tcPr>
+            <w:tcW w:w="11016" w:type="dxa"/>
+            <w:gridSpan w:val="3"/>
+          </w:tcPr>
+          <w:p>
+            <w:pPr>
+              <w:spacing w:afterAutospacing="0"/>
+              <w:jc w:val="both"/>
+            </w:pPr>
+            <w:r>
+              <w:rPr>
+                <w:b/>
+                <w:bCs/>
+              </w:rPr>
+              <w:t>Entregables</w:t>
+            </w:r>
+            <w:r>
+              <w:t xml:space="preserve">:   </w:t>
+            </w:r>
+          </w:p>
+          <w:p>
+            <w:pPr>
+              <w:pStyle w:val="Prrafodelista"/>
+              <w:numPr>
+                <w:ilvl w:val="0"/>
+                <w:numId w:val="2"/>
+              </w:numPr>
+              <w:spacing w:afterAutospacing="0"/>
+              <w:jc w:val="both"/>
+              <w:rPr>
+                <w:b/>
+                <w:bCs/>
+              </w:rPr>
+            </w:pPr>
+            <w:r>
+              <w:t>Reunión de Inicio de Ejecución</w:t>
+            </w:r>
+          </w:p>
+        </w:tc>
+      </w:tr>
+      <w:tr>
+        <w:tc>
+          <w:tcPr>
+            <w:tcW w:w="5353" w:type="dxa"/>
+          </w:tcPr>
+          <w:p>
+            <w:pPr>
+              <w:spacing w:afterAutospacing="0"/>
+              <w:jc w:val="both"/>
+              <w:rPr>
+                <w:b/>
+                <w:bCs/>
+              </w:rPr>
+            </w:pPr>
+            <w:r>
+              <w:rPr>
+                <w:b/>
+                <w:bCs/>
+              </w:rPr>
+              <w:t xml:space="preserve">Actividades/Hitos: </w:t>
+            </w:r>
+          </w:p>
+        </w:tc>
+        <w:tc>
+          <w:tcPr>
+            <w:tcW w:w="2376" w:type="dxa"/>
+          </w:tcPr>
+          <w:p>
+            <w:pPr>
+              <w:spacing w:afterAutospacing="0"/>
+              <w:jc w:val="both"/>
+              <w:rPr>
+                <w:b/>
+                <w:bCs/>
+              </w:rPr>
+            </w:pPr>
+            <w:r>
+              <w:rPr>
+                <w:b/>
+                <w:bCs/>
+              </w:rPr>
+              <w:t>Duración:</w:t>
+            </w:r>
+          </w:p>
+        </w:tc>
+        <w:tc>
+          <w:tcPr>
+            <w:tcW w:w="3287" w:type="dxa"/>
+          </w:tcPr>
+          <w:p>
+            <w:pPr>
+              <w:spacing w:afterAutospacing="0"/>
+              <w:jc w:val="both"/>
+              <w:rPr>
+                <w:b/>
+                <w:bCs/>
+              </w:rPr>
+            </w:pPr>
+            <w:r>
+              <w:rPr>
+                <w:b/>
+                <w:bCs/>
+              </w:rPr>
+              <w:t xml:space="preserve">Recursos: </w:t>
+            </w:r>
+          </w:p>
+        </w:tc>
+      </w:tr>
+      <w:tr>
+        <w:tc>
+          <w:tcPr>
+            <w:tcW w:w="5353" w:type="dxa"/>
+          </w:tcPr>
+          <w:p>
+            <w:pPr>
+              <w:spacing w:afterAutospacing="0"/>
+              <w:jc w:val="both"/>
+            </w:pPr>
+            <w:r>
+              <w:t>(A determinar)</w:t>
+            </w:r>
+          </w:p>
+        </w:tc>
+        <w:tc>
+          <w:tcPr>
+            <w:tcW w:w="2376" w:type="dxa"/>
+          </w:tcPr>
+          <w:p>
+            <w:pPr>
+              <w:spacing w:afterAutospacing="0"/>
+              <w:jc w:val="both"/>
+            </w:pPr>
+          </w:p>
+        </w:tc>
+        <w:tc>
+          <w:tcPr>
+            <w:tcW w:w="3287" w:type="dxa"/>
+          </w:tcPr>
+          <w:p>
+            <w:pPr>
+              <w:spacing w:afterAutospacing="0"/>
+              <w:jc w:val="both"/>
+            </w:pPr>
+          </w:p>
+        </w:tc>
+      </w:tr>
+      <w:tr>
+        <w:tc>
+          <w:tcPr>
+            <w:tcW w:w="5353" w:type="dxa"/>
+          </w:tcPr>
+          <w:p>
+            <w:pPr>
+              <w:spacing w:afterAutospacing="0"/>
+              <w:jc w:val="both"/>
+            </w:pPr>
+          </w:p>
+        </w:tc>
+        <w:tc>
+          <w:tcPr>
+            <w:tcW w:w="2376" w:type="dxa"/>
+          </w:tcPr>
+          <w:p>
+            <w:pPr>
+              <w:spacing w:afterAutospacing="0"/>
+              <w:jc w:val="both"/>
+            </w:pPr>
+          </w:p>
+        </w:tc>
+        <w:tc>
+          <w:tcPr>
+            <w:tcW w:w="3287" w:type="dxa"/>
+          </w:tcPr>
+          <w:p>
+            <w:pPr>
+              <w:spacing w:afterAutospacing="0"/>
+              <w:jc w:val="both"/>
+              <w:rPr>
+                <w:vanish/>
+                <w:lang w:val="es-ES"/>
+              </w:rPr>
+            </w:pPr>
+          </w:p>
+          <w:tbl>
+            <w:tblPr>
+              <w:tblW w:w="0" w:type="auto"/>
+              <w:tblCellSpacing w:w="15" w:type="dxa"/>
+              <w:tblCellMar>
+                <w:top w:w="15" w:type="dxa"/>
+                <w:left w:w="15" w:type="dxa"/>
+                <w:bottom w:w="15" w:type="dxa"/>
+                <w:right w:w="15" w:type="dxa"/>
+              </w:tblCellMar>
+              <w:tblLook w:val="04A0" w:firstRow="1" w:lastRow="0" w:firstColumn="1" w:lastColumn="0" w:noHBand="0" w:noVBand="1"/>
+            </w:tblPr>
+            <w:tblGrid>
+              <w:gridCol w:w="96"/>
+            </w:tblGrid>
+            <w:tr>
+              <w:trPr>
+                <w:tblCellSpacing w:w="15" w:type="dxa"/>
+              </w:trPr>
+              <w:tc>
+                <w:tcPr>
+                  <w:tcW w:w="0" w:type="auto"/>
+                  <w:vAlign w:val="center"/>
+                  <w:hideMark/>
+                </w:tcPr>
+                <w:p>
+                  <w:pPr>
+                    <w:spacing w:after="0" w:afterAutospacing="0" w:line="240" w:lineRule="auto"/>
+                    <w:jc w:val="both"/>
+                    <w:rPr>
+                      <w:lang w:val="es-ES"/>
+                    </w:rPr>
+                  </w:pPr>
+                </w:p>
+              </w:tc>
+            </w:tr>
+          </w:tbl>
+          <w:p>
+            <w:pPr>
+              <w:spacing w:afterAutospacing="0"/>
+              <w:jc w:val="both"/>
+            </w:pPr>
+          </w:p>
+        </w:tc>
+      </w:tr>
+      <w:tr>
+        <w:tc>
+          <w:tcPr>
+            <w:tcW w:w="11016" w:type="dxa"/>
+            <w:gridSpan w:val="3"/>
+          </w:tcPr>
+          <w:p>
+            <w:pPr>
+              <w:spacing w:afterAutospacing="0"/>
+              <w:jc w:val="both"/>
+            </w:pPr>
+            <w:r>
+              <w:rPr>
+                <w:b/>
+                <w:bCs/>
+              </w:rPr>
+              <w:t>Criterios de Aceptación:</w:t>
+            </w:r>
+            <w:r>
+              <w:rPr>
+                <w:b/>
+                <w:bCs/>
+              </w:rPr>
+              <w:t xml:space="preserve"> </w:t>
+            </w:r>
+          </w:p>
+        </w:tc>
+      </w:tr>
+    </w:tbl>
+    <w:p>
+      <w:pPr>
+        <w:spacing w:after="0" w:afterAutospacing="0"/>
+        <w:jc w:val="both"/>
+      </w:pPr>
+    </w:p>
+    <w:p>
+      <w:pPr>
+        <w:spacing w:after="0" w:afterAutospacing="0"/>
+        <w:jc w:val="both"/>
+      </w:pPr>
+    </w:p>
+    <w:p>
+      <w:pPr>
+        <w:spacing w:after="0" w:afterAutospacing="0"/>
+        <w:jc w:val="both"/>
+      </w:pPr>
+    </w:p>
+    <w:p>
+      <w:pPr>
+        <w:spacing w:after="0" w:afterAutospacing="0"/>
+        <w:jc w:val="both"/>
+      </w:pPr>
+    </w:p>
+    <w:p>
+      <w:pPr>
+        <w:spacing w:after="0" w:afterAutospacing="0"/>
+        <w:jc w:val="both"/>
+      </w:pPr>
+    </w:p>
+    <w:p>
+      <w:pPr>
+        <w:spacing w:after="0" w:afterAutospacing="0"/>
+        <w:jc w:val="both"/>
+      </w:pPr>
+    </w:p>
+    <w:p>
+      <w:pPr>
+        <w:spacing w:after="0" w:afterAutospacing="0"/>
+        <w:jc w:val="both"/>
+      </w:pPr>
+    </w:p>
+    <w:tbl>
+      <w:tblPr>
+        <w:tblStyle w:val="Tablaconcuadrcula"/>
+        <w:tblW w:w="0" w:type="auto"/>
+        <w:tblLook w:val="04A0" w:firstRow="1" w:lastRow="0" w:firstColumn="1" w:lastColumn="0" w:noHBand="0" w:noVBand="1"/>
+      </w:tblPr>
+      <w:tblGrid>
+        <w:gridCol w:w="5353"/>
+        <w:gridCol w:w="2376"/>
+        <w:gridCol w:w="3287"/>
+      </w:tblGrid>
+      <w:tr>
+        <w:tc>
+          <w:tcPr>
+            <w:tcW w:w="5353" w:type="dxa"/>
+          </w:tcPr>
+          <w:p>
+            <w:pPr>
+              <w:spacing w:afterAutospacing="0"/>
+              <w:jc w:val="both"/>
+            </w:pPr>
+            <w:r>
+              <w:rPr>
+                <w:b/>
+                <w:bCs/>
+              </w:rPr>
+              <w:t>Id</w:t>
+            </w:r>
+            <w:r>
+              <w:t xml:space="preserve">: </w:t>
+            </w:r>
+            <w:r>
+              <w:t>S</w:t>
+            </w:r>
+            <w:r>
+              <w:t>.1</w:t>
+            </w:r>
+          </w:p>
+        </w:tc>
+        <w:tc>
+          <w:tcPr>
+            <w:tcW w:w="5663" w:type="dxa"/>
+            <w:gridSpan w:val="2"/>
+          </w:tcPr>
+          <w:p>
+            <w:pPr>
+              <w:spacing w:afterAutospacing="0"/>
+              <w:jc w:val="both"/>
+              <w:rPr>
+                <w:b/>
+                <w:bCs/>
+              </w:rPr>
+            </w:pPr>
+            <w:r>
+              <w:rPr>
+                <w:b/>
+                <w:bCs/>
+              </w:rPr>
+              <w:t xml:space="preserve">Nombre paquete: </w:t>
+            </w:r>
+            <w:r>
+              <w:t>Monitoreo y Control del Proyecto (W1)</w:t>
+            </w:r>
+          </w:p>
+        </w:tc>
+      </w:tr>
+      <w:tr>
+        <w:tc>
+          <w:tcPr>
+            <w:tcW w:w="11016" w:type="dxa"/>
+            <w:gridSpan w:val="3"/>
+          </w:tcPr>
+          <w:p>
+            <w:pPr>
+              <w:spacing w:afterAutospacing="0"/>
+              <w:jc w:val="both"/>
+              <w:rPr>
+                <w:b/>
+                <w:bCs/>
+              </w:rPr>
+            </w:pPr>
+            <w:r>
+              <w:rPr>
+                <w:b/>
+                <w:bCs/>
+              </w:rPr>
+              <w:t>Responsable:</w:t>
+            </w:r>
+            <w:r>
+              <w:rPr>
+                <w:b/>
+                <w:bCs/>
+              </w:rPr>
+              <w:t xml:space="preserve"> </w:t>
+            </w:r>
+            <w:r>
+              <w:t>Jefe de Proyecto</w:t>
+            </w:r>
+          </w:p>
+        </w:tc>
+      </w:tr>
+      <w:tr>
+        <w:tc>
+          <w:tcPr>
+            <w:tcW w:w="11016" w:type="dxa"/>
+            <w:gridSpan w:val="3"/>
+          </w:tcPr>
+          <w:p>
+            <w:pPr>
+              <w:spacing w:afterAutospacing="0"/>
+              <w:jc w:val="both"/>
+              <w:rPr>
+                <w:b/>
+                <w:bCs/>
+              </w:rPr>
+            </w:pPr>
+            <w:r>
+              <w:rPr>
+                <w:b/>
+                <w:bCs/>
+              </w:rPr>
+              <w:t>Descripción</w:t>
+            </w:r>
+            <w:r>
+              <w:t xml:space="preserve">: </w:t>
+            </w:r>
+            <w:r>
+              <w:t>Este paquete de trabajo cubre la gestión del monitoreo y control durante la semana 1 del proyecto, incluyendo el registro de incidencias, decisiones, cambios y la generación de informes de seguimiento.</w:t>
+            </w:r>
+          </w:p>
+        </w:tc>
+      </w:tr>
+      <w:tr>
+        <w:tc>
+          <w:tcPr>
+            <w:tcW w:w="11016" w:type="dxa"/>
+            <w:gridSpan w:val="3"/>
+          </w:tcPr>
+          <w:p>
+            <w:pPr>
+              <w:spacing w:afterAutospacing="0"/>
+              <w:jc w:val="both"/>
+            </w:pPr>
+            <w:r>
+              <w:rPr>
+                <w:b/>
+                <w:bCs/>
+              </w:rPr>
+              <w:t>Entregables</w:t>
+            </w:r>
+            <w:r>
+              <w:t xml:space="preserve">:   </w:t>
+            </w:r>
+          </w:p>
+          <w:p>
+            <w:pPr>
+              <w:pStyle w:val="Prrafodelista"/>
+              <w:numPr>
+                <w:ilvl w:val="0"/>
+                <w:numId w:val="2"/>
+              </w:numPr>
+              <w:spacing w:afterAutospacing="0"/>
+              <w:jc w:val="both"/>
+              <w:rPr>
+                <w:b/>
+                <w:bCs/>
+              </w:rPr>
+            </w:pPr>
+            <w:r>
+              <w:t>Registro de Incidencias (W1)</w:t>
+            </w:r>
+          </w:p>
+          <w:p>
+            <w:pPr>
+              <w:pStyle w:val="Prrafodelista"/>
+              <w:numPr>
+                <w:ilvl w:val="0"/>
+                <w:numId w:val="2"/>
+              </w:numPr>
+              <w:spacing w:afterAutospacing="0"/>
+              <w:jc w:val="both"/>
+            </w:pPr>
+            <w:r>
+              <w:t xml:space="preserve">Registro de </w:t>
+            </w:r>
+            <w:r>
+              <w:t>Decisiones</w:t>
+            </w:r>
+            <w:r>
+              <w:t xml:space="preserve"> (W1)</w:t>
+            </w:r>
+          </w:p>
+          <w:p>
+            <w:pPr>
+              <w:pStyle w:val="Prrafodelista"/>
+              <w:numPr>
+                <w:ilvl w:val="0"/>
+                <w:numId w:val="2"/>
+              </w:numPr>
+              <w:spacing w:afterAutospacing="0"/>
+              <w:jc w:val="both"/>
+            </w:pPr>
+            <w:r>
+              <w:t xml:space="preserve">Registro de </w:t>
+            </w:r>
+            <w:r>
+              <w:t>Cambios</w:t>
+            </w:r>
+            <w:r>
+              <w:t xml:space="preserve"> (W1)</w:t>
+            </w:r>
+          </w:p>
+          <w:p>
+            <w:pPr>
+              <w:pStyle w:val="Prrafodelista"/>
+              <w:numPr>
+                <w:ilvl w:val="0"/>
+                <w:numId w:val="2"/>
+              </w:numPr>
+              <w:spacing w:afterAutospacing="0"/>
+              <w:jc w:val="both"/>
+            </w:pPr>
+            <w:r>
+              <w:t>Informes de Seguimiento(W1)</w:t>
+            </w:r>
+          </w:p>
+          <w:p>
+            <w:pPr>
+              <w:pStyle w:val="Prrafodelista"/>
+              <w:numPr>
+                <w:ilvl w:val="0"/>
+                <w:numId w:val="2"/>
+              </w:numPr>
+              <w:spacing w:afterAutospacing="0"/>
+              <w:jc w:val="both"/>
+              <w:rPr>
+                <w:b/>
+                <w:bCs/>
+              </w:rPr>
+            </w:pPr>
+            <w:r>
+              <w:t>Informes de Desempeño(W1)</w:t>
+            </w:r>
+          </w:p>
+        </w:tc>
+      </w:tr>
+      <w:tr>
+        <w:tc>
+          <w:tcPr>
+            <w:tcW w:w="5353" w:type="dxa"/>
+          </w:tcPr>
+          <w:p>
+            <w:pPr>
+              <w:spacing w:afterAutospacing="0"/>
+              <w:jc w:val="both"/>
+              <w:rPr>
+                <w:b/>
+                <w:bCs/>
+              </w:rPr>
+            </w:pPr>
+            <w:r>
+              <w:rPr>
+                <w:b/>
+                <w:bCs/>
+              </w:rPr>
+              <w:t xml:space="preserve">Actividades/Hitos: </w:t>
+            </w:r>
+          </w:p>
+        </w:tc>
+        <w:tc>
+          <w:tcPr>
+            <w:tcW w:w="2376" w:type="dxa"/>
+          </w:tcPr>
+          <w:p>
+            <w:pPr>
+              <w:spacing w:afterAutospacing="0"/>
+              <w:jc w:val="both"/>
+              <w:rPr>
+                <w:b/>
+                <w:bCs/>
+              </w:rPr>
+            </w:pPr>
+            <w:r>
+              <w:rPr>
+                <w:b/>
+                <w:bCs/>
+              </w:rPr>
+              <w:t>Duración:</w:t>
+            </w:r>
+          </w:p>
+        </w:tc>
+        <w:tc>
+          <w:tcPr>
+            <w:tcW w:w="3287" w:type="dxa"/>
+          </w:tcPr>
+          <w:p>
+            <w:pPr>
+              <w:spacing w:afterAutospacing="0"/>
+              <w:jc w:val="both"/>
+              <w:rPr>
+                <w:b/>
+                <w:bCs/>
+              </w:rPr>
+            </w:pPr>
+            <w:r>
+              <w:rPr>
+                <w:b/>
+                <w:bCs/>
+              </w:rPr>
+              <w:t xml:space="preserve">Recursos: </w:t>
+            </w:r>
+          </w:p>
+        </w:tc>
+      </w:tr>
+      <w:tr>
+        <w:tc>
+          <w:tcPr>
+            <w:tcW w:w="5353" w:type="dxa"/>
+          </w:tcPr>
+          <w:p>
+            <w:pPr>
+              <w:spacing w:afterAutospacing="0"/>
+              <w:jc w:val="both"/>
+            </w:pPr>
+            <w:r>
+              <w:t>(A determinar)</w:t>
+            </w:r>
+          </w:p>
+        </w:tc>
+        <w:tc>
+          <w:tcPr>
+            <w:tcW w:w="2376" w:type="dxa"/>
+          </w:tcPr>
+          <w:p>
+            <w:pPr>
+              <w:spacing w:afterAutospacing="0"/>
+              <w:jc w:val="both"/>
+            </w:pPr>
+          </w:p>
+        </w:tc>
+        <w:tc>
+          <w:tcPr>
+            <w:tcW w:w="3287" w:type="dxa"/>
+          </w:tcPr>
+          <w:p>
+            <w:pPr>
+              <w:spacing w:afterAutospacing="0"/>
+              <w:jc w:val="both"/>
+            </w:pPr>
+          </w:p>
+        </w:tc>
+      </w:tr>
+      <w:tr>
+        <w:tc>
+          <w:tcPr>
+            <w:tcW w:w="5353" w:type="dxa"/>
+          </w:tcPr>
+          <w:p>
+            <w:pPr>
+              <w:spacing w:afterAutospacing="0"/>
+              <w:jc w:val="both"/>
+            </w:pPr>
+          </w:p>
+        </w:tc>
+        <w:tc>
+          <w:tcPr>
+            <w:tcW w:w="2376" w:type="dxa"/>
+          </w:tcPr>
+          <w:p>
+            <w:pPr>
+              <w:spacing w:afterAutospacing="0"/>
+              <w:jc w:val="both"/>
+            </w:pPr>
+          </w:p>
+        </w:tc>
+        <w:tc>
+          <w:tcPr>
+            <w:tcW w:w="3287" w:type="dxa"/>
+          </w:tcPr>
+          <w:p>
+            <w:pPr>
+              <w:spacing w:afterAutospacing="0"/>
+              <w:jc w:val="both"/>
+              <w:rPr>
+                <w:vanish/>
+                <w:lang w:val="es-ES"/>
+              </w:rPr>
+            </w:pPr>
+          </w:p>
+          <w:tbl>
+            <w:tblPr>
+              <w:tblW w:w="0" w:type="auto"/>
+              <w:tblCellSpacing w:w="15" w:type="dxa"/>
+              <w:tblCellMar>
+                <w:top w:w="15" w:type="dxa"/>
+                <w:left w:w="15" w:type="dxa"/>
+                <w:bottom w:w="15" w:type="dxa"/>
+                <w:right w:w="15" w:type="dxa"/>
+              </w:tblCellMar>
+              <w:tblLook w:val="04A0" w:firstRow="1" w:lastRow="0" w:firstColumn="1" w:lastColumn="0" w:noHBand="0" w:noVBand="1"/>
+            </w:tblPr>
+            <w:tblGrid>
+              <w:gridCol w:w="96"/>
+            </w:tblGrid>
+            <w:tr>
+              <w:trPr>
+                <w:tblCellSpacing w:w="15" w:type="dxa"/>
+              </w:trPr>
+              <w:tc>
+                <w:tcPr>
+                  <w:tcW w:w="0" w:type="auto"/>
+                  <w:vAlign w:val="center"/>
+                  <w:hideMark/>
+                </w:tcPr>
+                <w:p>
+                  <w:pPr>
+                    <w:spacing w:after="0" w:afterAutospacing="0" w:line="240" w:lineRule="auto"/>
+                    <w:jc w:val="both"/>
+                    <w:rPr>
+                      <w:lang w:val="es-ES"/>
+                    </w:rPr>
+                  </w:pPr>
+                </w:p>
+              </w:tc>
+            </w:tr>
+          </w:tbl>
+          <w:p>
+            <w:pPr>
+              <w:spacing w:afterAutospacing="0"/>
+              <w:jc w:val="both"/>
+            </w:pPr>
+          </w:p>
+        </w:tc>
+      </w:tr>
+      <w:tr>
+        <w:tc>
+          <w:tcPr>
+            <w:tcW w:w="11016" w:type="dxa"/>
+            <w:gridSpan w:val="3"/>
+          </w:tcPr>
+          <w:p>
+            <w:pPr>
+              <w:spacing w:afterAutospacing="0"/>
+              <w:jc w:val="both"/>
+            </w:pPr>
+            <w:r>
+              <w:rPr>
+                <w:b/>
+                <w:bCs/>
+              </w:rPr>
+              <w:t>Criterios de Aceptación:</w:t>
+            </w:r>
+            <w:r>
+              <w:rPr>
+                <w:b/>
+                <w:bCs/>
+              </w:rPr>
+              <w:t xml:space="preserve"> </w:t>
+            </w:r>
+          </w:p>
+        </w:tc>
+      </w:tr>
+    </w:tbl>
+    <w:p>
+      <w:pPr>
+        <w:spacing w:after="0" w:afterAutospacing="0"/>
+        <w:jc w:val="both"/>
+      </w:pPr>
+    </w:p>
+    <w:tbl>
+      <w:tblPr>
+        <w:tblStyle w:val="Tablaconcuadrcula"/>
+        <w:tblW w:w="0" w:type="auto"/>
+        <w:tblLook w:val="04A0" w:firstRow="1" w:lastRow="0" w:firstColumn="1" w:lastColumn="0" w:noHBand="0" w:noVBand="1"/>
+      </w:tblPr>
+      <w:tblGrid>
+        <w:gridCol w:w="5353"/>
+        <w:gridCol w:w="2376"/>
+        <w:gridCol w:w="3287"/>
+      </w:tblGrid>
+      <w:tr>
+        <w:tc>
+          <w:tcPr>
+            <w:tcW w:w="5353" w:type="dxa"/>
+          </w:tcPr>
+          <w:p>
+            <w:pPr>
+              <w:spacing w:afterAutospacing="0"/>
+              <w:jc w:val="both"/>
+            </w:pPr>
+            <w:r>
+              <w:rPr>
+                <w:b/>
+                <w:bCs/>
+              </w:rPr>
+              <w:t>Id</w:t>
+            </w:r>
+            <w:r>
+              <w:t>: S.</w:t>
+            </w:r>
+            <w:r>
+              <w:t>2</w:t>
+            </w:r>
+          </w:p>
+        </w:tc>
+        <w:tc>
+          <w:tcPr>
+            <w:tcW w:w="5663" w:type="dxa"/>
+            <w:gridSpan w:val="2"/>
+          </w:tcPr>
+          <w:p>
+            <w:pPr>
+              <w:spacing w:afterAutospacing="0"/>
+              <w:jc w:val="both"/>
+              <w:rPr>
+                <w:b/>
+                <w:bCs/>
+              </w:rPr>
+            </w:pPr>
+            <w:r>
+              <w:rPr>
+                <w:b/>
+                <w:bCs/>
+              </w:rPr>
+              <w:t xml:space="preserve">Nombre paquete: </w:t>
+            </w:r>
+            <w:r>
+              <w:t>Monitoreo y Control del Proyecto (W</w:t>
+            </w:r>
+            <w:r>
+              <w:t>2</w:t>
+            </w:r>
+            <w:r>
+              <w:t>)</w:t>
+            </w:r>
+          </w:p>
+        </w:tc>
+      </w:tr>
+      <w:tr>
+        <w:tc>
+          <w:tcPr>
+            <w:tcW w:w="11016" w:type="dxa"/>
+            <w:gridSpan w:val="3"/>
+          </w:tcPr>
+          <w:p>
+            <w:pPr>
+              <w:spacing w:afterAutospacing="0"/>
+              <w:jc w:val="both"/>
+              <w:rPr>
+                <w:b/>
+                <w:bCs/>
+              </w:rPr>
+            </w:pPr>
+            <w:r>
+              <w:rPr>
+                <w:b/>
+                <w:bCs/>
+              </w:rPr>
+              <w:t>Responsable:</w:t>
+            </w:r>
+            <w:r>
+              <w:rPr>
+                <w:b/>
+                <w:bCs/>
+              </w:rPr>
+              <w:t xml:space="preserve"> </w:t>
+            </w:r>
+            <w:r>
+              <w:t>Jefe de Proyecto</w:t>
+            </w:r>
+          </w:p>
+        </w:tc>
+      </w:tr>
+      <w:tr>
+        <w:tc>
+          <w:tcPr>
+            <w:tcW w:w="11016" w:type="dxa"/>
+            <w:gridSpan w:val="3"/>
+          </w:tcPr>
+          <w:p>
+            <w:pPr>
+              <w:spacing w:afterAutospacing="0"/>
+              <w:jc w:val="both"/>
+              <w:rPr>
+                <w:b/>
+                <w:bCs/>
+              </w:rPr>
+            </w:pPr>
+            <w:r>
+              <w:rPr>
+                <w:b/>
+                <w:bCs/>
+              </w:rPr>
+              <w:t>Descripción</w:t>
+            </w:r>
+            <w:r>
+              <w:t xml:space="preserve">: </w:t>
+            </w:r>
+            <w:r>
+              <w:t>Este paquete de trabajo cubre la gestión del monitoreo y control durante la semana 2 del proyecto, incluyendo el registro de incidencias, decisiones, cambios y la generación de informes de seguimiento</w:t>
+            </w:r>
+          </w:p>
+        </w:tc>
+      </w:tr>
+      <w:tr>
+        <w:tc>
+          <w:tcPr>
+            <w:tcW w:w="11016" w:type="dxa"/>
+            <w:gridSpan w:val="3"/>
+          </w:tcPr>
+          <w:p>
+            <w:pPr>
+              <w:spacing w:afterAutospacing="0"/>
+              <w:jc w:val="both"/>
+            </w:pPr>
+            <w:r>
+              <w:rPr>
+                <w:b/>
+                <w:bCs/>
+              </w:rPr>
+              <w:t>Entregables</w:t>
+            </w:r>
+            <w:r>
+              <w:t xml:space="preserve">:   </w:t>
+            </w:r>
+          </w:p>
+          <w:p>
+            <w:pPr>
+              <w:pStyle w:val="Prrafodelista"/>
+              <w:numPr>
+                <w:ilvl w:val="0"/>
+                <w:numId w:val="2"/>
+              </w:numPr>
+              <w:spacing w:afterAutospacing="0"/>
+              <w:jc w:val="both"/>
+              <w:rPr>
+                <w:b/>
+                <w:bCs/>
+              </w:rPr>
+            </w:pPr>
+            <w:r>
+              <w:t>Registro de Incidencias (W</w:t>
+            </w:r>
+            <w:r>
+              <w:t>2</w:t>
+            </w:r>
+            <w:r>
+              <w:t>)</w:t>
+            </w:r>
+          </w:p>
+          <w:p>
+            <w:pPr>
+              <w:pStyle w:val="Prrafodelista"/>
+              <w:numPr>
+                <w:ilvl w:val="0"/>
+                <w:numId w:val="2"/>
+              </w:numPr>
+              <w:spacing w:afterAutospacing="0"/>
+              <w:jc w:val="both"/>
+            </w:pPr>
+            <w:r>
+              <w:t xml:space="preserve">Registro de </w:t>
+            </w:r>
+            <w:r>
+              <w:t>Decisiones</w:t>
+            </w:r>
+            <w:r>
+              <w:t xml:space="preserve"> (W</w:t>
+            </w:r>
+            <w:r>
+              <w:t>2</w:t>
+            </w:r>
+            <w:r>
+              <w:t>)</w:t>
+            </w:r>
+          </w:p>
+          <w:p>
+            <w:pPr>
+              <w:pStyle w:val="Prrafodelista"/>
+              <w:numPr>
+                <w:ilvl w:val="0"/>
+                <w:numId w:val="2"/>
+              </w:numPr>
+              <w:spacing w:afterAutospacing="0"/>
+              <w:jc w:val="both"/>
+            </w:pPr>
+            <w:r>
+              <w:t>Registro de Cambios (W</w:t>
+            </w:r>
+            <w:r>
+              <w:t>2</w:t>
+            </w:r>
+            <w:r>
+              <w:t>)</w:t>
+            </w:r>
+          </w:p>
+          <w:p>
+            <w:pPr>
+              <w:pStyle w:val="Prrafodelista"/>
+              <w:numPr>
+                <w:ilvl w:val="0"/>
+                <w:numId w:val="2"/>
+              </w:numPr>
+              <w:spacing w:afterAutospacing="0"/>
+              <w:jc w:val="both"/>
+            </w:pPr>
+            <w:r>
+              <w:t>Informes de Seguimiento(W</w:t>
+            </w:r>
+            <w:r>
+              <w:t>2</w:t>
+            </w:r>
+            <w:r>
+              <w:t>)</w:t>
+            </w:r>
+          </w:p>
+          <w:p>
+            <w:pPr>
+              <w:pStyle w:val="Prrafodelista"/>
+              <w:numPr>
+                <w:ilvl w:val="0"/>
+                <w:numId w:val="2"/>
+              </w:numPr>
+              <w:spacing w:afterAutospacing="0"/>
+              <w:jc w:val="both"/>
+              <w:rPr>
+                <w:b/>
+                <w:bCs/>
+              </w:rPr>
+            </w:pPr>
+            <w:r>
+              <w:t>Informes de Desempeño(W</w:t>
+            </w:r>
+            <w:r>
+              <w:t>2</w:t>
+            </w:r>
+            <w:r>
+              <w:t>)</w:t>
+            </w:r>
+          </w:p>
+        </w:tc>
+      </w:tr>
+      <w:tr>
+        <w:tc>
+          <w:tcPr>
+            <w:tcW w:w="5353" w:type="dxa"/>
+          </w:tcPr>
+          <w:p>
+            <w:pPr>
+              <w:spacing w:afterAutospacing="0"/>
+              <w:jc w:val="both"/>
+              <w:rPr>
+                <w:b/>
+                <w:bCs/>
+              </w:rPr>
+            </w:pPr>
+            <w:r>
+              <w:rPr>
+                <w:b/>
+                <w:bCs/>
+              </w:rPr>
+              <w:t xml:space="preserve">Actividades/Hitos: </w:t>
+            </w:r>
+          </w:p>
+        </w:tc>
+        <w:tc>
+          <w:tcPr>
+            <w:tcW w:w="2376" w:type="dxa"/>
+          </w:tcPr>
+          <w:p>
+            <w:pPr>
+              <w:spacing w:afterAutospacing="0"/>
+              <w:jc w:val="both"/>
+              <w:rPr>
+                <w:b/>
+                <w:bCs/>
+              </w:rPr>
+            </w:pPr>
+            <w:r>
+              <w:rPr>
+                <w:b/>
+                <w:bCs/>
+              </w:rPr>
+              <w:t>Duración:</w:t>
+            </w:r>
+          </w:p>
+        </w:tc>
+        <w:tc>
+          <w:tcPr>
+            <w:tcW w:w="3287" w:type="dxa"/>
+          </w:tcPr>
+          <w:p>
+            <w:pPr>
+              <w:spacing w:afterAutospacing="0"/>
+              <w:jc w:val="both"/>
+              <w:rPr>
+                <w:b/>
+                <w:bCs/>
+              </w:rPr>
+            </w:pPr>
+            <w:r>
+              <w:rPr>
+                <w:b/>
+                <w:bCs/>
+              </w:rPr>
+              <w:t xml:space="preserve">Recursos: </w:t>
+            </w:r>
+          </w:p>
+        </w:tc>
+      </w:tr>
+      <w:tr>
+        <w:tc>
+          <w:tcPr>
+            <w:tcW w:w="5353" w:type="dxa"/>
+          </w:tcPr>
+          <w:p>
+            <w:pPr>
+              <w:spacing w:afterAutospacing="0"/>
+              <w:jc w:val="both"/>
+            </w:pPr>
+            <w:r>
+              <w:t>(A determinar)</w:t>
+            </w:r>
+          </w:p>
+        </w:tc>
+        <w:tc>
+          <w:tcPr>
+            <w:tcW w:w="2376" w:type="dxa"/>
+          </w:tcPr>
+          <w:p>
+            <w:pPr>
+              <w:spacing w:afterAutospacing="0"/>
+              <w:jc w:val="both"/>
+            </w:pPr>
+          </w:p>
+        </w:tc>
+        <w:tc>
+          <w:tcPr>
+            <w:tcW w:w="3287" w:type="dxa"/>
+          </w:tcPr>
+          <w:p>
+            <w:pPr>
+              <w:spacing w:afterAutospacing="0"/>
+              <w:jc w:val="both"/>
+            </w:pPr>
+          </w:p>
+        </w:tc>
+      </w:tr>
+      <w:tr>
+        <w:tc>
+          <w:tcPr>
+            <w:tcW w:w="5353" w:type="dxa"/>
+          </w:tcPr>
+          <w:p>
+            <w:pPr>
+              <w:spacing w:afterAutospacing="0"/>
+              <w:jc w:val="both"/>
+            </w:pPr>
+          </w:p>
+        </w:tc>
+        <w:tc>
+          <w:tcPr>
+            <w:tcW w:w="2376" w:type="dxa"/>
+          </w:tcPr>
+          <w:p>
+            <w:pPr>
+              <w:spacing w:afterAutospacing="0"/>
+              <w:jc w:val="both"/>
+            </w:pPr>
+          </w:p>
+        </w:tc>
+        <w:tc>
+          <w:tcPr>
+            <w:tcW w:w="3287" w:type="dxa"/>
+          </w:tcPr>
+          <w:p>
+            <w:pPr>
+              <w:spacing w:afterAutospacing="0"/>
+              <w:jc w:val="both"/>
+              <w:rPr>
+                <w:vanish/>
+                <w:lang w:val="es-ES"/>
+              </w:rPr>
+            </w:pPr>
+          </w:p>
+          <w:tbl>
+            <w:tblPr>
+              <w:tblW w:w="0" w:type="auto"/>
+              <w:tblCellSpacing w:w="15" w:type="dxa"/>
+              <w:tblCellMar>
+                <w:top w:w="15" w:type="dxa"/>
+                <w:left w:w="15" w:type="dxa"/>
+                <w:bottom w:w="15" w:type="dxa"/>
+                <w:right w:w="15" w:type="dxa"/>
+              </w:tblCellMar>
+              <w:tblLook w:val="04A0" w:firstRow="1" w:lastRow="0" w:firstColumn="1" w:lastColumn="0" w:noHBand="0" w:noVBand="1"/>
+            </w:tblPr>
+            <w:tblGrid>
+              <w:gridCol w:w="96"/>
+            </w:tblGrid>
+            <w:tr>
+              <w:trPr>
+                <w:tblCellSpacing w:w="15" w:type="dxa"/>
+              </w:trPr>
+              <w:tc>
+                <w:tcPr>
+                  <w:tcW w:w="0" w:type="auto"/>
+                  <w:vAlign w:val="center"/>
+                  <w:hideMark/>
+                </w:tcPr>
+                <w:p>
+                  <w:pPr>
+                    <w:spacing w:after="0" w:afterAutospacing="0" w:line="240" w:lineRule="auto"/>
+                    <w:jc w:val="both"/>
+                    <w:rPr>
+                      <w:lang w:val="es-ES"/>
+                    </w:rPr>
+                  </w:pPr>
+                </w:p>
+              </w:tc>
+            </w:tr>
+          </w:tbl>
+          <w:p>
+            <w:pPr>
+              <w:spacing w:afterAutospacing="0"/>
+              <w:jc w:val="both"/>
+            </w:pPr>
+          </w:p>
+        </w:tc>
+      </w:tr>
+      <w:tr>
+        <w:tc>
+          <w:tcPr>
+            <w:tcW w:w="11016" w:type="dxa"/>
+            <w:gridSpan w:val="3"/>
+          </w:tcPr>
+          <w:p>
+            <w:pPr>
+              <w:spacing w:afterAutospacing="0"/>
+              <w:jc w:val="both"/>
+            </w:pPr>
+            <w:r>
+              <w:rPr>
+                <w:b/>
+                <w:bCs/>
+              </w:rPr>
+              <w:t>Criterios de Aceptación:</w:t>
+            </w:r>
+            <w:r>
+              <w:rPr>
+                <w:b/>
+                <w:bCs/>
+              </w:rPr>
+              <w:t xml:space="preserve"> </w:t>
+            </w:r>
+          </w:p>
+        </w:tc>
+      </w:tr>
+    </w:tbl>
+    <w:p>
+      <w:pPr>
+        <w:spacing w:after="0" w:afterAutospacing="0"/>
+        <w:jc w:val="both"/>
+      </w:pPr>
+    </w:p>
+    <w:tbl>
+      <w:tblPr>
+        <w:tblStyle w:val="Tablaconcuadrcula"/>
+        <w:tblW w:w="0" w:type="auto"/>
+        <w:tblLook w:val="04A0" w:firstRow="1" w:lastRow="0" w:firstColumn="1" w:lastColumn="0" w:noHBand="0" w:noVBand="1"/>
+      </w:tblPr>
+      <w:tblGrid>
+        <w:gridCol w:w="5353"/>
+        <w:gridCol w:w="2376"/>
+        <w:gridCol w:w="3287"/>
+      </w:tblGrid>
+      <w:tr>
+        <w:tc>
+          <w:tcPr>
+            <w:tcW w:w="5353" w:type="dxa"/>
+          </w:tcPr>
+          <w:p>
+            <w:pPr>
+              <w:spacing w:afterAutospacing="0"/>
+              <w:jc w:val="both"/>
+            </w:pPr>
+            <w:r>
+              <w:rPr>
+                <w:b/>
+                <w:bCs/>
+              </w:rPr>
+              <w:t>Id</w:t>
+            </w:r>
+            <w:r>
+              <w:t>: S.</w:t>
+            </w:r>
+            <w:r>
+              <w:t>3</w:t>
+            </w:r>
+          </w:p>
+        </w:tc>
+        <w:tc>
+          <w:tcPr>
+            <w:tcW w:w="5663" w:type="dxa"/>
+            <w:gridSpan w:val="2"/>
+          </w:tcPr>
+          <w:p>
+            <w:pPr>
+              <w:spacing w:afterAutospacing="0"/>
+              <w:jc w:val="both"/>
+              <w:rPr>
+                <w:b/>
+                <w:bCs/>
+              </w:rPr>
+            </w:pPr>
+            <w:r>
+              <w:rPr>
+                <w:b/>
+                <w:bCs/>
+              </w:rPr>
+              <w:t xml:space="preserve">Nombre paquete: </w:t>
+            </w:r>
+            <w:r>
+              <w:t>Monitoreo y Control del Proyecto (W</w:t>
+            </w:r>
+            <w:r>
+              <w:t>3</w:t>
+            </w:r>
+            <w:r>
+              <w:t>)</w:t>
+            </w:r>
+          </w:p>
+        </w:tc>
+      </w:tr>
+      <w:tr>
+        <w:tc>
+          <w:tcPr>
+            <w:tcW w:w="11016" w:type="dxa"/>
+            <w:gridSpan w:val="3"/>
+          </w:tcPr>
+          <w:p>
+            <w:pPr>
+              <w:spacing w:afterAutospacing="0"/>
+              <w:jc w:val="both"/>
+              <w:rPr>
+                <w:b/>
+                <w:bCs/>
+              </w:rPr>
+            </w:pPr>
+            <w:r>
+              <w:rPr>
+                <w:b/>
+                <w:bCs/>
+              </w:rPr>
+              <w:t>Responsable:</w:t>
+            </w:r>
+            <w:r>
+              <w:rPr>
+                <w:b/>
+                <w:bCs/>
+              </w:rPr>
+              <w:t xml:space="preserve"> </w:t>
+            </w:r>
+            <w:r>
+              <w:t>Jefe de Proyecto</w:t>
+            </w:r>
+          </w:p>
+        </w:tc>
+      </w:tr>
+      <w:tr>
+        <w:tc>
+          <w:tcPr>
+            <w:tcW w:w="11016" w:type="dxa"/>
+            <w:gridSpan w:val="3"/>
+          </w:tcPr>
+          <w:p>
+            <w:pPr>
+              <w:spacing w:afterAutospacing="0"/>
+              <w:jc w:val="both"/>
+              <w:rPr>
+                <w:b/>
+                <w:bCs/>
+              </w:rPr>
+            </w:pPr>
+            <w:r>
+              <w:rPr>
+                <w:b/>
+                <w:bCs/>
+              </w:rPr>
+              <w:t>Descripción</w:t>
+            </w:r>
+            <w:r>
+              <w:t xml:space="preserve">: </w:t>
+            </w:r>
+            <w:r>
+              <w:t xml:space="preserve">Este paquete de trabajo cubre la gestión del monitoreo y control durante la semana </w:t>
+            </w:r>
+            <w:r>
+              <w:t>3</w:t>
+            </w:r>
+            <w:r>
+              <w:t xml:space="preserve"> del proyecto, incluyendo el registro de incidencias, decisiones, cambios y la generación de informes de seguimiento</w:t>
+            </w:r>
+          </w:p>
+        </w:tc>
+      </w:tr>
+      <w:tr>
+        <w:tc>
+          <w:tcPr>
+            <w:tcW w:w="11016" w:type="dxa"/>
+            <w:gridSpan w:val="3"/>
+          </w:tcPr>
+          <w:p>
+            <w:pPr>
+              <w:spacing w:afterAutospacing="0"/>
+              <w:jc w:val="both"/>
+            </w:pPr>
+            <w:r>
+              <w:rPr>
+                <w:b/>
+                <w:bCs/>
+              </w:rPr>
+              <w:t>Entregables</w:t>
+            </w:r>
+            <w:r>
+              <w:t xml:space="preserve">:   </w:t>
+            </w:r>
+          </w:p>
+          <w:p>
+            <w:pPr>
+              <w:pStyle w:val="Prrafodelista"/>
+              <w:numPr>
+                <w:ilvl w:val="0"/>
+                <w:numId w:val="2"/>
+              </w:numPr>
+              <w:spacing w:afterAutospacing="0"/>
+              <w:jc w:val="both"/>
+              <w:rPr>
+                <w:b/>
+                <w:bCs/>
+              </w:rPr>
+            </w:pPr>
+            <w:r>
+              <w:t>Registro de Incidencias (W</w:t>
+            </w:r>
+            <w:r>
+              <w:t>3</w:t>
+            </w:r>
+            <w:r>
+              <w:t>)</w:t>
+            </w:r>
+          </w:p>
+          <w:p>
+            <w:pPr>
+              <w:pStyle w:val="Prrafodelista"/>
+              <w:numPr>
+                <w:ilvl w:val="0"/>
+                <w:numId w:val="2"/>
+              </w:numPr>
+              <w:spacing w:afterAutospacing="0"/>
+              <w:jc w:val="both"/>
+            </w:pPr>
+            <w:r>
+              <w:t xml:space="preserve">Registro de </w:t>
+            </w:r>
+            <w:r>
+              <w:t>Decisiones</w:t>
+            </w:r>
+            <w:r>
+              <w:t xml:space="preserve"> (W</w:t>
+            </w:r>
+            <w:r>
+              <w:t>3</w:t>
+            </w:r>
+            <w:r>
+              <w:t>)</w:t>
+            </w:r>
+          </w:p>
+          <w:p>
+            <w:pPr>
+              <w:pStyle w:val="Prrafodelista"/>
+              <w:numPr>
+                <w:ilvl w:val="0"/>
+                <w:numId w:val="2"/>
+              </w:numPr>
+              <w:spacing w:afterAutospacing="0"/>
+              <w:jc w:val="both"/>
+            </w:pPr>
+            <w:r>
+              <w:t>Registro de Cambios (W</w:t>
+            </w:r>
+            <w:r>
+              <w:t>3</w:t>
+            </w:r>
+            <w:r>
+              <w:t>)</w:t>
+            </w:r>
+          </w:p>
+          <w:p>
+            <w:pPr>
+              <w:pStyle w:val="Prrafodelista"/>
+              <w:numPr>
+                <w:ilvl w:val="0"/>
+                <w:numId w:val="2"/>
+              </w:numPr>
+              <w:spacing w:afterAutospacing="0"/>
+              <w:jc w:val="both"/>
+            </w:pPr>
+            <w:r>
+              <w:t>Informes de Seguimiento(W</w:t>
+            </w:r>
+            <w:r>
+              <w:t>3</w:t>
+            </w:r>
+            <w:r>
+              <w:t>)</w:t>
+            </w:r>
+          </w:p>
+          <w:p>
+            <w:pPr>
+              <w:pStyle w:val="Prrafodelista"/>
+              <w:numPr>
+                <w:ilvl w:val="0"/>
+                <w:numId w:val="2"/>
+              </w:numPr>
+              <w:spacing w:afterAutospacing="0"/>
+              <w:jc w:val="both"/>
+              <w:rPr>
+                <w:b/>
+                <w:bCs/>
+              </w:rPr>
+            </w:pPr>
+            <w:r>
+              <w:t>Informes de Desempeño(W</w:t>
+            </w:r>
+            <w:r>
+              <w:t>3</w:t>
+            </w:r>
+            <w:r>
+              <w:t>)</w:t>
+            </w:r>
+          </w:p>
+        </w:tc>
+      </w:tr>
+      <w:tr>
+        <w:tc>
+          <w:tcPr>
+            <w:tcW w:w="5353" w:type="dxa"/>
+          </w:tcPr>
+          <w:p>
+            <w:pPr>
+              <w:spacing w:afterAutospacing="0"/>
+              <w:jc w:val="both"/>
+              <w:rPr>
+                <w:b/>
+                <w:bCs/>
+              </w:rPr>
+            </w:pPr>
+            <w:r>
+              <w:rPr>
+                <w:b/>
+                <w:bCs/>
+              </w:rPr>
+              <w:t xml:space="preserve">Actividades/Hitos: </w:t>
+            </w:r>
+          </w:p>
+        </w:tc>
+        <w:tc>
+          <w:tcPr>
+            <w:tcW w:w="2376" w:type="dxa"/>
+          </w:tcPr>
+          <w:p>
+            <w:pPr>
+              <w:spacing w:afterAutospacing="0"/>
+              <w:jc w:val="both"/>
+              <w:rPr>
+                <w:b/>
+                <w:bCs/>
+              </w:rPr>
+            </w:pPr>
+            <w:r>
+              <w:rPr>
+                <w:b/>
+                <w:bCs/>
+              </w:rPr>
+              <w:t>Duración:</w:t>
+            </w:r>
+          </w:p>
+        </w:tc>
+        <w:tc>
+          <w:tcPr>
+            <w:tcW w:w="3287" w:type="dxa"/>
+          </w:tcPr>
+          <w:p>
+            <w:pPr>
+              <w:spacing w:afterAutospacing="0"/>
+              <w:jc w:val="both"/>
+              <w:rPr>
+                <w:b/>
+                <w:bCs/>
+              </w:rPr>
+            </w:pPr>
+            <w:r>
+              <w:rPr>
+                <w:b/>
+                <w:bCs/>
+              </w:rPr>
+              <w:t xml:space="preserve">Recursos: </w:t>
+            </w:r>
+          </w:p>
+        </w:tc>
+      </w:tr>
+      <w:tr>
+        <w:tc>
+          <w:tcPr>
+            <w:tcW w:w="5353" w:type="dxa"/>
+          </w:tcPr>
+          <w:p>
+            <w:pPr>
+              <w:spacing w:afterAutospacing="0"/>
+              <w:jc w:val="both"/>
+            </w:pPr>
+            <w:r>
+              <w:t>(A determinar)</w:t>
+            </w:r>
+          </w:p>
+        </w:tc>
+        <w:tc>
+          <w:tcPr>
+            <w:tcW w:w="2376" w:type="dxa"/>
+          </w:tcPr>
+          <w:p>
+            <w:pPr>
+              <w:spacing w:afterAutospacing="0"/>
+              <w:jc w:val="both"/>
+            </w:pPr>
+          </w:p>
+        </w:tc>
+        <w:tc>
+          <w:tcPr>
+            <w:tcW w:w="3287" w:type="dxa"/>
+          </w:tcPr>
+          <w:p>
+            <w:pPr>
+              <w:spacing w:afterAutospacing="0"/>
+              <w:jc w:val="both"/>
+            </w:pPr>
+          </w:p>
+        </w:tc>
+      </w:tr>
+      <w:tr>
+        <w:tc>
+          <w:tcPr>
+            <w:tcW w:w="5353" w:type="dxa"/>
+          </w:tcPr>
+          <w:p>
+            <w:pPr>
+              <w:spacing w:afterAutospacing="0"/>
+              <w:jc w:val="both"/>
+            </w:pPr>
+          </w:p>
+        </w:tc>
+        <w:tc>
+          <w:tcPr>
+            <w:tcW w:w="2376" w:type="dxa"/>
+          </w:tcPr>
+          <w:p>
+            <w:pPr>
+              <w:spacing w:afterAutospacing="0"/>
+              <w:jc w:val="both"/>
+            </w:pPr>
+          </w:p>
+        </w:tc>
+        <w:tc>
+          <w:tcPr>
+            <w:tcW w:w="3287" w:type="dxa"/>
+          </w:tcPr>
+          <w:p>
+            <w:pPr>
+              <w:spacing w:afterAutospacing="0"/>
+              <w:jc w:val="both"/>
+              <w:rPr>
+                <w:vanish/>
+                <w:lang w:val="es-ES"/>
+              </w:rPr>
+            </w:pPr>
+          </w:p>
+          <w:tbl>
+            <w:tblPr>
+              <w:tblW w:w="0" w:type="auto"/>
+              <w:tblCellSpacing w:w="15" w:type="dxa"/>
+              <w:tblCellMar>
+                <w:top w:w="15" w:type="dxa"/>
+                <w:left w:w="15" w:type="dxa"/>
+                <w:bottom w:w="15" w:type="dxa"/>
+                <w:right w:w="15" w:type="dxa"/>
+              </w:tblCellMar>
+              <w:tblLook w:val="04A0" w:firstRow="1" w:lastRow="0" w:firstColumn="1" w:lastColumn="0" w:noHBand="0" w:noVBand="1"/>
+            </w:tblPr>
+            <w:tblGrid>
+              <w:gridCol w:w="96"/>
+            </w:tblGrid>
+            <w:tr>
+              <w:trPr>
+                <w:tblCellSpacing w:w="15" w:type="dxa"/>
+              </w:trPr>
+              <w:tc>
+                <w:tcPr>
+                  <w:tcW w:w="0" w:type="auto"/>
+                  <w:vAlign w:val="center"/>
+                  <w:hideMark/>
+                </w:tcPr>
+                <w:p>
+                  <w:pPr>
+                    <w:spacing w:after="0" w:afterAutospacing="0" w:line="240" w:lineRule="auto"/>
+                    <w:jc w:val="both"/>
+                    <w:rPr>
+                      <w:lang w:val="es-ES"/>
+                    </w:rPr>
+                  </w:pPr>
+                </w:p>
+              </w:tc>
+            </w:tr>
+          </w:tbl>
+          <w:p>
+            <w:pPr>
+              <w:spacing w:afterAutospacing="0"/>
+              <w:jc w:val="both"/>
+            </w:pPr>
+          </w:p>
+        </w:tc>
+      </w:tr>
+      <w:tr>
+        <w:tc>
+          <w:tcPr>
+            <w:tcW w:w="11016" w:type="dxa"/>
+            <w:gridSpan w:val="3"/>
+          </w:tcPr>
+          <w:p>
+            <w:pPr>
+              <w:spacing w:afterAutospacing="0"/>
+              <w:jc w:val="both"/>
+            </w:pPr>
+            <w:r>
+              <w:rPr>
+                <w:b/>
+                <w:bCs/>
+              </w:rPr>
+              <w:t>Criterios de Aceptación:</w:t>
+            </w:r>
+            <w:r>
+              <w:rPr>
+                <w:b/>
+                <w:bCs/>
+              </w:rPr>
+              <w:t xml:space="preserve"> </w:t>
+            </w:r>
+          </w:p>
+        </w:tc>
+      </w:tr>
+    </w:tbl>
+    <w:p>
+      <w:pPr>
+        <w:spacing w:after="0" w:afterAutospacing="0"/>
+        <w:jc w:val="both"/>
+      </w:pPr>
+    </w:p>
+    <w:p>
+      <w:pPr>
+        <w:spacing w:after="0" w:afterAutospacing="0"/>
+        <w:jc w:val="both"/>
+      </w:pPr>
+    </w:p>
+    <w:p>
+      <w:pPr>
+        <w:spacing w:after="0" w:afterAutospacing="0"/>
+        <w:jc w:val="both"/>
+      </w:pPr>
+    </w:p>
+    <w:tbl>
+      <w:tblPr>
+        <w:tblStyle w:val="Tablaconcuadrcula"/>
+        <w:tblW w:w="0" w:type="auto"/>
+        <w:tblLook w:val="04A0" w:firstRow="1" w:lastRow="0" w:firstColumn="1" w:lastColumn="0" w:noHBand="0" w:noVBand="1"/>
+      </w:tblPr>
+      <w:tblGrid>
+        <w:gridCol w:w="5353"/>
+        <w:gridCol w:w="2376"/>
+        <w:gridCol w:w="3287"/>
+      </w:tblGrid>
+      <w:tr>
+        <w:tc>
+          <w:tcPr>
+            <w:tcW w:w="5353" w:type="dxa"/>
+          </w:tcPr>
+          <w:p>
+            <w:pPr>
+              <w:spacing w:afterAutospacing="0"/>
+              <w:jc w:val="both"/>
+            </w:pPr>
+            <w:r>
+              <w:rPr>
+                <w:b/>
+                <w:bCs/>
+              </w:rPr>
+              <w:t>Id</w:t>
+            </w:r>
+            <w:r>
+              <w:rPr>
+                <w:b/>
+                <w:bCs/>
+              </w:rPr>
+              <w:t>:</w:t>
+            </w:r>
+            <w:r>
+              <w:t xml:space="preserve"> C.1</w:t>
+            </w:r>
+          </w:p>
+        </w:tc>
+        <w:tc>
+          <w:tcPr>
+            <w:tcW w:w="5663" w:type="dxa"/>
+            <w:gridSpan w:val="2"/>
+          </w:tcPr>
+          <w:p>
+            <w:pPr>
+              <w:spacing w:afterAutospacing="0"/>
+              <w:jc w:val="both"/>
+              <w:rPr>
+                <w:b/>
+                <w:bCs/>
+              </w:rPr>
+            </w:pPr>
+            <w:r>
+              <w:rPr>
+                <w:b/>
+                <w:bCs/>
+              </w:rPr>
+              <w:t xml:space="preserve">Nombre paquete: </w:t>
+            </w:r>
+            <w:r>
+              <w:t>Cierre y Lecciones Aprendidas</w:t>
+            </w:r>
+          </w:p>
+        </w:tc>
+      </w:tr>
+      <w:tr>
+        <w:tc>
+          <w:tcPr>
+            <w:tcW w:w="11016" w:type="dxa"/>
+            <w:gridSpan w:val="3"/>
+          </w:tcPr>
+          <w:p>
+            <w:pPr>
+              <w:spacing w:afterAutospacing="0"/>
+              <w:jc w:val="both"/>
+              <w:rPr>
+                <w:b/>
+                <w:bCs/>
+              </w:rPr>
+            </w:pPr>
+            <w:r>
+              <w:rPr>
+                <w:b/>
+                <w:bCs/>
+              </w:rPr>
+              <w:t>Responsable:</w:t>
+            </w:r>
+            <w:r>
+              <w:rPr>
+                <w:b/>
+                <w:bCs/>
+              </w:rPr>
+              <w:t xml:space="preserve"> </w:t>
+            </w:r>
+            <w:r>
+              <w:t>Jefe de Proyecto</w:t>
+            </w:r>
+          </w:p>
+        </w:tc>
+      </w:tr>
+      <w:tr>
+        <w:tc>
+          <w:tcPr>
+            <w:tcW w:w="11016" w:type="dxa"/>
+            <w:gridSpan w:val="3"/>
+          </w:tcPr>
+          <w:p>
+            <w:pPr>
+              <w:spacing w:afterAutospacing="0"/>
+              <w:jc w:val="both"/>
+              <w:rPr>
+                <w:b/>
+                <w:bCs/>
+              </w:rPr>
+            </w:pPr>
+            <w:r>
+              <w:rPr>
+                <w:b/>
+                <w:bCs/>
+              </w:rPr>
+              <w:t>Descripción</w:t>
+            </w:r>
+            <w:r>
+              <w:t xml:space="preserve">: </w:t>
+            </w:r>
+            <w:r>
+              <w:t>Este paquete de trabajo cubre el cierre formal del proyecto, documentando las lecciones aprendidas y generando el informe de cierre</w:t>
+            </w:r>
+            <w:r>
+              <w:t>.</w:t>
+            </w:r>
+          </w:p>
+        </w:tc>
+      </w:tr>
+      <w:tr>
+        <w:tc>
+          <w:tcPr>
+            <w:tcW w:w="11016" w:type="dxa"/>
+            <w:gridSpan w:val="3"/>
+          </w:tcPr>
+          <w:p>
+            <w:pPr>
+              <w:spacing w:afterAutospacing="0"/>
+              <w:jc w:val="both"/>
+            </w:pPr>
+            <w:r>
+              <w:rPr>
+                <w:b/>
+                <w:bCs/>
+              </w:rPr>
+              <w:t>Entregables</w:t>
+            </w:r>
+            <w:r>
+              <w:t xml:space="preserve">:   </w:t>
+            </w:r>
+          </w:p>
+          <w:p>
+            <w:pPr>
+              <w:pStyle w:val="Prrafodelista"/>
+              <w:numPr>
+                <w:ilvl w:val="0"/>
+                <w:numId w:val="2"/>
+              </w:numPr>
+              <w:spacing w:afterAutospacing="0"/>
+              <w:jc w:val="both"/>
+              <w:rPr>
+                <w:b/>
+                <w:bCs/>
+              </w:rPr>
+            </w:pPr>
+            <w:r>
+              <w:t>Lecciones Aprendidas</w:t>
+            </w:r>
+          </w:p>
+          <w:p>
+            <w:pPr>
+              <w:pStyle w:val="Prrafodelista"/>
+              <w:numPr>
+                <w:ilvl w:val="0"/>
+                <w:numId w:val="2"/>
+              </w:numPr>
+              <w:spacing w:afterAutospacing="0"/>
+              <w:jc w:val="both"/>
+            </w:pPr>
+            <w:r>
+              <w:t>Informe de Cierre</w:t>
+            </w:r>
+          </w:p>
+        </w:tc>
+      </w:tr>
+      <w:tr>
+        <w:tc>
+          <w:tcPr>
+            <w:tcW w:w="5353" w:type="dxa"/>
+          </w:tcPr>
+          <w:p>
+            <w:pPr>
+              <w:spacing w:afterAutospacing="0"/>
+              <w:jc w:val="both"/>
+              <w:rPr>
+                <w:b/>
+                <w:bCs/>
+              </w:rPr>
+            </w:pPr>
+            <w:r>
+              <w:rPr>
+                <w:b/>
+                <w:bCs/>
+              </w:rPr>
+              <w:t xml:space="preserve">Actividades/Hitos: </w:t>
+            </w:r>
+          </w:p>
+        </w:tc>
+        <w:tc>
+          <w:tcPr>
+            <w:tcW w:w="2376" w:type="dxa"/>
+          </w:tcPr>
+          <w:p>
+            <w:pPr>
+              <w:spacing w:afterAutospacing="0"/>
+              <w:jc w:val="both"/>
+              <w:rPr>
+                <w:b/>
+                <w:bCs/>
+              </w:rPr>
+            </w:pPr>
+            <w:r>
+              <w:rPr>
+                <w:b/>
+                <w:bCs/>
+              </w:rPr>
+              <w:t>Duración:</w:t>
+            </w:r>
+          </w:p>
+        </w:tc>
+        <w:tc>
+          <w:tcPr>
+            <w:tcW w:w="3287" w:type="dxa"/>
+          </w:tcPr>
+          <w:p>
+            <w:pPr>
+              <w:spacing w:afterAutospacing="0"/>
+              <w:jc w:val="both"/>
+              <w:rPr>
+                <w:b/>
+                <w:bCs/>
+              </w:rPr>
+            </w:pPr>
+            <w:r>
+              <w:rPr>
+                <w:b/>
+                <w:bCs/>
+              </w:rPr>
+              <w:t xml:space="preserve">Recursos: </w:t>
+            </w:r>
+          </w:p>
+        </w:tc>
+      </w:tr>
+      <w:tr>
+        <w:tc>
+          <w:tcPr>
+            <w:tcW w:w="5353" w:type="dxa"/>
+          </w:tcPr>
+          <w:p>
+            <w:pPr>
+              <w:spacing w:afterAutospacing="0"/>
+              <w:jc w:val="both"/>
+            </w:pPr>
+            <w:r>
+              <w:t>(A determinar)</w:t>
+            </w:r>
+          </w:p>
+        </w:tc>
+        <w:tc>
+          <w:tcPr>
+            <w:tcW w:w="2376" w:type="dxa"/>
+          </w:tcPr>
+          <w:p>
+            <w:pPr>
+              <w:spacing w:afterAutospacing="0"/>
+              <w:jc w:val="both"/>
+            </w:pPr>
+          </w:p>
+        </w:tc>
+        <w:tc>
+          <w:tcPr>
+            <w:tcW w:w="3287" w:type="dxa"/>
+          </w:tcPr>
+          <w:p>
+            <w:pPr>
+              <w:spacing w:afterAutospacing="0"/>
+              <w:jc w:val="both"/>
+            </w:pPr>
+          </w:p>
+        </w:tc>
+      </w:tr>
+      <w:tr>
+        <w:tc>
+          <w:tcPr>
+            <w:tcW w:w="5353" w:type="dxa"/>
+          </w:tcPr>
+          <w:p>
+            <w:pPr>
+              <w:spacing w:afterAutospacing="0"/>
+              <w:jc w:val="both"/>
+            </w:pPr>
+          </w:p>
+        </w:tc>
+        <w:tc>
+          <w:tcPr>
+            <w:tcW w:w="2376" w:type="dxa"/>
+          </w:tcPr>
+          <w:p>
+            <w:pPr>
+              <w:spacing w:afterAutospacing="0"/>
+              <w:jc w:val="both"/>
+            </w:pPr>
+          </w:p>
+        </w:tc>
+        <w:tc>
+          <w:tcPr>
+            <w:tcW w:w="3287" w:type="dxa"/>
+          </w:tcPr>
+          <w:p>
+            <w:pPr>
+              <w:spacing w:afterAutospacing="0"/>
+              <w:jc w:val="both"/>
+              <w:rPr>
+                <w:vanish/>
+                <w:lang w:val="es-ES"/>
+              </w:rPr>
+            </w:pPr>
+          </w:p>
+          <w:tbl>
+            <w:tblPr>
+              <w:tblW w:w="0" w:type="auto"/>
+              <w:tblCellSpacing w:w="15" w:type="dxa"/>
+              <w:tblCellMar>
+                <w:top w:w="15" w:type="dxa"/>
+                <w:left w:w="15" w:type="dxa"/>
+                <w:bottom w:w="15" w:type="dxa"/>
+                <w:right w:w="15" w:type="dxa"/>
+              </w:tblCellMar>
+              <w:tblLook w:val="04A0" w:firstRow="1" w:lastRow="0" w:firstColumn="1" w:lastColumn="0" w:noHBand="0" w:noVBand="1"/>
+            </w:tblPr>
+            <w:tblGrid>
+              <w:gridCol w:w="96"/>
+            </w:tblGrid>
+            <w:tr>
+              <w:trPr>
+                <w:tblCellSpacing w:w="15" w:type="dxa"/>
+              </w:trPr>
+              <w:tc>
+                <w:tcPr>
+                  <w:tcW w:w="0" w:type="auto"/>
+                  <w:vAlign w:val="center"/>
+                  <w:hideMark/>
+                </w:tcPr>
+                <w:p>
+                  <w:pPr>
+                    <w:spacing w:after="0" w:afterAutospacing="0" w:line="240" w:lineRule="auto"/>
+                    <w:jc w:val="both"/>
+                    <w:rPr>
+                      <w:lang w:val="es-ES"/>
+                    </w:rPr>
+                  </w:pPr>
+                </w:p>
+              </w:tc>
+            </w:tr>
+          </w:tbl>
+          <w:p>
+            <w:pPr>
+              <w:spacing w:afterAutospacing="0"/>
+              <w:jc w:val="both"/>
+            </w:pPr>
+          </w:p>
+        </w:tc>
+      </w:tr>
+      <w:tr>
+        <w:tc>
+          <w:tcPr>
+            <w:tcW w:w="11016" w:type="dxa"/>
+            <w:gridSpan w:val="3"/>
+          </w:tcPr>
+          <w:p>
+            <w:pPr>
+              <w:spacing w:afterAutospacing="0"/>
+              <w:jc w:val="both"/>
+            </w:pPr>
+            <w:r>
+              <w:rPr>
+                <w:b/>
+                <w:bCs/>
+              </w:rPr>
+              <w:t>Criterios de Aceptación:</w:t>
+            </w:r>
+            <w:r>
+              <w:rPr>
+                <w:b/>
+                <w:bCs/>
+              </w:rPr>
+              <w:t xml:space="preserve"> </w:t>
+            </w:r>
+          </w:p>
+        </w:tc>
+      </w:tr>
+    </w:tbl>
     <w:p>
       <w:pPr>
         <w:spacing w:after="0" w:afterAutospacing="0"/>
@@ -2899,7 +7104,7 @@
   <w:style w:type="paragraph" w:default="1" w:styleId="Normal">
     <w:name w:val="Normal"/>
     <w:qFormat/>
-    <w:rsid w:val="00A758B9"/>
+    <w:rsid w:val="00815EA0"/>
   </w:style>
   <w:style w:type="character" w:default="1" w:styleId="Fuentedeprrafopredeter">
     <w:name w:val="Default Paragraph Font"/>

</xml_diff>

<commit_message>
[docs] minor fixes in "EDT" and "Diccionario EDT" documents
</commit_message>
<xml_diff>
--- a/docs/DICCIONARIO EDT.docx
+++ b/docs/DICCIONARIO EDT.docx
@@ -332,14 +332,34 @@
                 <w:sz w:val="20"/>
               </w:rPr>
             </w:pPr>
+            <w:proofErr w:type="spellStart"/>
             <w:r>
               <w:rPr>
                 <w:b/>
                 <w:bCs/>
                 <w:sz w:val="20"/>
               </w:rPr>
-              <w:t>CityScape Rentals</w:t>
-            </w:r>
+              <w:t>CityScape</w:t>
+            </w:r>
+            <w:proofErr w:type="spellEnd"/>
+            <w:r>
+              <w:rPr>
+                <w:b/>
+                <w:bCs/>
+                <w:sz w:val="20"/>
+              </w:rPr>
+              <w:t xml:space="preserve"> </w:t>
+            </w:r>
+            <w:proofErr w:type="spellStart"/>
+            <w:r>
+              <w:rPr>
+                <w:b/>
+                <w:bCs/>
+                <w:sz w:val="20"/>
+              </w:rPr>
+              <w:t>Rentals</w:t>
+            </w:r>
+            <w:proofErr w:type="spellEnd"/>
           </w:p>
         </w:tc>
         <w:tc>
@@ -511,10 +531,7 @@
               <w:t xml:space="preserve">Nombre paquete: </w:t>
             </w:r>
             <w:r>
-              <w:t>Creación de Documentos Iniciales</w:t>
-            </w:r>
-            <w:r>
-              <w:t xml:space="preserve"> </w:t>
+              <w:t>Documentación Inicial del Proyecto</w:t>
             </w:r>
           </w:p>
         </w:tc>
@@ -548,8 +565,13 @@
               </w:rPr>
               <w:t xml:space="preserve"> </w:t>
             </w:r>
-            <w:r>
-              <w:t>Jefe del proyecto</w:t>
+            <w:proofErr w:type="gramStart"/>
+            <w:r>
+              <w:t>Jefe</w:t>
+            </w:r>
+            <w:proofErr w:type="gramEnd"/>
+            <w:r>
+              <w:t xml:space="preserve"> del proyecto</w:t>
             </w:r>
           </w:p>
         </w:tc>
@@ -765,9 +787,6 @@
               <w:spacing w:afterAutospacing="0"/>
               <w:jc w:val="both"/>
             </w:pPr>
-            <w:r>
-              <w:t>Jefe de Proyecto</w:t>
-            </w:r>
           </w:p>
         </w:tc>
       </w:tr>
@@ -809,9 +828,6 @@
               <w:spacing w:afterAutospacing="0"/>
               <w:jc w:val="both"/>
             </w:pPr>
-            <w:r>
-              <w:t>Jefe de Proyecto</w:t>
-            </w:r>
           </w:p>
         </w:tc>
       </w:tr>
@@ -853,9 +869,6 @@
               <w:spacing w:afterAutospacing="0"/>
               <w:jc w:val="both"/>
             </w:pPr>
-            <w:r>
-              <w:t>Jefe de Proyecto, Stakeholders</w:t>
-            </w:r>
           </w:p>
         </w:tc>
       </w:tr>
@@ -967,10 +980,7 @@
               <w:t xml:space="preserve">Nombre paquete: </w:t>
             </w:r>
             <w:r>
-              <w:t>Planificación Inicial del Proyecto</w:t>
-            </w:r>
-            <w:r>
-              <w:t xml:space="preserve"> </w:t>
+              <w:t>Planificación y Gestión de Requisitos del Proyecto</w:t>
             </w:r>
           </w:p>
         </w:tc>
@@ -1004,8 +1014,13 @@
               </w:rPr>
               <w:t xml:space="preserve"> </w:t>
             </w:r>
-            <w:r>
-              <w:t>Jefe del proyecto</w:t>
+            <w:proofErr w:type="gramStart"/>
+            <w:r>
+              <w:t>Jefe</w:t>
+            </w:r>
+            <w:proofErr w:type="gramEnd"/>
+            <w:r>
+              <w:t xml:space="preserve"> del proyecto</w:t>
             </w:r>
           </w:p>
         </w:tc>
@@ -1259,9 +1274,6 @@
               <w:spacing w:afterAutospacing="0"/>
               <w:jc w:val="both"/>
             </w:pPr>
-            <w:r>
-              <w:t>Jefe de Proyecto</w:t>
-            </w:r>
           </w:p>
         </w:tc>
       </w:tr>
@@ -1306,9 +1318,6 @@
               <w:spacing w:afterAutospacing="0"/>
               <w:jc w:val="both"/>
             </w:pPr>
-            <w:r>
-              <w:t>Responsable de Comunicaciones</w:t>
-            </w:r>
           </w:p>
         </w:tc>
       </w:tr>
@@ -1350,9 +1359,6 @@
               <w:spacing w:afterAutospacing="0"/>
               <w:jc w:val="both"/>
             </w:pPr>
-            <w:r>
-              <w:t xml:space="preserve">Responsable de Requisitos </w:t>
-            </w:r>
           </w:p>
         </w:tc>
       </w:tr>
@@ -1394,9 +1400,6 @@
               <w:spacing w:afterAutospacing="0"/>
               <w:jc w:val="both"/>
             </w:pPr>
-            <w:r>
-              <w:t>Jefe de Proyecto, Stakeholders</w:t>
-            </w:r>
           </w:p>
         </w:tc>
       </w:tr>
@@ -1438,9 +1441,6 @@
               <w:spacing w:afterAutospacing="0"/>
               <w:jc w:val="both"/>
             </w:pPr>
-            <w:r>
-              <w:t>Responsable de Requisitos</w:t>
-            </w:r>
           </w:p>
         </w:tc>
       </w:tr>
@@ -1472,12 +1472,6 @@
         </w:tc>
       </w:tr>
     </w:tbl>
-    <w:p>
-      <w:pPr>
-        <w:spacing w:after="0" w:afterAutospacing="0"/>
-        <w:jc w:val="both"/>
-      </w:pPr>
-    </w:p>
     <w:p>
       <w:pPr>
         <w:spacing w:after="0" w:afterAutospacing="0"/>
@@ -1575,7 +1569,7 @@
               <w:t xml:space="preserve">Nombre paquete: </w:t>
             </w:r>
             <w:r>
-              <w:t>Gestión del Alcance</w:t>
+              <w:t>Definición y Gestión del Alcance del Proyecto</w:t>
             </w:r>
           </w:p>
         </w:tc>
@@ -1842,9 +1836,6 @@
               <w:spacing w:afterAutospacing="0"/>
               <w:jc w:val="both"/>
             </w:pPr>
-            <w:r>
-              <w:t>Líder de Gestión del Alcance</w:t>
-            </w:r>
           </w:p>
         </w:tc>
       </w:tr>
@@ -1886,9 +1877,6 @@
               <w:spacing w:afterAutospacing="0"/>
               <w:jc w:val="both"/>
             </w:pPr>
-            <w:r>
-              <w:t>Líder de Gestión del Alcance</w:t>
-            </w:r>
           </w:p>
         </w:tc>
       </w:tr>
@@ -1930,9 +1918,6 @@
               <w:spacing w:afterAutospacing="0"/>
               <w:jc w:val="both"/>
             </w:pPr>
-            <w:r>
-              <w:t>Líder de Gestión del Alcance</w:t>
-            </w:r>
           </w:p>
         </w:tc>
       </w:tr>
@@ -1974,9 +1959,6 @@
               <w:spacing w:afterAutospacing="0"/>
               <w:jc w:val="both"/>
             </w:pPr>
-            <w:r>
-              <w:t>Líder de Gestión del Alcance</w:t>
-            </w:r>
           </w:p>
         </w:tc>
       </w:tr>
@@ -2053,10 +2035,7 @@
               <w:t>Id</w:t>
             </w:r>
             <w:r>
-              <w:t>: P.</w:t>
-            </w:r>
-            <w:r>
-              <w:t>3</w:t>
+              <w:t>: P.3</w:t>
             </w:r>
           </w:p>
         </w:tc>
@@ -2148,7 +2127,15 @@
               <w:t xml:space="preserve">: </w:t>
             </w:r>
             <w:r>
-              <w:t>Este paquete de trabajo cubre la planificación de la gestión de la calidad, los riesgos del proyecto, y el cronograma del mismo. Se desarrollarán los registros y matrices necesarios para asegurar el control adecuado de estos aspectos.</w:t>
+              <w:t xml:space="preserve">Este paquete de trabajo cubre la planificación de la gestión de la calidad, los riesgos del proyecto, y el cronograma </w:t>
+            </w:r>
+            <w:proofErr w:type="gramStart"/>
+            <w:r>
+              <w:t>del mismo</w:t>
+            </w:r>
+            <w:proofErr w:type="gramEnd"/>
+            <w:r>
+              <w:t>. Se desarrollarán los registros y matrices necesarios para asegurar el control adecuado de estos aspectos.</w:t>
             </w:r>
           </w:p>
         </w:tc>
@@ -2393,6 +2380,88 @@
               <w:jc w:val="both"/>
             </w:pPr>
             <w:r>
+              <w:t>6h</w:t>
+            </w:r>
+          </w:p>
+        </w:tc>
+        <w:tc>
+          <w:tcPr>
+            <w:tcW w:w="3287" w:type="dxa"/>
+          </w:tcPr>
+          <w:p>
+            <w:pPr>
+              <w:spacing w:afterAutospacing="0"/>
+              <w:jc w:val="both"/>
+            </w:pPr>
+          </w:p>
+        </w:tc>
+      </w:tr>
+      <w:tr>
+        <w:tc>
+          <w:tcPr>
+            <w:tcW w:w="5353" w:type="dxa"/>
+          </w:tcPr>
+          <w:p>
+            <w:pPr>
+              <w:spacing w:afterAutospacing="0"/>
+              <w:jc w:val="both"/>
+            </w:pPr>
+            <w:r>
+              <w:t>Elaboración del Plan de Gestión de Riesgos</w:t>
+            </w:r>
+          </w:p>
+        </w:tc>
+        <w:tc>
+          <w:tcPr>
+            <w:tcW w:w="2376" w:type="dxa"/>
+          </w:tcPr>
+          <w:p>
+            <w:pPr>
+              <w:spacing w:afterAutospacing="0"/>
+              <w:jc w:val="both"/>
+            </w:pPr>
+            <w:r>
+              <w:t>6h</w:t>
+            </w:r>
+          </w:p>
+        </w:tc>
+        <w:tc>
+          <w:tcPr>
+            <w:tcW w:w="3287" w:type="dxa"/>
+          </w:tcPr>
+          <w:p>
+            <w:pPr>
+              <w:spacing w:afterAutospacing="0"/>
+              <w:jc w:val="both"/>
+            </w:pPr>
+          </w:p>
+        </w:tc>
+      </w:tr>
+      <w:tr>
+        <w:tc>
+          <w:tcPr>
+            <w:tcW w:w="5353" w:type="dxa"/>
+          </w:tcPr>
+          <w:p>
+            <w:pPr>
+              <w:spacing w:afterAutospacing="0"/>
+              <w:jc w:val="both"/>
+            </w:pPr>
+            <w:r>
+              <w:t>Creación del Registro de Riesgos</w:t>
+            </w:r>
+          </w:p>
+        </w:tc>
+        <w:tc>
+          <w:tcPr>
+            <w:tcW w:w="2376" w:type="dxa"/>
+          </w:tcPr>
+          <w:p>
+            <w:pPr>
+              <w:spacing w:afterAutospacing="0"/>
+              <w:jc w:val="both"/>
+            </w:pPr>
+            <w:r>
               <w:t>8h</w:t>
             </w:r>
           </w:p>
@@ -2401,137 +2470,6 @@
           <w:tcPr>
             <w:tcW w:w="3287" w:type="dxa"/>
           </w:tcPr>
-          <w:p>
-            <w:pPr>
-              <w:spacing w:afterAutospacing="0"/>
-              <w:jc w:val="both"/>
-            </w:pPr>
-            <w:r>
-              <w:t>Responsable de Calidad</w:t>
-            </w:r>
-          </w:p>
-        </w:tc>
-      </w:tr>
-      <w:tr>
-        <w:tc>
-          <w:tcPr>
-            <w:tcW w:w="5353" w:type="dxa"/>
-          </w:tcPr>
-          <w:p>
-            <w:pPr>
-              <w:spacing w:afterAutospacing="0"/>
-              <w:jc w:val="both"/>
-            </w:pPr>
-            <w:r>
-              <w:t>Elaboración del Plan de Gestión de Riesgos</w:t>
-            </w:r>
-          </w:p>
-        </w:tc>
-        <w:tc>
-          <w:tcPr>
-            <w:tcW w:w="2376" w:type="dxa"/>
-          </w:tcPr>
-          <w:p>
-            <w:pPr>
-              <w:spacing w:afterAutospacing="0"/>
-              <w:jc w:val="both"/>
-            </w:pPr>
-            <w:r>
-              <w:t>6h</w:t>
-            </w:r>
-          </w:p>
-        </w:tc>
-        <w:tc>
-          <w:tcPr>
-            <w:tcW w:w="3287" w:type="dxa"/>
-          </w:tcPr>
-          <w:p>
-            <w:pPr>
-              <w:spacing w:afterAutospacing="0"/>
-              <w:jc w:val="both"/>
-            </w:pPr>
-            <w:r>
-              <w:t>Responsable de Riesgos</w:t>
-            </w:r>
-          </w:p>
-        </w:tc>
-      </w:tr>
-      <w:tr>
-        <w:tc>
-          <w:tcPr>
-            <w:tcW w:w="5353" w:type="dxa"/>
-          </w:tcPr>
-          <w:p>
-            <w:pPr>
-              <w:spacing w:afterAutospacing="0"/>
-              <w:jc w:val="both"/>
-            </w:pPr>
-            <w:r>
-              <w:t>Creación del Registro de Riesgos</w:t>
-            </w:r>
-          </w:p>
-        </w:tc>
-        <w:tc>
-          <w:tcPr>
-            <w:tcW w:w="2376" w:type="dxa"/>
-          </w:tcPr>
-          <w:p>
-            <w:pPr>
-              <w:spacing w:afterAutospacing="0"/>
-              <w:jc w:val="both"/>
-            </w:pPr>
-            <w:r>
-              <w:t>6h</w:t>
-            </w:r>
-          </w:p>
-        </w:tc>
-        <w:tc>
-          <w:tcPr>
-            <w:tcW w:w="3287" w:type="dxa"/>
-          </w:tcPr>
-          <w:tbl>
-            <w:tblPr>
-              <w:tblW w:w="0" w:type="auto"/>
-              <w:tblCellSpacing w:w="15" w:type="dxa"/>
-              <w:tblCellMar>
-                <w:top w:w="15" w:type="dxa"/>
-                <w:left w:w="15" w:type="dxa"/>
-                <w:bottom w:w="15" w:type="dxa"/>
-                <w:right w:w="15" w:type="dxa"/>
-              </w:tblCellMar>
-              <w:tblLook w:val="04A0" w:firstRow="1" w:lastRow="0" w:firstColumn="1" w:lastColumn="0" w:noHBand="0" w:noVBand="1"/>
-            </w:tblPr>
-            <w:tblGrid>
-              <w:gridCol w:w="2215"/>
-            </w:tblGrid>
-            <w:tr>
-              <w:trPr>
-                <w:tblCellSpacing w:w="15" w:type="dxa"/>
-              </w:trPr>
-              <w:tc>
-                <w:tcPr>
-                  <w:tcW w:w="0" w:type="auto"/>
-                  <w:vAlign w:val="center"/>
-                  <w:hideMark/>
-                </w:tcPr>
-                <w:p>
-                  <w:pPr>
-                    <w:spacing w:after="0" w:afterAutospacing="0" w:line="240" w:lineRule="auto"/>
-                    <w:jc w:val="both"/>
-                    <w:rPr>
-                      <w:lang w:val="es-ES"/>
-                    </w:rPr>
-                  </w:pPr>
-                  <w:r>
-                    <w:rPr>
-                      <w:lang w:val="es-ES"/>
-                    </w:rPr>
-                    <w:t>Responsable de Riesgos</w:t>
-                  </w:r>
-                </w:p>
-              </w:tc>
-            </w:tr>
-          </w:tbl>
           <w:p>
             <w:pPr>
               <w:spacing w:afterAutospacing="0"/>
@@ -2612,7 +2550,7 @@
               <w:jc w:val="both"/>
             </w:pPr>
             <w:r>
-              <w:t>4h</w:t>
+              <w:t>6h</w:t>
             </w:r>
           </w:p>
         </w:tc>
@@ -2620,49 +2558,6 @@
           <w:tcPr>
             <w:tcW w:w="3287" w:type="dxa"/>
           </w:tcPr>
-          <w:tbl>
-            <w:tblPr>
-              <w:tblW w:w="0" w:type="auto"/>
-              <w:tblCellSpacing w:w="15" w:type="dxa"/>
-              <w:tblCellMar>
-                <w:top w:w="15" w:type="dxa"/>
-                <w:left w:w="15" w:type="dxa"/>
-                <w:bottom w:w="15" w:type="dxa"/>
-                <w:right w:w="15" w:type="dxa"/>
-              </w:tblCellMar>
-              <w:tblLook w:val="04A0" w:firstRow="1" w:lastRow="0" w:firstColumn="1" w:lastColumn="0" w:noHBand="0" w:noVBand="1"/>
-            </w:tblPr>
-            <w:tblGrid>
-              <w:gridCol w:w="1569"/>
-            </w:tblGrid>
-            <w:tr>
-              <w:trPr>
-                <w:tblCellSpacing w:w="15" w:type="dxa"/>
-              </w:trPr>
-              <w:tc>
-                <w:tcPr>
-                  <w:tcW w:w="0" w:type="auto"/>
-                  <w:vAlign w:val="center"/>
-                  <w:hideMark/>
-                </w:tcPr>
-                <w:p>
-                  <w:pPr>
-                    <w:spacing w:after="0" w:afterAutospacing="0" w:line="240" w:lineRule="auto"/>
-                    <w:jc w:val="both"/>
-                    <w:rPr>
-                      <w:lang w:val="es-ES"/>
-                    </w:rPr>
-                  </w:pPr>
-                  <w:r>
-                    <w:rPr>
-                      <w:lang w:val="es-ES"/>
-                    </w:rPr>
-                    <w:t>Jefe de Proyecto</w:t>
-                  </w:r>
-                </w:p>
-              </w:tc>
-            </w:tr>
-          </w:tbl>
           <w:p>
             <w:pPr>
               <w:spacing w:afterAutospacing="0"/>
@@ -2742,55 +2637,15 @@
               <w:spacing w:afterAutospacing="0"/>
               <w:jc w:val="both"/>
             </w:pPr>
+            <w:r>
+              <w:t>4h</w:t>
+            </w:r>
           </w:p>
         </w:tc>
         <w:tc>
           <w:tcPr>
             <w:tcW w:w="3287" w:type="dxa"/>
           </w:tcPr>
-          <w:tbl>
-            <w:tblPr>
-              <w:tblW w:w="0" w:type="auto"/>
-              <w:tblCellSpacing w:w="15" w:type="dxa"/>
-              <w:tblCellMar>
-                <w:top w:w="15" w:type="dxa"/>
-                <w:left w:w="15" w:type="dxa"/>
-                <w:bottom w:w="15" w:type="dxa"/>
-                <w:right w:w="15" w:type="dxa"/>
-              </w:tblCellMar>
-              <w:tblLook w:val="04A0" w:firstRow="1" w:lastRow="0" w:firstColumn="1" w:lastColumn="0" w:noHBand="0" w:noVBand="1"/>
-            </w:tblPr>
-            <w:tblGrid>
-              <w:gridCol w:w="1569"/>
-            </w:tblGrid>
-            <w:tr>
-              <w:trPr>
-                <w:tblCellSpacing w:w="15" w:type="dxa"/>
-              </w:trPr>
-              <w:tc>
-                <w:tcPr>
-                  <w:tcW w:w="0" w:type="auto"/>
-                  <w:vAlign w:val="center"/>
-                  <w:hideMark/>
-                </w:tcPr>
-                <w:p>
-                  <w:pPr>
-                    <w:spacing w:after="0" w:afterAutospacing="0" w:line="240" w:lineRule="auto"/>
-                    <w:jc w:val="both"/>
-                    <w:rPr>
-                      <w:lang w:val="es-ES"/>
-                    </w:rPr>
-                  </w:pPr>
-                  <w:r>
-                    <w:rPr>
-                      <w:lang w:val="es-ES"/>
-                    </w:rPr>
-                    <w:t>Jefe de Proyecto</w:t>
-                  </w:r>
-                </w:p>
-              </w:tc>
-            </w:tr>
-          </w:tbl>
           <w:p>
             <w:pPr>
               <w:spacing w:afterAutospacing="0"/>
@@ -2870,55 +2725,15 @@
               <w:spacing w:afterAutospacing="0"/>
               <w:jc w:val="both"/>
             </w:pPr>
+            <w:r>
+              <w:t>4h</w:t>
+            </w:r>
           </w:p>
         </w:tc>
         <w:tc>
           <w:tcPr>
             <w:tcW w:w="3287" w:type="dxa"/>
           </w:tcPr>
-          <w:tbl>
-            <w:tblPr>
-              <w:tblW w:w="0" w:type="auto"/>
-              <w:tblCellSpacing w:w="15" w:type="dxa"/>
-              <w:tblCellMar>
-                <w:top w:w="15" w:type="dxa"/>
-                <w:left w:w="15" w:type="dxa"/>
-                <w:bottom w:w="15" w:type="dxa"/>
-                <w:right w:w="15" w:type="dxa"/>
-              </w:tblCellMar>
-              <w:tblLook w:val="04A0" w:firstRow="1" w:lastRow="0" w:firstColumn="1" w:lastColumn="0" w:noHBand="0" w:noVBand="1"/>
-            </w:tblPr>
-            <w:tblGrid>
-              <w:gridCol w:w="1569"/>
-            </w:tblGrid>
-            <w:tr>
-              <w:trPr>
-                <w:tblCellSpacing w:w="15" w:type="dxa"/>
-              </w:trPr>
-              <w:tc>
-                <w:tcPr>
-                  <w:tcW w:w="0" w:type="auto"/>
-                  <w:vAlign w:val="center"/>
-                  <w:hideMark/>
-                </w:tcPr>
-                <w:p>
-                  <w:pPr>
-                    <w:spacing w:after="0" w:afterAutospacing="0" w:line="240" w:lineRule="auto"/>
-                    <w:jc w:val="both"/>
-                    <w:rPr>
-                      <w:lang w:val="es-ES"/>
-                    </w:rPr>
-                  </w:pPr>
-                  <w:r>
-                    <w:rPr>
-                      <w:lang w:val="es-ES"/>
-                    </w:rPr>
-                    <w:t>Jefe de Proyecto</w:t>
-                  </w:r>
-                </w:p>
-              </w:tc>
-            </w:tr>
-          </w:tbl>
           <w:p>
             <w:pPr>
               <w:spacing w:afterAutospacing="0"/>
@@ -2998,6 +2813,9 @@
               <w:spacing w:afterAutospacing="0"/>
               <w:jc w:val="both"/>
             </w:pPr>
+            <w:r>
+              <w:t>8h</w:t>
+            </w:r>
           </w:p>
         </w:tc>
         <w:tc>
@@ -3009,9 +2827,6 @@
               <w:spacing w:afterAutospacing="0"/>
               <w:jc w:val="both"/>
             </w:pPr>
-            <w:r>
-              <w:t>Jefe de Proyecto</w:t>
-            </w:r>
           </w:p>
         </w:tc>
       </w:tr>
@@ -3047,6 +2862,18 @@
         </w:tc>
       </w:tr>
     </w:tbl>
+    <w:p>
+      <w:pPr>
+        <w:spacing w:after="0" w:afterAutospacing="0"/>
+        <w:jc w:val="both"/>
+        <w:rPr>
+          <w:b/>
+          <w:bCs/>
+          <w:sz w:val="30"/>
+          <w:szCs w:val="30"/>
+        </w:rPr>
+      </w:pPr>
+    </w:p>
     <w:p>
       <w:pPr>
         <w:spacing w:after="0" w:afterAutospacing="0"/>
@@ -3100,10 +2927,7 @@
               <w:t>Id</w:t>
             </w:r>
             <w:r>
-              <w:t>: P.</w:t>
-            </w:r>
-            <w:r>
-              <w:t>4</w:t>
+              <w:t>: P.4</w:t>
             </w:r>
           </w:p>
         </w:tc>
@@ -3163,8 +2987,13 @@
               </w:rPr>
               <w:t xml:space="preserve"> </w:t>
             </w:r>
-            <w:r>
-              <w:t>Jefe de Proyecto</w:t>
+            <w:proofErr w:type="gramStart"/>
+            <w:r>
+              <w:t>Jefe</w:t>
+            </w:r>
+            <w:proofErr w:type="gramEnd"/>
+            <w:r>
+              <w:t xml:space="preserve"> de Proyecto</w:t>
             </w:r>
           </w:p>
         </w:tc>
@@ -3236,10 +3065,7 @@
               <w:t>Plan de Gestión de</w:t>
             </w:r>
             <w:r>
-              <w:t xml:space="preserve"> </w:t>
-            </w:r>
-            <w:r>
-              <w:t>Recursos</w:t>
+              <w:t xml:space="preserve"> Recursos</w:t>
             </w:r>
           </w:p>
           <w:p>
@@ -3285,10 +3111,7 @@
               </w:rPr>
             </w:pPr>
             <w:r>
-              <w:t xml:space="preserve">Plan de Gestión </w:t>
-            </w:r>
-            <w:r>
-              <w:t>de Costes</w:t>
+              <w:t>Plan de Gestión de Costes</w:t>
             </w:r>
           </w:p>
           <w:p>
@@ -3414,7 +3237,7 @@
               <w:jc w:val="both"/>
             </w:pPr>
             <w:r>
-              <w:t>(A determinar)</w:t>
+              <w:t>Desarrollo del Plan de Gestión de Recursos</w:t>
             </w:r>
           </w:p>
         </w:tc>
@@ -3427,6 +3250,9 @@
               <w:spacing w:afterAutospacing="0"/>
               <w:jc w:val="both"/>
             </w:pPr>
+            <w:r>
+              <w:t>6h</w:t>
+            </w:r>
           </w:p>
         </w:tc>
         <w:tc>
@@ -3451,6 +3277,9 @@
               <w:spacing w:afterAutospacing="0"/>
               <w:jc w:val="both"/>
             </w:pPr>
+            <w:r>
+              <w:t xml:space="preserve">Creación de la Matriz de Asignación de responsabilidades </w:t>
+            </w:r>
           </w:p>
         </w:tc>
         <w:tc>
@@ -3462,6 +3291,9 @@
               <w:spacing w:afterAutospacing="0"/>
               <w:jc w:val="both"/>
             </w:pPr>
+            <w:r>
+              <w:t>4h</w:t>
+            </w:r>
           </w:p>
         </w:tc>
         <w:tc>
@@ -3526,6 +3358,186 @@
       <w:tr>
         <w:tc>
           <w:tcPr>
+            <w:tcW w:w="5353" w:type="dxa"/>
+          </w:tcPr>
+          <w:p>
+            <w:pPr>
+              <w:spacing w:afterAutospacing="0"/>
+              <w:jc w:val="both"/>
+            </w:pPr>
+            <w:r>
+              <w:t>Desarrollo del plan de Gestión de Adquisiciones</w:t>
+            </w:r>
+          </w:p>
+        </w:tc>
+        <w:tc>
+          <w:tcPr>
+            <w:tcW w:w="2376" w:type="dxa"/>
+          </w:tcPr>
+          <w:p>
+            <w:pPr>
+              <w:spacing w:afterAutospacing="0"/>
+              <w:jc w:val="both"/>
+            </w:pPr>
+            <w:r>
+              <w:t>6h</w:t>
+            </w:r>
+          </w:p>
+        </w:tc>
+        <w:tc>
+          <w:tcPr>
+            <w:tcW w:w="3287" w:type="dxa"/>
+          </w:tcPr>
+          <w:p>
+            <w:pPr>
+              <w:spacing w:afterAutospacing="0"/>
+              <w:jc w:val="both"/>
+              <w:rPr>
+                <w:vanish/>
+                <w:lang w:val="es-ES"/>
+              </w:rPr>
+            </w:pPr>
+          </w:p>
+        </w:tc>
+      </w:tr>
+      <w:tr>
+        <w:tc>
+          <w:tcPr>
+            <w:tcW w:w="5353" w:type="dxa"/>
+          </w:tcPr>
+          <w:p>
+            <w:pPr>
+              <w:spacing w:afterAutospacing="0"/>
+              <w:jc w:val="both"/>
+            </w:pPr>
+            <w:r>
+              <w:t>Creación del Plan de Gestión de Costes</w:t>
+            </w:r>
+          </w:p>
+        </w:tc>
+        <w:tc>
+          <w:tcPr>
+            <w:tcW w:w="2376" w:type="dxa"/>
+          </w:tcPr>
+          <w:p>
+            <w:pPr>
+              <w:spacing w:afterAutospacing="0"/>
+              <w:jc w:val="both"/>
+            </w:pPr>
+            <w:r>
+              <w:t>8h</w:t>
+            </w:r>
+          </w:p>
+        </w:tc>
+        <w:tc>
+          <w:tcPr>
+            <w:tcW w:w="3287" w:type="dxa"/>
+          </w:tcPr>
+          <w:p>
+            <w:pPr>
+              <w:spacing w:afterAutospacing="0"/>
+              <w:jc w:val="both"/>
+              <w:rPr>
+                <w:vanish/>
+                <w:lang w:val="es-ES"/>
+              </w:rPr>
+            </w:pPr>
+          </w:p>
+        </w:tc>
+      </w:tr>
+      <w:tr>
+        <w:tc>
+          <w:tcPr>
+            <w:tcW w:w="5353" w:type="dxa"/>
+          </w:tcPr>
+          <w:p>
+            <w:pPr>
+              <w:spacing w:afterAutospacing="0"/>
+              <w:jc w:val="both"/>
+            </w:pPr>
+            <w:r>
+              <w:t xml:space="preserve">Elaboración del Presupuesto </w:t>
+            </w:r>
+          </w:p>
+        </w:tc>
+        <w:tc>
+          <w:tcPr>
+            <w:tcW w:w="2376" w:type="dxa"/>
+          </w:tcPr>
+          <w:p>
+            <w:pPr>
+              <w:spacing w:afterAutospacing="0"/>
+              <w:jc w:val="both"/>
+            </w:pPr>
+            <w:r>
+              <w:t>8h</w:t>
+            </w:r>
+          </w:p>
+        </w:tc>
+        <w:tc>
+          <w:tcPr>
+            <w:tcW w:w="3287" w:type="dxa"/>
+          </w:tcPr>
+          <w:p>
+            <w:pPr>
+              <w:spacing w:afterAutospacing="0"/>
+              <w:jc w:val="both"/>
+              <w:rPr>
+                <w:vanish/>
+                <w:lang w:val="es-ES"/>
+              </w:rPr>
+            </w:pPr>
+          </w:p>
+        </w:tc>
+      </w:tr>
+      <w:tr>
+        <w:tc>
+          <w:tcPr>
+            <w:tcW w:w="5353" w:type="dxa"/>
+          </w:tcPr>
+          <w:p>
+            <w:pPr>
+              <w:spacing w:afterAutospacing="0"/>
+              <w:jc w:val="both"/>
+            </w:pPr>
+            <w:r>
+              <w:t>Planificación de Gestión de Cambios</w:t>
+            </w:r>
+          </w:p>
+        </w:tc>
+        <w:tc>
+          <w:tcPr>
+            <w:tcW w:w="2376" w:type="dxa"/>
+          </w:tcPr>
+          <w:p>
+            <w:pPr>
+              <w:spacing w:afterAutospacing="0"/>
+              <w:jc w:val="both"/>
+            </w:pPr>
+            <w:r>
+              <w:t>6h</w:t>
+            </w:r>
+          </w:p>
+        </w:tc>
+        <w:tc>
+          <w:tcPr>
+            <w:tcW w:w="3287" w:type="dxa"/>
+          </w:tcPr>
+          <w:p>
+            <w:pPr>
+              <w:spacing w:afterAutospacing="0"/>
+              <w:jc w:val="both"/>
+              <w:rPr>
+                <w:vanish/>
+                <w:lang w:val="es-ES"/>
+              </w:rPr>
+            </w:pPr>
+          </w:p>
+        </w:tc>
+      </w:tr>
+      <w:tr>
+        <w:tc>
+          <w:tcPr>
             <w:tcW w:w="11016" w:type="dxa"/>
             <w:gridSpan w:val="3"/>
           </w:tcPr>
@@ -3547,6 +3559,9 @@
                 <w:bCs/>
               </w:rPr>
               <w:t xml:space="preserve"> </w:t>
+            </w:r>
+            <w:r>
+              <w:t>El paquete será aceptado cuando el Plan de Gestión de Recursos, Adquisiciones y Costes sean aprobados por las partes interesadas, y el presupuesto sea revisado y validado</w:t>
             </w:r>
           </w:p>
         </w:tc>
@@ -3587,10 +3602,7 @@
               <w:t>Id</w:t>
             </w:r>
             <w:r>
-              <w:t>: P.</w:t>
-            </w:r>
-            <w:r>
-              <w:t>5</w:t>
+              <w:t>: P.5</w:t>
             </w:r>
           </w:p>
         </w:tc>
@@ -3650,8 +3662,13 @@
               </w:rPr>
               <w:t xml:space="preserve"> </w:t>
             </w:r>
-            <w:r>
-              <w:t>Jefe de Proyecto</w:t>
+            <w:proofErr w:type="gramStart"/>
+            <w:r>
+              <w:t>Jefe</w:t>
+            </w:r>
+            <w:proofErr w:type="gramEnd"/>
+            <w:r>
+              <w:t xml:space="preserve"> de Proyecto</w:t>
             </w:r>
           </w:p>
         </w:tc>
@@ -3723,10 +3740,7 @@
               <w:t>Plan de Gestión de</w:t>
             </w:r>
             <w:r>
-              <w:t xml:space="preserve"> </w:t>
-            </w:r>
-            <w:r>
-              <w:t xml:space="preserve">la Configuración </w:t>
+              <w:t xml:space="preserve"> la Configuración </w:t>
             </w:r>
           </w:p>
           <w:p>
@@ -3831,7 +3845,7 @@
               <w:jc w:val="both"/>
             </w:pPr>
             <w:r>
-              <w:t>(A determinar)</w:t>
+              <w:t xml:space="preserve">Desarrollo de Plan de gestión de a configuración </w:t>
             </w:r>
           </w:p>
         </w:tc>
@@ -3844,6 +3858,9 @@
               <w:spacing w:afterAutospacing="0"/>
               <w:jc w:val="both"/>
             </w:pPr>
+            <w:r>
+              <w:t>6h</w:t>
+            </w:r>
           </w:p>
         </w:tc>
         <w:tc>
@@ -3868,6 +3885,9 @@
               <w:spacing w:afterAutospacing="0"/>
               <w:jc w:val="both"/>
             </w:pPr>
+            <w:r>
+              <w:t>Revisión y Cierre del Plan de dirección del proyecto</w:t>
+            </w:r>
           </w:p>
         </w:tc>
         <w:tc>
@@ -3879,6 +3899,9 @@
               <w:spacing w:afterAutospacing="0"/>
               <w:jc w:val="both"/>
             </w:pPr>
+            <w:r>
+              <w:t>6h</w:t>
+            </w:r>
           </w:p>
         </w:tc>
         <w:tc>
@@ -3965,6 +3988,9 @@
               </w:rPr>
               <w:t xml:space="preserve"> </w:t>
             </w:r>
+            <w:r>
+              <w:t>El paquete será aceptado cuando el Plan de Gestión de la Configuración y el Cierre del Plan de Dirección del Proyecto sean aprobados por las partes interesadas y se confirme el cierre formal del proyecto</w:t>
+            </w:r>
           </w:p>
         </w:tc>
       </w:tr>
@@ -4004,10 +4030,7 @@
               <w:t>Id</w:t>
             </w:r>
             <w:r>
-              <w:t xml:space="preserve">: </w:t>
-            </w:r>
-            <w:r>
-              <w:t>E.1</w:t>
+              <w:t>: E.1</w:t>
             </w:r>
           </w:p>
         </w:tc>
@@ -4067,8 +4090,13 @@
               </w:rPr>
               <w:t xml:space="preserve"> </w:t>
             </w:r>
-            <w:r>
-              <w:t>Jefe de Proyecto</w:t>
+            <w:proofErr w:type="gramStart"/>
+            <w:r>
+              <w:t>Jefe</w:t>
+            </w:r>
+            <w:proofErr w:type="gramEnd"/>
+            <w:r>
+              <w:t xml:space="preserve"> de Proyecto</w:t>
             </w:r>
           </w:p>
         </w:tc>
@@ -4225,7 +4253,7 @@
               <w:jc w:val="both"/>
             </w:pPr>
             <w:r>
-              <w:t>(A determinar)</w:t>
+              <w:t>Planificación de la reunión</w:t>
             </w:r>
           </w:p>
         </w:tc>
@@ -4238,6 +4266,9 @@
               <w:spacing w:afterAutospacing="0"/>
               <w:jc w:val="both"/>
             </w:pPr>
+            <w:r>
+              <w:t>2h</w:t>
+            </w:r>
           </w:p>
         </w:tc>
         <w:tc>
@@ -4262,6 +4293,9 @@
               <w:spacing w:afterAutospacing="0"/>
               <w:jc w:val="both"/>
             </w:pPr>
+            <w:r>
+              <w:t>Realización de la reunión de inicio</w:t>
+            </w:r>
           </w:p>
         </w:tc>
         <w:tc>
@@ -4273,6 +4307,9 @@
               <w:spacing w:afterAutospacing="0"/>
               <w:jc w:val="both"/>
             </w:pPr>
+            <w:r>
+              <w:t>4h</w:t>
+            </w:r>
           </w:p>
         </w:tc>
         <w:tc>
@@ -4337,6 +4374,51 @@
       <w:tr>
         <w:tc>
           <w:tcPr>
+            <w:tcW w:w="5353" w:type="dxa"/>
+          </w:tcPr>
+          <w:p>
+            <w:pPr>
+              <w:spacing w:afterAutospacing="0"/>
+              <w:jc w:val="both"/>
+            </w:pPr>
+            <w:r>
+              <w:t>Elaboración del acta de Reunión</w:t>
+            </w:r>
+          </w:p>
+        </w:tc>
+        <w:tc>
+          <w:tcPr>
+            <w:tcW w:w="2376" w:type="dxa"/>
+          </w:tcPr>
+          <w:p>
+            <w:pPr>
+              <w:spacing w:afterAutospacing="0"/>
+              <w:jc w:val="both"/>
+            </w:pPr>
+            <w:r>
+              <w:t>2h</w:t>
+            </w:r>
+          </w:p>
+        </w:tc>
+        <w:tc>
+          <w:tcPr>
+            <w:tcW w:w="3287" w:type="dxa"/>
+          </w:tcPr>
+          <w:p>
+            <w:pPr>
+              <w:spacing w:afterAutospacing="0"/>
+              <w:jc w:val="both"/>
+              <w:rPr>
+                <w:vanish/>
+                <w:lang w:val="es-ES"/>
+              </w:rPr>
+            </w:pPr>
+          </w:p>
+        </w:tc>
+      </w:tr>
+      <w:tr>
+        <w:tc>
+          <w:tcPr>
             <w:tcW w:w="11016" w:type="dxa"/>
             <w:gridSpan w:val="3"/>
           </w:tcPr>
@@ -4359,40 +4441,17 @@
               </w:rPr>
               <w:t xml:space="preserve"> </w:t>
             </w:r>
+            <w:r>
+              <w:t xml:space="preserve">El paquete será considerado completo cuando se haya llevado a cabo la reunión de inicio de la </w:t>
+            </w:r>
+            <w:r>
+              <w:lastRenderedPageBreak/>
+              <w:t>fase de ejecución y el acta de la reunión sea aprobada y distribuida</w:t>
+            </w:r>
           </w:p>
         </w:tc>
       </w:tr>
     </w:tbl>
-    <w:p>
-      <w:pPr>
-        <w:spacing w:after="0" w:afterAutospacing="0"/>
-        <w:jc w:val="both"/>
-      </w:pPr>
-    </w:p>
-    <w:p>
-      <w:pPr>
-        <w:spacing w:after="0" w:afterAutospacing="0"/>
-        <w:jc w:val="both"/>
-      </w:pPr>
-    </w:p>
-    <w:p>
-      <w:pPr>
-        <w:spacing w:after="0" w:afterAutospacing="0"/>
-        <w:jc w:val="both"/>
-      </w:pPr>
-    </w:p>
-    <w:p>
-      <w:pPr>
-        <w:spacing w:after="0" w:afterAutospacing="0"/>
-        <w:jc w:val="both"/>
-      </w:pPr>
-    </w:p>
-    <w:p>
-      <w:pPr>
-        <w:spacing w:after="0" w:afterAutospacing="0"/>
-        <w:jc w:val="both"/>
-      </w:pPr>
-    </w:p>
     <w:p>
       <w:pPr>
         <w:spacing w:after="0" w:afterAutospacing="0"/>
@@ -4434,13 +4493,7 @@
               <w:t>Id</w:t>
             </w:r>
             <w:r>
-              <w:t xml:space="preserve">: </w:t>
-            </w:r>
-            <w:r>
-              <w:t>S</w:t>
-            </w:r>
-            <w:r>
-              <w:t>.1</w:t>
+              <w:t>: S.1</w:t>
             </w:r>
           </w:p>
         </w:tc>
@@ -4500,8 +4553,13 @@
               </w:rPr>
               <w:t xml:space="preserve"> </w:t>
             </w:r>
-            <w:r>
-              <w:t>Jefe de Proyecto</w:t>
+            <w:proofErr w:type="gramStart"/>
+            <w:r>
+              <w:t>Jefe</w:t>
+            </w:r>
+            <w:proofErr w:type="gramEnd"/>
+            <w:r>
+              <w:t xml:space="preserve"> de Proyecto</w:t>
             </w:r>
           </w:p>
         </w:tc>
@@ -4608,13 +4666,7 @@
               <w:jc w:val="both"/>
             </w:pPr>
             <w:r>
-              <w:t xml:space="preserve">Registro de </w:t>
-            </w:r>
-            <w:r>
-              <w:t>Cambios</w:t>
-            </w:r>
-            <w:r>
-              <w:t xml:space="preserve"> (W1)</w:t>
+              <w:t>Registro de Cambios (W1)</w:t>
             </w:r>
           </w:p>
           <w:p>
@@ -4730,7 +4782,7 @@
               <w:jc w:val="both"/>
             </w:pPr>
             <w:r>
-              <w:t>(A determinar)</w:t>
+              <w:t>Registro de incidencias</w:t>
             </w:r>
           </w:p>
         </w:tc>
@@ -4743,6 +4795,9 @@
               <w:spacing w:afterAutospacing="0"/>
               <w:jc w:val="both"/>
             </w:pPr>
+            <w:r>
+              <w:t>4h</w:t>
+            </w:r>
           </w:p>
         </w:tc>
         <w:tc>
@@ -4767,6 +4822,9 @@
               <w:spacing w:afterAutospacing="0"/>
               <w:jc w:val="both"/>
             </w:pPr>
+            <w:r>
+              <w:t>Registro de decisiones</w:t>
+            </w:r>
           </w:p>
         </w:tc>
         <w:tc>
@@ -4778,6 +4836,9 @@
               <w:spacing w:afterAutospacing="0"/>
               <w:jc w:val="both"/>
             </w:pPr>
+            <w:r>
+              <w:t>4h</w:t>
+            </w:r>
           </w:p>
         </w:tc>
         <w:tc>
@@ -4842,6 +4903,141 @@
       <w:tr>
         <w:tc>
           <w:tcPr>
+            <w:tcW w:w="5353" w:type="dxa"/>
+          </w:tcPr>
+          <w:p>
+            <w:pPr>
+              <w:spacing w:afterAutospacing="0"/>
+              <w:jc w:val="both"/>
+            </w:pPr>
+            <w:r>
+              <w:t>Registro de cambios</w:t>
+            </w:r>
+          </w:p>
+        </w:tc>
+        <w:tc>
+          <w:tcPr>
+            <w:tcW w:w="2376" w:type="dxa"/>
+          </w:tcPr>
+          <w:p>
+            <w:pPr>
+              <w:spacing w:afterAutospacing="0"/>
+              <w:jc w:val="both"/>
+            </w:pPr>
+            <w:r>
+              <w:t>4h</w:t>
+            </w:r>
+          </w:p>
+        </w:tc>
+        <w:tc>
+          <w:tcPr>
+            <w:tcW w:w="3287" w:type="dxa"/>
+          </w:tcPr>
+          <w:p>
+            <w:pPr>
+              <w:spacing w:afterAutospacing="0"/>
+              <w:jc w:val="both"/>
+              <w:rPr>
+                <w:vanish/>
+                <w:lang w:val="es-ES"/>
+              </w:rPr>
+            </w:pPr>
+          </w:p>
+        </w:tc>
+      </w:tr>
+      <w:tr>
+        <w:tc>
+          <w:tcPr>
+            <w:tcW w:w="5353" w:type="dxa"/>
+          </w:tcPr>
+          <w:p>
+            <w:pPr>
+              <w:spacing w:afterAutospacing="0"/>
+              <w:jc w:val="both"/>
+            </w:pPr>
+            <w:r>
+              <w:t xml:space="preserve">Generación de informes de seguimiento </w:t>
+            </w:r>
+          </w:p>
+        </w:tc>
+        <w:tc>
+          <w:tcPr>
+            <w:tcW w:w="2376" w:type="dxa"/>
+          </w:tcPr>
+          <w:p>
+            <w:pPr>
+              <w:spacing w:afterAutospacing="0"/>
+              <w:jc w:val="both"/>
+            </w:pPr>
+            <w:r>
+              <w:t>6h</w:t>
+            </w:r>
+          </w:p>
+        </w:tc>
+        <w:tc>
+          <w:tcPr>
+            <w:tcW w:w="3287" w:type="dxa"/>
+          </w:tcPr>
+          <w:p>
+            <w:pPr>
+              <w:spacing w:afterAutospacing="0"/>
+              <w:jc w:val="both"/>
+              <w:rPr>
+                <w:vanish/>
+                <w:lang w:val="es-ES"/>
+              </w:rPr>
+            </w:pPr>
+          </w:p>
+        </w:tc>
+      </w:tr>
+      <w:tr>
+        <w:tc>
+          <w:tcPr>
+            <w:tcW w:w="5353" w:type="dxa"/>
+          </w:tcPr>
+          <w:p>
+            <w:pPr>
+              <w:spacing w:afterAutospacing="0"/>
+              <w:jc w:val="both"/>
+            </w:pPr>
+            <w:r>
+              <w:t>Informes de desempeño</w:t>
+            </w:r>
+          </w:p>
+        </w:tc>
+        <w:tc>
+          <w:tcPr>
+            <w:tcW w:w="2376" w:type="dxa"/>
+          </w:tcPr>
+          <w:p>
+            <w:pPr>
+              <w:spacing w:afterAutospacing="0"/>
+              <w:jc w:val="both"/>
+            </w:pPr>
+            <w:r>
+              <w:t>4h</w:t>
+            </w:r>
+          </w:p>
+        </w:tc>
+        <w:tc>
+          <w:tcPr>
+            <w:tcW w:w="3287" w:type="dxa"/>
+          </w:tcPr>
+          <w:p>
+            <w:pPr>
+              <w:spacing w:afterAutospacing="0"/>
+              <w:jc w:val="both"/>
+              <w:rPr>
+                <w:vanish/>
+                <w:lang w:val="es-ES"/>
+              </w:rPr>
+            </w:pPr>
+          </w:p>
+        </w:tc>
+      </w:tr>
+      <w:tr>
+        <w:tc>
+          <w:tcPr>
             <w:tcW w:w="11016" w:type="dxa"/>
             <w:gridSpan w:val="3"/>
           </w:tcPr>
@@ -4863,6 +5059,9 @@
                 <w:bCs/>
               </w:rPr>
               <w:t xml:space="preserve"> </w:t>
+            </w:r>
+            <w:r>
+              <w:t>Este paquete será aceptado cuando el registro de incidencias, decisiones y cambios esté completo y los informes de seguimiento y desempeño se presenten al equipo de proyecto de acuerdo con el cronograma</w:t>
             </w:r>
           </w:p>
         </w:tc>
@@ -4903,10 +5102,7 @@
               <w:t>Id</w:t>
             </w:r>
             <w:r>
-              <w:t>: S.</w:t>
-            </w:r>
-            <w:r>
-              <w:t>2</w:t>
+              <w:t>: S.2</w:t>
             </w:r>
           </w:p>
         </w:tc>
@@ -4972,8 +5168,13 @@
               </w:rPr>
               <w:t xml:space="preserve"> </w:t>
             </w:r>
-            <w:r>
-              <w:t>Jefe de Proyecto</w:t>
+            <w:proofErr w:type="gramStart"/>
+            <w:r>
+              <w:t>Jefe</w:t>
+            </w:r>
+            <w:proofErr w:type="gramEnd"/>
+            <w:r>
+              <w:t xml:space="preserve"> de Proyecto</w:t>
             </w:r>
           </w:p>
         </w:tc>
@@ -5226,7 +5427,7 @@
               <w:jc w:val="both"/>
             </w:pPr>
             <w:r>
-              <w:t>(A determinar)</w:t>
+              <w:t>Registro de incidencias</w:t>
             </w:r>
           </w:p>
         </w:tc>
@@ -5239,6 +5440,9 @@
               <w:spacing w:afterAutospacing="0"/>
               <w:jc w:val="both"/>
             </w:pPr>
+            <w:r>
+              <w:t>4h</w:t>
+            </w:r>
           </w:p>
         </w:tc>
         <w:tc>
@@ -5263,6 +5467,9 @@
               <w:spacing w:afterAutospacing="0"/>
               <w:jc w:val="both"/>
             </w:pPr>
+            <w:r>
+              <w:t>Registro de decisiones</w:t>
+            </w:r>
           </w:p>
         </w:tc>
         <w:tc>
@@ -5274,6 +5481,9 @@
               <w:spacing w:afterAutospacing="0"/>
               <w:jc w:val="both"/>
             </w:pPr>
+            <w:r>
+              <w:t>4h</w:t>
+            </w:r>
           </w:p>
         </w:tc>
         <w:tc>
@@ -5338,6 +5548,141 @@
       <w:tr>
         <w:tc>
           <w:tcPr>
+            <w:tcW w:w="5353" w:type="dxa"/>
+          </w:tcPr>
+          <w:p>
+            <w:pPr>
+              <w:spacing w:afterAutospacing="0"/>
+              <w:jc w:val="both"/>
+            </w:pPr>
+            <w:r>
+              <w:t>Registro de cambios</w:t>
+            </w:r>
+          </w:p>
+        </w:tc>
+        <w:tc>
+          <w:tcPr>
+            <w:tcW w:w="2376" w:type="dxa"/>
+          </w:tcPr>
+          <w:p>
+            <w:pPr>
+              <w:spacing w:afterAutospacing="0"/>
+              <w:jc w:val="both"/>
+            </w:pPr>
+            <w:r>
+              <w:t>4h</w:t>
+            </w:r>
+          </w:p>
+        </w:tc>
+        <w:tc>
+          <w:tcPr>
+            <w:tcW w:w="3287" w:type="dxa"/>
+          </w:tcPr>
+          <w:p>
+            <w:pPr>
+              <w:spacing w:afterAutospacing="0"/>
+              <w:jc w:val="both"/>
+              <w:rPr>
+                <w:vanish/>
+                <w:lang w:val="es-ES"/>
+              </w:rPr>
+            </w:pPr>
+          </w:p>
+        </w:tc>
+      </w:tr>
+      <w:tr>
+        <w:tc>
+          <w:tcPr>
+            <w:tcW w:w="5353" w:type="dxa"/>
+          </w:tcPr>
+          <w:p>
+            <w:pPr>
+              <w:spacing w:afterAutospacing="0"/>
+              <w:jc w:val="both"/>
+            </w:pPr>
+            <w:r>
+              <w:t xml:space="preserve">Generación de informes de seguimiento </w:t>
+            </w:r>
+          </w:p>
+        </w:tc>
+        <w:tc>
+          <w:tcPr>
+            <w:tcW w:w="2376" w:type="dxa"/>
+          </w:tcPr>
+          <w:p>
+            <w:pPr>
+              <w:spacing w:afterAutospacing="0"/>
+              <w:jc w:val="both"/>
+            </w:pPr>
+            <w:r>
+              <w:t>6h</w:t>
+            </w:r>
+          </w:p>
+        </w:tc>
+        <w:tc>
+          <w:tcPr>
+            <w:tcW w:w="3287" w:type="dxa"/>
+          </w:tcPr>
+          <w:p>
+            <w:pPr>
+              <w:spacing w:afterAutospacing="0"/>
+              <w:jc w:val="both"/>
+              <w:rPr>
+                <w:vanish/>
+                <w:lang w:val="es-ES"/>
+              </w:rPr>
+            </w:pPr>
+          </w:p>
+        </w:tc>
+      </w:tr>
+      <w:tr>
+        <w:tc>
+          <w:tcPr>
+            <w:tcW w:w="5353" w:type="dxa"/>
+          </w:tcPr>
+          <w:p>
+            <w:pPr>
+              <w:spacing w:afterAutospacing="0"/>
+              <w:jc w:val="both"/>
+            </w:pPr>
+            <w:r>
+              <w:t>Informes de desempeño</w:t>
+            </w:r>
+          </w:p>
+        </w:tc>
+        <w:tc>
+          <w:tcPr>
+            <w:tcW w:w="2376" w:type="dxa"/>
+          </w:tcPr>
+          <w:p>
+            <w:pPr>
+              <w:spacing w:afterAutospacing="0"/>
+              <w:jc w:val="both"/>
+            </w:pPr>
+            <w:r>
+              <w:t>4h</w:t>
+            </w:r>
+          </w:p>
+        </w:tc>
+        <w:tc>
+          <w:tcPr>
+            <w:tcW w:w="3287" w:type="dxa"/>
+          </w:tcPr>
+          <w:p>
+            <w:pPr>
+              <w:spacing w:afterAutospacing="0"/>
+              <w:jc w:val="both"/>
+              <w:rPr>
+                <w:vanish/>
+                <w:lang w:val="es-ES"/>
+              </w:rPr>
+            </w:pPr>
+          </w:p>
+        </w:tc>
+      </w:tr>
+      <w:tr>
+        <w:tc>
+          <w:tcPr>
             <w:tcW w:w="11016" w:type="dxa"/>
             <w:gridSpan w:val="3"/>
           </w:tcPr>
@@ -5360,10 +5705,67 @@
               </w:rPr>
               <w:t xml:space="preserve"> </w:t>
             </w:r>
+            <w:r>
+              <w:t>Este paquete será aceptado cuando el registro de incidencias, decisiones y cambios esté actualizado y los informes de seguimiento y desempeño de la semana 2 sean presentados y revisados por el equipo de proyecto.</w:t>
+            </w:r>
           </w:p>
         </w:tc>
       </w:tr>
     </w:tbl>
+    <w:p>
+      <w:pPr>
+        <w:spacing w:after="0" w:afterAutospacing="0"/>
+        <w:jc w:val="both"/>
+      </w:pPr>
+    </w:p>
+    <w:p>
+      <w:pPr>
+        <w:spacing w:after="0" w:afterAutospacing="0"/>
+        <w:jc w:val="both"/>
+      </w:pPr>
+    </w:p>
+    <w:p>
+      <w:pPr>
+        <w:spacing w:after="0" w:afterAutospacing="0"/>
+        <w:jc w:val="both"/>
+      </w:pPr>
+    </w:p>
+    <w:p>
+      <w:pPr>
+        <w:spacing w:after="0" w:afterAutospacing="0"/>
+        <w:jc w:val="both"/>
+      </w:pPr>
+    </w:p>
+    <w:p>
+      <w:pPr>
+        <w:spacing w:after="0" w:afterAutospacing="0"/>
+        <w:jc w:val="both"/>
+      </w:pPr>
+    </w:p>
+    <w:p>
+      <w:pPr>
+        <w:spacing w:after="0" w:afterAutospacing="0"/>
+        <w:jc w:val="both"/>
+      </w:pPr>
+    </w:p>
+    <w:p>
+      <w:pPr>
+        <w:spacing w:after="0" w:afterAutospacing="0"/>
+        <w:jc w:val="both"/>
+      </w:pPr>
+    </w:p>
+    <w:p>
+      <w:pPr>
+        <w:spacing w:after="0" w:afterAutospacing="0"/>
+        <w:jc w:val="both"/>
+      </w:pPr>
+    </w:p>
+    <w:p>
+      <w:pPr>
+        <w:spacing w:after="0" w:afterAutospacing="0"/>
+        <w:jc w:val="both"/>
+      </w:pPr>
+    </w:p>
     <w:p>
       <w:pPr>
         <w:spacing w:after="0" w:afterAutospacing="0"/>
@@ -5399,10 +5801,7 @@
               <w:t>Id</w:t>
             </w:r>
             <w:r>
-              <w:t>: S.</w:t>
-            </w:r>
-            <w:r>
-              <w:t>3</w:t>
+              <w:t>: S.3</w:t>
             </w:r>
           </w:p>
         </w:tc>
@@ -5468,8 +5867,13 @@
               </w:rPr>
               <w:t xml:space="preserve"> </w:t>
             </w:r>
-            <w:r>
-              <w:t>Jefe de Proyecto</w:t>
+            <w:proofErr w:type="gramStart"/>
+            <w:r>
+              <w:t>Jefe</w:t>
+            </w:r>
+            <w:proofErr w:type="gramEnd"/>
+            <w:r>
+              <w:t xml:space="preserve"> de Proyecto</w:t>
             </w:r>
           </w:p>
         </w:tc>
@@ -5726,9 +6130,13 @@
             <w:pPr>
               <w:spacing w:afterAutospacing="0"/>
               <w:jc w:val="both"/>
-            </w:pPr>
-            <w:r>
-              <w:t>(A determinar)</w:t>
+              <w:rPr>
+                <w:b/>
+                <w:bCs/>
+              </w:rPr>
+            </w:pPr>
+            <w:r>
+              <w:t>Registro de incidencias</w:t>
             </w:r>
           </w:p>
         </w:tc>
@@ -5740,7 +6148,14 @@
             <w:pPr>
               <w:spacing w:afterAutospacing="0"/>
               <w:jc w:val="both"/>
-            </w:pPr>
+              <w:rPr>
+                <w:b/>
+                <w:bCs/>
+              </w:rPr>
+            </w:pPr>
+            <w:r>
+              <w:t>4h</w:t>
+            </w:r>
           </w:p>
         </w:tc>
         <w:tc>
@@ -5751,6 +6166,10 @@
             <w:pPr>
               <w:spacing w:afterAutospacing="0"/>
               <w:jc w:val="both"/>
+              <w:rPr>
+                <w:b/>
+                <w:bCs/>
+              </w:rPr>
             </w:pPr>
           </w:p>
         </w:tc>
@@ -5764,7 +6183,14 @@
             <w:pPr>
               <w:spacing w:afterAutospacing="0"/>
               <w:jc w:val="both"/>
-            </w:pPr>
+              <w:rPr>
+                <w:b/>
+                <w:bCs/>
+              </w:rPr>
+            </w:pPr>
+            <w:r>
+              <w:t>Registro de decisiones</w:t>
+            </w:r>
           </w:p>
         </w:tc>
         <w:tc>
@@ -5775,7 +6201,206 @@
             <w:pPr>
               <w:spacing w:afterAutospacing="0"/>
               <w:jc w:val="both"/>
-            </w:pPr>
+              <w:rPr>
+                <w:b/>
+                <w:bCs/>
+              </w:rPr>
+            </w:pPr>
+            <w:r>
+              <w:t>4h</w:t>
+            </w:r>
+          </w:p>
+        </w:tc>
+        <w:tc>
+          <w:tcPr>
+            <w:tcW w:w="3287" w:type="dxa"/>
+          </w:tcPr>
+          <w:p>
+            <w:pPr>
+              <w:spacing w:afterAutospacing="0"/>
+              <w:jc w:val="both"/>
+              <w:rPr>
+                <w:b/>
+                <w:bCs/>
+              </w:rPr>
+            </w:pPr>
+          </w:p>
+        </w:tc>
+      </w:tr>
+      <w:tr>
+        <w:tc>
+          <w:tcPr>
+            <w:tcW w:w="5353" w:type="dxa"/>
+          </w:tcPr>
+          <w:p>
+            <w:pPr>
+              <w:spacing w:afterAutospacing="0"/>
+              <w:jc w:val="both"/>
+              <w:rPr>
+                <w:b/>
+                <w:bCs/>
+              </w:rPr>
+            </w:pPr>
+            <w:r>
+              <w:t>Registro de cambios</w:t>
+            </w:r>
+          </w:p>
+        </w:tc>
+        <w:tc>
+          <w:tcPr>
+            <w:tcW w:w="2376" w:type="dxa"/>
+          </w:tcPr>
+          <w:p>
+            <w:pPr>
+              <w:spacing w:afterAutospacing="0"/>
+              <w:jc w:val="both"/>
+              <w:rPr>
+                <w:b/>
+                <w:bCs/>
+              </w:rPr>
+            </w:pPr>
+            <w:r>
+              <w:t>4h</w:t>
+            </w:r>
+          </w:p>
+        </w:tc>
+        <w:tc>
+          <w:tcPr>
+            <w:tcW w:w="3287" w:type="dxa"/>
+          </w:tcPr>
+          <w:p>
+            <w:pPr>
+              <w:spacing w:afterAutospacing="0"/>
+              <w:jc w:val="both"/>
+              <w:rPr>
+                <w:b/>
+                <w:bCs/>
+              </w:rPr>
+            </w:pPr>
+          </w:p>
+        </w:tc>
+      </w:tr>
+      <w:tr>
+        <w:tc>
+          <w:tcPr>
+            <w:tcW w:w="5353" w:type="dxa"/>
+          </w:tcPr>
+          <w:p>
+            <w:pPr>
+              <w:spacing w:afterAutospacing="0"/>
+              <w:jc w:val="both"/>
+              <w:rPr>
+                <w:b/>
+                <w:bCs/>
+              </w:rPr>
+            </w:pPr>
+            <w:r>
+              <w:t xml:space="preserve">Generación de informes de seguimiento </w:t>
+            </w:r>
+          </w:p>
+        </w:tc>
+        <w:tc>
+          <w:tcPr>
+            <w:tcW w:w="2376" w:type="dxa"/>
+          </w:tcPr>
+          <w:p>
+            <w:pPr>
+              <w:spacing w:afterAutospacing="0"/>
+              <w:jc w:val="both"/>
+              <w:rPr>
+                <w:b/>
+                <w:bCs/>
+              </w:rPr>
+            </w:pPr>
+            <w:r>
+              <w:t>6h</w:t>
+            </w:r>
+          </w:p>
+        </w:tc>
+        <w:tc>
+          <w:tcPr>
+            <w:tcW w:w="3287" w:type="dxa"/>
+          </w:tcPr>
+          <w:p>
+            <w:pPr>
+              <w:spacing w:afterAutospacing="0"/>
+              <w:jc w:val="both"/>
+              <w:rPr>
+                <w:b/>
+                <w:bCs/>
+              </w:rPr>
+            </w:pPr>
+          </w:p>
+        </w:tc>
+      </w:tr>
+      <w:tr>
+        <w:tc>
+          <w:tcPr>
+            <w:tcW w:w="5353" w:type="dxa"/>
+          </w:tcPr>
+          <w:p>
+            <w:pPr>
+              <w:spacing w:afterAutospacing="0"/>
+              <w:jc w:val="both"/>
+            </w:pPr>
+            <w:r>
+              <w:t>Informes de desempeño</w:t>
+            </w:r>
+          </w:p>
+        </w:tc>
+        <w:tc>
+          <w:tcPr>
+            <w:tcW w:w="2376" w:type="dxa"/>
+          </w:tcPr>
+          <w:p>
+            <w:pPr>
+              <w:spacing w:afterAutospacing="0"/>
+              <w:jc w:val="both"/>
+            </w:pPr>
+            <w:r>
+              <w:t>4h</w:t>
+            </w:r>
+          </w:p>
+        </w:tc>
+        <w:tc>
+          <w:tcPr>
+            <w:tcW w:w="3287" w:type="dxa"/>
+          </w:tcPr>
+          <w:p>
+            <w:pPr>
+              <w:spacing w:afterAutospacing="0"/>
+              <w:jc w:val="both"/>
+            </w:pPr>
+          </w:p>
+        </w:tc>
+      </w:tr>
+      <w:tr>
+        <w:tc>
+          <w:tcPr>
+            <w:tcW w:w="5353" w:type="dxa"/>
+          </w:tcPr>
+          <w:p>
+            <w:pPr>
+              <w:spacing w:afterAutospacing="0"/>
+              <w:jc w:val="both"/>
+            </w:pPr>
+            <w:r>
+              <w:t>Registro de incidencias</w:t>
+            </w:r>
+          </w:p>
+        </w:tc>
+        <w:tc>
+          <w:tcPr>
+            <w:tcW w:w="2376" w:type="dxa"/>
+          </w:tcPr>
+          <w:p>
+            <w:pPr>
+              <w:spacing w:afterAutospacing="0"/>
+              <w:jc w:val="both"/>
+            </w:pPr>
+            <w:r>
+              <w:t>4h</w:t>
+            </w:r>
           </w:p>
         </w:tc>
         <w:tc>
@@ -5862,6 +6487,16 @@
               </w:rPr>
               <w:t xml:space="preserve"> </w:t>
             </w:r>
+            <w:r>
+              <w:rPr>
+                <w:b/>
+                <w:bCs/>
+              </w:rPr>
+              <w:t>E</w:t>
+            </w:r>
+            <w:r>
+              <w:t>ste paquete será aceptado cuando el registro de incidencias, decisiones y cambios esté completo, y los informes de seguimiento y desempeño de la semana 3 estén presentados, revisados y aprobados</w:t>
+            </w:r>
           </w:p>
         </w:tc>
       </w:tr>
@@ -5980,8 +6615,13 @@
               </w:rPr>
               <w:t xml:space="preserve"> </w:t>
             </w:r>
-            <w:r>
-              <w:t>Jefe de Proyecto</w:t>
+            <w:proofErr w:type="gramStart"/>
+            <w:r>
+              <w:t>Jefe</w:t>
+            </w:r>
+            <w:proofErr w:type="gramEnd"/>
+            <w:r>
+              <w:t xml:space="preserve"> de Proyecto</w:t>
             </w:r>
           </w:p>
         </w:tc>
@@ -6155,7 +6795,7 @@
               <w:jc w:val="both"/>
             </w:pPr>
             <w:r>
-              <w:t>(A determinar)</w:t>
+              <w:t>Redacción del documento de lecciones aprendidas</w:t>
             </w:r>
           </w:p>
         </w:tc>
@@ -6168,6 +6808,9 @@
               <w:spacing w:afterAutospacing="0"/>
               <w:jc w:val="both"/>
             </w:pPr>
+            <w:r>
+              <w:t>6h</w:t>
+            </w:r>
           </w:p>
         </w:tc>
         <w:tc>
@@ -6192,6 +6835,9 @@
               <w:spacing w:afterAutospacing="0"/>
               <w:jc w:val="both"/>
             </w:pPr>
+            <w:r>
+              <w:t>Elaboración del informe de cierre</w:t>
+            </w:r>
           </w:p>
         </w:tc>
         <w:tc>
@@ -6203,6 +6849,9 @@
               <w:spacing w:afterAutospacing="0"/>
               <w:jc w:val="both"/>
             </w:pPr>
+            <w:r>
+              <w:t>6h</w:t>
+            </w:r>
           </w:p>
         </w:tc>
         <w:tc>
@@ -6288,6 +6937,9 @@
                 <w:bCs/>
               </w:rPr>
               <w:t xml:space="preserve"> </w:t>
+            </w:r>
+            <w:r>
+              <w:t>El paquete será aceptado cuando el documento de lecciones aprendidas sea revisado y aprobado por el equipo, y el informe de cierre esté completo y aprobado por las partes interesadas</w:t>
             </w:r>
           </w:p>
         </w:tc>

</xml_diff>

<commit_message>
[docs] "Diccionario EDT" fixed
</commit_message>
<xml_diff>
--- a/docs/DICCIONARIO EDT.docx
+++ b/docs/DICCIONARIO EDT.docx
@@ -5748,30 +5748,6 @@
         <w:jc w:val="both"/>
       </w:pPr>
     </w:p>
-    <w:p>
-      <w:pPr>
-        <w:spacing w:after="0" w:afterAutospacing="0"/>
-        <w:jc w:val="both"/>
-      </w:pPr>
-    </w:p>
-    <w:p>
-      <w:pPr>
-        <w:spacing w:after="0" w:afterAutospacing="0"/>
-        <w:jc w:val="both"/>
-      </w:pPr>
-    </w:p>
-    <w:p>
-      <w:pPr>
-        <w:spacing w:after="0" w:afterAutospacing="0"/>
-        <w:jc w:val="both"/>
-      </w:pPr>
-    </w:p>
-    <w:p>
-      <w:pPr>
-        <w:spacing w:after="0" w:afterAutospacing="0"/>
-        <w:jc w:val="both"/>
-      </w:pPr>
-    </w:p>
     <w:tbl>
       <w:tblPr>
         <w:tblStyle w:val="Tablaconcuadrcula"/>
@@ -6940,6 +6916,1855 @@
             </w:r>
             <w:r>
               <w:t>El paquete será aceptado cuando el documento de lecciones aprendidas sea revisado y aprobado por el equipo, y el informe de cierre esté completo y aprobado por las partes interesadas</w:t>
+            </w:r>
+          </w:p>
+        </w:tc>
+      </w:tr>
+    </w:tbl>
+    <w:p>
+      <w:pPr>
+        <w:spacing w:after="0" w:afterAutospacing="0"/>
+        <w:jc w:val="both"/>
+      </w:pPr>
+    </w:p>
+    <w:p>
+      <w:pPr>
+        <w:spacing w:after="0" w:afterAutospacing="0"/>
+        <w:jc w:val="both"/>
+      </w:pPr>
+    </w:p>
+    <w:p>
+      <w:pPr>
+        <w:spacing w:after="0" w:afterAutospacing="0"/>
+        <w:jc w:val="both"/>
+      </w:pPr>
+    </w:p>
+    <w:p>
+      <w:pPr>
+        <w:spacing w:after="0" w:afterAutospacing="0"/>
+        <w:jc w:val="both"/>
+      </w:pPr>
+    </w:p>
+    <w:p>
+      <w:pPr>
+        <w:spacing w:after="0" w:afterAutospacing="0"/>
+        <w:jc w:val="both"/>
+      </w:pPr>
+    </w:p>
+    <w:p>
+      <w:pPr>
+        <w:spacing w:after="0" w:afterAutospacing="0"/>
+        <w:jc w:val="both"/>
+      </w:pPr>
+    </w:p>
+    <w:p>
+      <w:pPr>
+        <w:spacing w:after="0" w:afterAutospacing="0"/>
+        <w:jc w:val="both"/>
+      </w:pPr>
+    </w:p>
+    <w:p>
+      <w:pPr>
+        <w:spacing w:after="0" w:afterAutospacing="0"/>
+        <w:jc w:val="both"/>
+      </w:pPr>
+    </w:p>
+    <w:p>
+      <w:pPr>
+        <w:spacing w:after="0" w:afterAutospacing="0"/>
+        <w:jc w:val="both"/>
+      </w:pPr>
+    </w:p>
+    <w:p>
+      <w:pPr>
+        <w:spacing w:after="0" w:afterAutospacing="0"/>
+        <w:jc w:val="both"/>
+      </w:pPr>
+    </w:p>
+    <w:p>
+      <w:pPr>
+        <w:spacing w:after="0" w:afterAutospacing="0"/>
+        <w:jc w:val="both"/>
+      </w:pPr>
+    </w:p>
+    <w:p>
+      <w:pPr>
+        <w:spacing w:after="0" w:afterAutospacing="0"/>
+        <w:jc w:val="both"/>
+      </w:pPr>
+    </w:p>
+    <w:tbl>
+      <w:tblPr>
+        <w:tblStyle w:val="Tablaconcuadrcula"/>
+        <w:tblW w:w="0" w:type="auto"/>
+        <w:tblLook w:val="04A0" w:firstRow="1" w:lastRow="0" w:firstColumn="1" w:lastColumn="0" w:noHBand="0" w:noVBand="1"/>
+      </w:tblPr>
+      <w:tblGrid>
+        <w:gridCol w:w="5353"/>
+        <w:gridCol w:w="2376"/>
+        <w:gridCol w:w="3287"/>
+      </w:tblGrid>
+      <w:tr>
+        <w:tc>
+          <w:tcPr>
+            <w:tcW w:w="5353" w:type="dxa"/>
+          </w:tcPr>
+          <w:p>
+            <w:pPr>
+              <w:spacing w:afterAutospacing="0"/>
+              <w:jc w:val="both"/>
+            </w:pPr>
+            <w:r>
+              <w:rPr>
+                <w:b/>
+                <w:bCs/>
+              </w:rPr>
+              <w:t>Id</w:t>
+            </w:r>
+            <w:r>
+              <w:rPr>
+                <w:b/>
+                <w:bCs/>
+              </w:rPr>
+              <w:t>:</w:t>
+            </w:r>
+            <w:r>
+              <w:t xml:space="preserve"> </w:t>
+            </w:r>
+            <w:r>
+              <w:t>Sprint 1</w:t>
+            </w:r>
+          </w:p>
+        </w:tc>
+        <w:tc>
+          <w:tcPr>
+            <w:tcW w:w="5663" w:type="dxa"/>
+            <w:gridSpan w:val="2"/>
+          </w:tcPr>
+          <w:p>
+            <w:pPr>
+              <w:spacing w:afterAutospacing="0"/>
+              <w:jc w:val="both"/>
+              <w:rPr>
+                <w:b/>
+                <w:bCs/>
+              </w:rPr>
+            </w:pPr>
+            <w:r>
+              <w:rPr>
+                <w:b/>
+                <w:bCs/>
+              </w:rPr>
+              <w:t xml:space="preserve">Nombre paquete: </w:t>
+            </w:r>
+            <w:r>
+              <w:t>Interfaz de Inicio y Gestión de Usuarios</w:t>
+            </w:r>
+          </w:p>
+        </w:tc>
+      </w:tr>
+      <w:tr>
+        <w:tc>
+          <w:tcPr>
+            <w:tcW w:w="11016" w:type="dxa"/>
+            <w:gridSpan w:val="3"/>
+          </w:tcPr>
+          <w:p>
+            <w:pPr>
+              <w:spacing w:afterAutospacing="0"/>
+              <w:jc w:val="both"/>
+              <w:rPr>
+                <w:b/>
+                <w:bCs/>
+              </w:rPr>
+            </w:pPr>
+            <w:r>
+              <w:rPr>
+                <w:b/>
+                <w:bCs/>
+              </w:rPr>
+              <w:t>Responsable:</w:t>
+            </w:r>
+            <w:r>
+              <w:rPr>
+                <w:b/>
+                <w:bCs/>
+              </w:rPr>
+              <w:t xml:space="preserve"> </w:t>
+            </w:r>
+            <w:r>
+              <w:t>Equipo de Desarrollo</w:t>
+            </w:r>
+          </w:p>
+        </w:tc>
+      </w:tr>
+      <w:tr>
+        <w:tc>
+          <w:tcPr>
+            <w:tcW w:w="11016" w:type="dxa"/>
+            <w:gridSpan w:val="3"/>
+          </w:tcPr>
+          <w:p>
+            <w:pPr>
+              <w:spacing w:afterAutospacing="0"/>
+              <w:jc w:val="both"/>
+              <w:rPr>
+                <w:b/>
+                <w:bCs/>
+              </w:rPr>
+            </w:pPr>
+            <w:r>
+              <w:rPr>
+                <w:b/>
+                <w:bCs/>
+              </w:rPr>
+              <w:t>Descripción</w:t>
+            </w:r>
+            <w:r>
+              <w:t xml:space="preserve">: </w:t>
+            </w:r>
+            <w:r>
+              <w:t xml:space="preserve">Este sprint cubre la creación de la página de inicio, el sistema de registro y </w:t>
+            </w:r>
+            <w:proofErr w:type="spellStart"/>
+            <w:r>
+              <w:t>login</w:t>
+            </w:r>
+            <w:proofErr w:type="spellEnd"/>
+            <w:r>
+              <w:t xml:space="preserve"> de usuarios, y el catálogo de propiedades que formarán la base de la experiencia del usuario en la aplicación.</w:t>
+            </w:r>
+          </w:p>
+        </w:tc>
+      </w:tr>
+      <w:tr>
+        <w:tc>
+          <w:tcPr>
+            <w:tcW w:w="11016" w:type="dxa"/>
+            <w:gridSpan w:val="3"/>
+          </w:tcPr>
+          <w:p>
+            <w:pPr>
+              <w:spacing w:afterAutospacing="0"/>
+              <w:jc w:val="both"/>
+            </w:pPr>
+            <w:r>
+              <w:rPr>
+                <w:b/>
+                <w:bCs/>
+              </w:rPr>
+              <w:t>Entregables</w:t>
+            </w:r>
+            <w:r>
+              <w:t xml:space="preserve">:   </w:t>
+            </w:r>
+          </w:p>
+          <w:p>
+            <w:pPr>
+              <w:pStyle w:val="Prrafodelista"/>
+              <w:numPr>
+                <w:ilvl w:val="0"/>
+                <w:numId w:val="2"/>
+              </w:numPr>
+              <w:spacing w:afterAutospacing="0"/>
+              <w:jc w:val="both"/>
+              <w:rPr>
+                <w:b/>
+                <w:bCs/>
+              </w:rPr>
+            </w:pPr>
+            <w:r>
+              <w:t>Página de Inicio</w:t>
+            </w:r>
+          </w:p>
+          <w:p>
+            <w:pPr>
+              <w:pStyle w:val="Prrafodelista"/>
+              <w:numPr>
+                <w:ilvl w:val="0"/>
+                <w:numId w:val="2"/>
+              </w:numPr>
+              <w:spacing w:afterAutospacing="0"/>
+              <w:jc w:val="both"/>
+            </w:pPr>
+            <w:r>
+              <w:t xml:space="preserve">Sistema de Registro y </w:t>
+            </w:r>
+            <w:proofErr w:type="spellStart"/>
+            <w:r>
+              <w:t>Login</w:t>
+            </w:r>
+            <w:proofErr w:type="spellEnd"/>
+            <w:r>
+              <w:t xml:space="preserve"> de Usuarios</w:t>
+            </w:r>
+          </w:p>
+          <w:p>
+            <w:pPr>
+              <w:pStyle w:val="Prrafodelista"/>
+              <w:numPr>
+                <w:ilvl w:val="0"/>
+                <w:numId w:val="2"/>
+              </w:numPr>
+              <w:spacing w:afterAutospacing="0"/>
+              <w:jc w:val="both"/>
+            </w:pPr>
+            <w:r>
+              <w:t>Catálogo de propiedades</w:t>
+            </w:r>
+          </w:p>
+        </w:tc>
+      </w:tr>
+      <w:tr>
+        <w:tc>
+          <w:tcPr>
+            <w:tcW w:w="5353" w:type="dxa"/>
+          </w:tcPr>
+          <w:p>
+            <w:pPr>
+              <w:spacing w:afterAutospacing="0"/>
+              <w:jc w:val="both"/>
+              <w:rPr>
+                <w:b/>
+                <w:bCs/>
+              </w:rPr>
+            </w:pPr>
+            <w:r>
+              <w:rPr>
+                <w:b/>
+                <w:bCs/>
+              </w:rPr>
+              <w:t xml:space="preserve">Actividades/Hitos: </w:t>
+            </w:r>
+          </w:p>
+        </w:tc>
+        <w:tc>
+          <w:tcPr>
+            <w:tcW w:w="2376" w:type="dxa"/>
+          </w:tcPr>
+          <w:p>
+            <w:pPr>
+              <w:spacing w:afterAutospacing="0"/>
+              <w:jc w:val="both"/>
+              <w:rPr>
+                <w:b/>
+                <w:bCs/>
+              </w:rPr>
+            </w:pPr>
+            <w:r>
+              <w:rPr>
+                <w:b/>
+                <w:bCs/>
+              </w:rPr>
+              <w:t>Duración:</w:t>
+            </w:r>
+          </w:p>
+        </w:tc>
+        <w:tc>
+          <w:tcPr>
+            <w:tcW w:w="3287" w:type="dxa"/>
+          </w:tcPr>
+          <w:p>
+            <w:pPr>
+              <w:spacing w:afterAutospacing="0"/>
+              <w:jc w:val="both"/>
+              <w:rPr>
+                <w:b/>
+                <w:bCs/>
+              </w:rPr>
+            </w:pPr>
+            <w:r>
+              <w:rPr>
+                <w:b/>
+                <w:bCs/>
+              </w:rPr>
+              <w:t xml:space="preserve">Recursos: </w:t>
+            </w:r>
+          </w:p>
+        </w:tc>
+      </w:tr>
+      <w:tr>
+        <w:tc>
+          <w:tcPr>
+            <w:tcW w:w="5353" w:type="dxa"/>
+          </w:tcPr>
+          <w:tbl>
+            <w:tblPr>
+              <w:tblW w:w="0" w:type="auto"/>
+              <w:tblCellSpacing w:w="15" w:type="dxa"/>
+              <w:tblCellMar>
+                <w:top w:w="15" w:type="dxa"/>
+                <w:left w:w="15" w:type="dxa"/>
+                <w:bottom w:w="15" w:type="dxa"/>
+                <w:right w:w="15" w:type="dxa"/>
+              </w:tblCellMar>
+              <w:tblLook w:val="04A0" w:firstRow="1" w:lastRow="0" w:firstColumn="1" w:lastColumn="0" w:noHBand="0" w:noVBand="1"/>
+            </w:tblPr>
+            <w:tblGrid>
+              <w:gridCol w:w="3755"/>
+            </w:tblGrid>
+            <w:tr>
+              <w:trPr>
+                <w:tblCellSpacing w:w="15" w:type="dxa"/>
+              </w:trPr>
+              <w:tc>
+                <w:tcPr>
+                  <w:tcW w:w="0" w:type="auto"/>
+                  <w:vAlign w:val="center"/>
+                  <w:hideMark/>
+                </w:tcPr>
+                <w:p>
+                  <w:pPr>
+                    <w:spacing w:after="0" w:afterAutospacing="0" w:line="240" w:lineRule="auto"/>
+                    <w:jc w:val="both"/>
+                    <w:rPr>
+                      <w:lang w:val="es-ES"/>
+                    </w:rPr>
+                  </w:pPr>
+                  <w:r>
+                    <w:rPr>
+                      <w:lang w:val="es-ES"/>
+                    </w:rPr>
+                    <w:t>Diseño y Desarrollo de la Página de Inicio</w:t>
+                  </w:r>
+                </w:p>
+              </w:tc>
+            </w:tr>
+          </w:tbl>
+          <w:p>
+            <w:pPr>
+              <w:spacing w:afterAutospacing="0"/>
+              <w:jc w:val="both"/>
+              <w:rPr>
+                <w:vanish/>
+                <w:lang w:val="es-ES"/>
+              </w:rPr>
+            </w:pPr>
+          </w:p>
+          <w:tbl>
+            <w:tblPr>
+              <w:tblW w:w="0" w:type="auto"/>
+              <w:tblCellSpacing w:w="15" w:type="dxa"/>
+              <w:tblCellMar>
+                <w:top w:w="15" w:type="dxa"/>
+                <w:left w:w="15" w:type="dxa"/>
+                <w:bottom w:w="15" w:type="dxa"/>
+                <w:right w:w="15" w:type="dxa"/>
+              </w:tblCellMar>
+              <w:tblLook w:val="04A0" w:firstRow="1" w:lastRow="0" w:firstColumn="1" w:lastColumn="0" w:noHBand="0" w:noVBand="1"/>
+            </w:tblPr>
+            <w:tblGrid>
+              <w:gridCol w:w="96"/>
+            </w:tblGrid>
+            <w:tr>
+              <w:trPr>
+                <w:tblCellSpacing w:w="15" w:type="dxa"/>
+              </w:trPr>
+              <w:tc>
+                <w:tcPr>
+                  <w:tcW w:w="0" w:type="auto"/>
+                  <w:vAlign w:val="center"/>
+                  <w:hideMark/>
+                </w:tcPr>
+                <w:p>
+                  <w:pPr>
+                    <w:spacing w:after="0" w:afterAutospacing="0" w:line="240" w:lineRule="auto"/>
+                    <w:jc w:val="both"/>
+                    <w:rPr>
+                      <w:lang w:val="es-ES"/>
+                    </w:rPr>
+                  </w:pPr>
+                </w:p>
+              </w:tc>
+            </w:tr>
+          </w:tbl>
+          <w:p>
+            <w:pPr>
+              <w:spacing w:afterAutospacing="0"/>
+              <w:jc w:val="both"/>
+              <w:rPr>
+                <w:lang w:val="es-ES"/>
+              </w:rPr>
+            </w:pPr>
+          </w:p>
+        </w:tc>
+        <w:tc>
+          <w:tcPr>
+            <w:tcW w:w="2376" w:type="dxa"/>
+          </w:tcPr>
+          <w:p>
+            <w:pPr>
+              <w:spacing w:afterAutospacing="0"/>
+              <w:jc w:val="both"/>
+            </w:pPr>
+            <w:r>
+              <w:t>8</w:t>
+            </w:r>
+            <w:r>
+              <w:t>h</w:t>
+            </w:r>
+          </w:p>
+        </w:tc>
+        <w:tc>
+          <w:tcPr>
+            <w:tcW w:w="3287" w:type="dxa"/>
+          </w:tcPr>
+          <w:p>
+            <w:pPr>
+              <w:spacing w:afterAutospacing="0"/>
+              <w:jc w:val="both"/>
+            </w:pPr>
+          </w:p>
+        </w:tc>
+      </w:tr>
+      <w:tr>
+        <w:tc>
+          <w:tcPr>
+            <w:tcW w:w="5353" w:type="dxa"/>
+          </w:tcPr>
+          <w:p>
+            <w:pPr>
+              <w:spacing w:afterAutospacing="0"/>
+              <w:jc w:val="both"/>
+            </w:pPr>
+            <w:r>
+              <w:t xml:space="preserve">Implementación del Sistema de Registro y </w:t>
+            </w:r>
+            <w:proofErr w:type="spellStart"/>
+            <w:r>
+              <w:t>Login</w:t>
+            </w:r>
+            <w:proofErr w:type="spellEnd"/>
+          </w:p>
+        </w:tc>
+        <w:tc>
+          <w:tcPr>
+            <w:tcW w:w="2376" w:type="dxa"/>
+          </w:tcPr>
+          <w:p>
+            <w:pPr>
+              <w:spacing w:afterAutospacing="0"/>
+              <w:jc w:val="both"/>
+            </w:pPr>
+            <w:r>
+              <w:t>10</w:t>
+            </w:r>
+            <w:r>
+              <w:t>h</w:t>
+            </w:r>
+          </w:p>
+        </w:tc>
+        <w:tc>
+          <w:tcPr>
+            <w:tcW w:w="3287" w:type="dxa"/>
+          </w:tcPr>
+          <w:p>
+            <w:pPr>
+              <w:spacing w:afterAutospacing="0"/>
+              <w:jc w:val="both"/>
+              <w:rPr>
+                <w:vanish/>
+                <w:lang w:val="es-ES"/>
+              </w:rPr>
+            </w:pPr>
+          </w:p>
+          <w:tbl>
+            <w:tblPr>
+              <w:tblW w:w="0" w:type="auto"/>
+              <w:tblCellSpacing w:w="15" w:type="dxa"/>
+              <w:tblCellMar>
+                <w:top w:w="15" w:type="dxa"/>
+                <w:left w:w="15" w:type="dxa"/>
+                <w:bottom w:w="15" w:type="dxa"/>
+                <w:right w:w="15" w:type="dxa"/>
+              </w:tblCellMar>
+              <w:tblLook w:val="04A0" w:firstRow="1" w:lastRow="0" w:firstColumn="1" w:lastColumn="0" w:noHBand="0" w:noVBand="1"/>
+            </w:tblPr>
+            <w:tblGrid>
+              <w:gridCol w:w="96"/>
+            </w:tblGrid>
+            <w:tr>
+              <w:trPr>
+                <w:tblCellSpacing w:w="15" w:type="dxa"/>
+              </w:trPr>
+              <w:tc>
+                <w:tcPr>
+                  <w:tcW w:w="0" w:type="auto"/>
+                  <w:vAlign w:val="center"/>
+                  <w:hideMark/>
+                </w:tcPr>
+                <w:p>
+                  <w:pPr>
+                    <w:spacing w:after="0" w:afterAutospacing="0" w:line="240" w:lineRule="auto"/>
+                    <w:jc w:val="both"/>
+                    <w:rPr>
+                      <w:lang w:val="es-ES"/>
+                    </w:rPr>
+                  </w:pPr>
+                </w:p>
+              </w:tc>
+            </w:tr>
+          </w:tbl>
+          <w:p>
+            <w:pPr>
+              <w:spacing w:afterAutospacing="0"/>
+              <w:jc w:val="both"/>
+            </w:pPr>
+          </w:p>
+        </w:tc>
+      </w:tr>
+      <w:tr>
+        <w:tc>
+          <w:tcPr>
+            <w:tcW w:w="5353" w:type="dxa"/>
+          </w:tcPr>
+          <w:p>
+            <w:pPr>
+              <w:spacing w:afterAutospacing="0"/>
+              <w:jc w:val="both"/>
+            </w:pPr>
+            <w:r>
+              <w:t>Desarrollo del Catálogo de Propiedades</w:t>
+            </w:r>
+          </w:p>
+        </w:tc>
+        <w:tc>
+          <w:tcPr>
+            <w:tcW w:w="2376" w:type="dxa"/>
+          </w:tcPr>
+          <w:p>
+            <w:pPr>
+              <w:spacing w:afterAutospacing="0"/>
+              <w:jc w:val="both"/>
+            </w:pPr>
+            <w:r>
+              <w:t>12h</w:t>
+            </w:r>
+          </w:p>
+        </w:tc>
+        <w:tc>
+          <w:tcPr>
+            <w:tcW w:w="3287" w:type="dxa"/>
+          </w:tcPr>
+          <w:p>
+            <w:pPr>
+              <w:spacing w:afterAutospacing="0"/>
+              <w:jc w:val="both"/>
+              <w:rPr>
+                <w:vanish/>
+                <w:lang w:val="es-ES"/>
+              </w:rPr>
+            </w:pPr>
+          </w:p>
+        </w:tc>
+      </w:tr>
+      <w:tr>
+        <w:tc>
+          <w:tcPr>
+            <w:tcW w:w="11016" w:type="dxa"/>
+            <w:gridSpan w:val="3"/>
+          </w:tcPr>
+          <w:p>
+            <w:pPr>
+              <w:spacing w:afterAutospacing="0"/>
+              <w:jc w:val="both"/>
+            </w:pPr>
+            <w:r>
+              <w:rPr>
+                <w:b/>
+                <w:bCs/>
+              </w:rPr>
+              <w:t>Criterios de Aceptación:</w:t>
+            </w:r>
+            <w:r>
+              <w:rPr>
+                <w:b/>
+                <w:bCs/>
+              </w:rPr>
+              <w:t xml:space="preserve"> </w:t>
+            </w:r>
+            <w:r>
+              <w:t xml:space="preserve">Este sprint será aceptado cuando la página de inicio, el sistema de registro y </w:t>
+            </w:r>
+            <w:proofErr w:type="spellStart"/>
+            <w:r>
+              <w:t>login</w:t>
+            </w:r>
+            <w:proofErr w:type="spellEnd"/>
+            <w:r>
+              <w:t xml:space="preserve"> de usuarios, y el catálogo de propiedades estén implementados y funcionales, tras pasar las pruebas de QA.</w:t>
+            </w:r>
+          </w:p>
+        </w:tc>
+      </w:tr>
+    </w:tbl>
+    <w:p>
+      <w:pPr>
+        <w:spacing w:after="0" w:afterAutospacing="0"/>
+        <w:jc w:val="both"/>
+      </w:pPr>
+    </w:p>
+    <w:p>
+      <w:pPr>
+        <w:spacing w:after="0" w:afterAutospacing="0"/>
+        <w:jc w:val="both"/>
+      </w:pPr>
+    </w:p>
+    <w:tbl>
+      <w:tblPr>
+        <w:tblStyle w:val="Tablaconcuadrcula"/>
+        <w:tblW w:w="0" w:type="auto"/>
+        <w:tblLook w:val="04A0" w:firstRow="1" w:lastRow="0" w:firstColumn="1" w:lastColumn="0" w:noHBand="0" w:noVBand="1"/>
+      </w:tblPr>
+      <w:tblGrid>
+        <w:gridCol w:w="5353"/>
+        <w:gridCol w:w="2376"/>
+        <w:gridCol w:w="3287"/>
+      </w:tblGrid>
+      <w:tr>
+        <w:tc>
+          <w:tcPr>
+            <w:tcW w:w="5353" w:type="dxa"/>
+          </w:tcPr>
+          <w:p>
+            <w:pPr>
+              <w:spacing w:afterAutospacing="0"/>
+              <w:jc w:val="both"/>
+            </w:pPr>
+            <w:r>
+              <w:rPr>
+                <w:b/>
+                <w:bCs/>
+              </w:rPr>
+              <w:t>Id</w:t>
+            </w:r>
+            <w:r>
+              <w:rPr>
+                <w:b/>
+                <w:bCs/>
+              </w:rPr>
+              <w:t>:</w:t>
+            </w:r>
+            <w:r>
+              <w:t xml:space="preserve"> Sprint </w:t>
+            </w:r>
+            <w:r>
+              <w:t>2</w:t>
+            </w:r>
+          </w:p>
+        </w:tc>
+        <w:tc>
+          <w:tcPr>
+            <w:tcW w:w="5663" w:type="dxa"/>
+            <w:gridSpan w:val="2"/>
+          </w:tcPr>
+          <w:p>
+            <w:pPr>
+              <w:spacing w:afterAutospacing="0"/>
+              <w:jc w:val="both"/>
+              <w:rPr>
+                <w:b/>
+                <w:bCs/>
+              </w:rPr>
+            </w:pPr>
+            <w:r>
+              <w:rPr>
+                <w:b/>
+                <w:bCs/>
+              </w:rPr>
+              <w:t xml:space="preserve">Nombre paquete: </w:t>
+            </w:r>
+            <w:r>
+              <w:t>Gestión de Reservas y Administración de Propiedades</w:t>
+            </w:r>
+          </w:p>
+        </w:tc>
+      </w:tr>
+      <w:tr>
+        <w:tc>
+          <w:tcPr>
+            <w:tcW w:w="11016" w:type="dxa"/>
+            <w:gridSpan w:val="3"/>
+          </w:tcPr>
+          <w:p>
+            <w:pPr>
+              <w:spacing w:afterAutospacing="0"/>
+              <w:jc w:val="both"/>
+              <w:rPr>
+                <w:b/>
+                <w:bCs/>
+              </w:rPr>
+            </w:pPr>
+            <w:r>
+              <w:rPr>
+                <w:b/>
+                <w:bCs/>
+              </w:rPr>
+              <w:t>Responsable:</w:t>
+            </w:r>
+            <w:r>
+              <w:rPr>
+                <w:b/>
+                <w:bCs/>
+              </w:rPr>
+              <w:t xml:space="preserve"> </w:t>
+            </w:r>
+            <w:r>
+              <w:t>Equipo de Desarrollo</w:t>
+            </w:r>
+          </w:p>
+        </w:tc>
+      </w:tr>
+      <w:tr>
+        <w:tc>
+          <w:tcPr>
+            <w:tcW w:w="11016" w:type="dxa"/>
+            <w:gridSpan w:val="3"/>
+          </w:tcPr>
+          <w:p>
+            <w:pPr>
+              <w:spacing w:afterAutospacing="0"/>
+              <w:jc w:val="both"/>
+              <w:rPr>
+                <w:b/>
+                <w:bCs/>
+              </w:rPr>
+            </w:pPr>
+            <w:r>
+              <w:rPr>
+                <w:b/>
+                <w:bCs/>
+              </w:rPr>
+              <w:t>Descripción</w:t>
+            </w:r>
+            <w:r>
+              <w:t xml:space="preserve">: </w:t>
+            </w:r>
+            <w:r>
+              <w:t>Este sprint se centra en la implementación de la funcionalidad de reservas y administración de propiedades. Los usuarios podrán gestionar sus reservas y los administradores podrán gestionar las propiedades</w:t>
+            </w:r>
+          </w:p>
+        </w:tc>
+      </w:tr>
+      <w:tr>
+        <w:tc>
+          <w:tcPr>
+            <w:tcW w:w="11016" w:type="dxa"/>
+            <w:gridSpan w:val="3"/>
+          </w:tcPr>
+          <w:p>
+            <w:pPr>
+              <w:spacing w:afterAutospacing="0"/>
+              <w:jc w:val="both"/>
+            </w:pPr>
+            <w:r>
+              <w:rPr>
+                <w:b/>
+                <w:bCs/>
+              </w:rPr>
+              <w:t>Entregables</w:t>
+            </w:r>
+            <w:r>
+              <w:t xml:space="preserve">:   </w:t>
+            </w:r>
+          </w:p>
+          <w:p>
+            <w:pPr>
+              <w:pStyle w:val="Prrafodelista"/>
+              <w:numPr>
+                <w:ilvl w:val="0"/>
+                <w:numId w:val="2"/>
+              </w:numPr>
+              <w:spacing w:afterAutospacing="0"/>
+              <w:jc w:val="both"/>
+            </w:pPr>
+            <w:r>
+              <w:t>Carrito de Reserva y Proceso de Pago</w:t>
+            </w:r>
+          </w:p>
+          <w:p>
+            <w:pPr>
+              <w:pStyle w:val="Prrafodelista"/>
+              <w:numPr>
+                <w:ilvl w:val="0"/>
+                <w:numId w:val="2"/>
+              </w:numPr>
+              <w:spacing w:afterAutospacing="0"/>
+              <w:jc w:val="both"/>
+            </w:pPr>
+            <w:r>
+              <w:t>Gestión de propiedades para administradores</w:t>
+            </w:r>
+          </w:p>
+          <w:p>
+            <w:pPr>
+              <w:pStyle w:val="Prrafodelista"/>
+              <w:numPr>
+                <w:ilvl w:val="0"/>
+                <w:numId w:val="2"/>
+              </w:numPr>
+              <w:spacing w:afterAutospacing="0"/>
+              <w:jc w:val="both"/>
+            </w:pPr>
+            <w:r>
+              <w:t>Seguimiento de Reservas</w:t>
+            </w:r>
+          </w:p>
+        </w:tc>
+      </w:tr>
+      <w:tr>
+        <w:tc>
+          <w:tcPr>
+            <w:tcW w:w="5353" w:type="dxa"/>
+          </w:tcPr>
+          <w:p>
+            <w:pPr>
+              <w:spacing w:afterAutospacing="0"/>
+              <w:jc w:val="both"/>
+              <w:rPr>
+                <w:b/>
+                <w:bCs/>
+              </w:rPr>
+            </w:pPr>
+            <w:r>
+              <w:rPr>
+                <w:b/>
+                <w:bCs/>
+              </w:rPr>
+              <w:t xml:space="preserve">Actividades/Hitos: </w:t>
+            </w:r>
+          </w:p>
+        </w:tc>
+        <w:tc>
+          <w:tcPr>
+            <w:tcW w:w="2376" w:type="dxa"/>
+          </w:tcPr>
+          <w:p>
+            <w:pPr>
+              <w:spacing w:afterAutospacing="0"/>
+              <w:jc w:val="both"/>
+              <w:rPr>
+                <w:b/>
+                <w:bCs/>
+              </w:rPr>
+            </w:pPr>
+            <w:r>
+              <w:rPr>
+                <w:b/>
+                <w:bCs/>
+              </w:rPr>
+              <w:t>Duración:</w:t>
+            </w:r>
+          </w:p>
+        </w:tc>
+        <w:tc>
+          <w:tcPr>
+            <w:tcW w:w="3287" w:type="dxa"/>
+          </w:tcPr>
+          <w:p>
+            <w:pPr>
+              <w:spacing w:afterAutospacing="0"/>
+              <w:jc w:val="both"/>
+              <w:rPr>
+                <w:b/>
+                <w:bCs/>
+              </w:rPr>
+            </w:pPr>
+            <w:r>
+              <w:rPr>
+                <w:b/>
+                <w:bCs/>
+              </w:rPr>
+              <w:t xml:space="preserve">Recursos: </w:t>
+            </w:r>
+          </w:p>
+        </w:tc>
+      </w:tr>
+      <w:tr>
+        <w:tc>
+          <w:tcPr>
+            <w:tcW w:w="5353" w:type="dxa"/>
+          </w:tcPr>
+          <w:tbl>
+            <w:tblPr>
+              <w:tblW w:w="0" w:type="auto"/>
+              <w:tblCellSpacing w:w="15" w:type="dxa"/>
+              <w:tblCellMar>
+                <w:top w:w="15" w:type="dxa"/>
+                <w:left w:w="15" w:type="dxa"/>
+                <w:bottom w:w="15" w:type="dxa"/>
+                <w:right w:w="15" w:type="dxa"/>
+              </w:tblCellMar>
+              <w:tblLook w:val="04A0" w:firstRow="1" w:lastRow="0" w:firstColumn="1" w:lastColumn="0" w:noHBand="0" w:noVBand="1"/>
+            </w:tblPr>
+            <w:tblGrid>
+              <w:gridCol w:w="4645"/>
+            </w:tblGrid>
+            <w:tr>
+              <w:trPr>
+                <w:tblCellSpacing w:w="15" w:type="dxa"/>
+              </w:trPr>
+              <w:tc>
+                <w:tcPr>
+                  <w:tcW w:w="0" w:type="auto"/>
+                  <w:vAlign w:val="center"/>
+                  <w:hideMark/>
+                </w:tcPr>
+                <w:p>
+                  <w:pPr>
+                    <w:spacing w:after="0" w:afterAutospacing="0" w:line="240" w:lineRule="auto"/>
+                    <w:jc w:val="both"/>
+                    <w:rPr>
+                      <w:lang w:val="es-ES"/>
+                    </w:rPr>
+                  </w:pPr>
+                  <w:r>
+                    <w:rPr>
+                      <w:lang w:val="es-ES"/>
+                    </w:rPr>
+                    <w:t>Desarrollo de</w:t>
+                  </w:r>
+                  <w:r>
+                    <w:rPr>
+                      <w:lang w:val="es-ES"/>
+                    </w:rPr>
+                    <w:t>l carrito de reserva y proceso de pago</w:t>
+                  </w:r>
+                </w:p>
+              </w:tc>
+            </w:tr>
+          </w:tbl>
+          <w:p>
+            <w:pPr>
+              <w:spacing w:afterAutospacing="0"/>
+              <w:jc w:val="both"/>
+              <w:rPr>
+                <w:vanish/>
+                <w:lang w:val="es-ES"/>
+              </w:rPr>
+            </w:pPr>
+          </w:p>
+          <w:tbl>
+            <w:tblPr>
+              <w:tblW w:w="0" w:type="auto"/>
+              <w:tblCellSpacing w:w="15" w:type="dxa"/>
+              <w:tblCellMar>
+                <w:top w:w="15" w:type="dxa"/>
+                <w:left w:w="15" w:type="dxa"/>
+                <w:bottom w:w="15" w:type="dxa"/>
+                <w:right w:w="15" w:type="dxa"/>
+              </w:tblCellMar>
+              <w:tblLook w:val="04A0" w:firstRow="1" w:lastRow="0" w:firstColumn="1" w:lastColumn="0" w:noHBand="0" w:noVBand="1"/>
+            </w:tblPr>
+            <w:tblGrid>
+              <w:gridCol w:w="96"/>
+            </w:tblGrid>
+            <w:tr>
+              <w:trPr>
+                <w:tblCellSpacing w:w="15" w:type="dxa"/>
+              </w:trPr>
+              <w:tc>
+                <w:tcPr>
+                  <w:tcW w:w="0" w:type="auto"/>
+                  <w:vAlign w:val="center"/>
+                  <w:hideMark/>
+                </w:tcPr>
+                <w:p>
+                  <w:pPr>
+                    <w:spacing w:after="0" w:afterAutospacing="0" w:line="240" w:lineRule="auto"/>
+                    <w:jc w:val="both"/>
+                    <w:rPr>
+                      <w:lang w:val="es-ES"/>
+                    </w:rPr>
+                  </w:pPr>
+                </w:p>
+              </w:tc>
+            </w:tr>
+          </w:tbl>
+          <w:p>
+            <w:pPr>
+              <w:spacing w:afterAutospacing="0"/>
+              <w:jc w:val="both"/>
+              <w:rPr>
+                <w:lang w:val="es-ES"/>
+              </w:rPr>
+            </w:pPr>
+          </w:p>
+        </w:tc>
+        <w:tc>
+          <w:tcPr>
+            <w:tcW w:w="2376" w:type="dxa"/>
+          </w:tcPr>
+          <w:p>
+            <w:pPr>
+              <w:spacing w:afterAutospacing="0"/>
+              <w:jc w:val="both"/>
+            </w:pPr>
+            <w:r>
+              <w:t>8h</w:t>
+            </w:r>
+          </w:p>
+        </w:tc>
+        <w:tc>
+          <w:tcPr>
+            <w:tcW w:w="3287" w:type="dxa"/>
+          </w:tcPr>
+          <w:p>
+            <w:pPr>
+              <w:spacing w:afterAutospacing="0"/>
+              <w:jc w:val="both"/>
+            </w:pPr>
+          </w:p>
+        </w:tc>
+      </w:tr>
+      <w:tr>
+        <w:tc>
+          <w:tcPr>
+            <w:tcW w:w="5353" w:type="dxa"/>
+          </w:tcPr>
+          <w:p>
+            <w:pPr>
+              <w:spacing w:afterAutospacing="0"/>
+              <w:jc w:val="both"/>
+            </w:pPr>
+            <w:r>
+              <w:t>Implementación de</w:t>
+            </w:r>
+            <w:r>
+              <w:t xml:space="preserve"> la gestión de propiedades para Administradores</w:t>
+            </w:r>
+          </w:p>
+        </w:tc>
+        <w:tc>
+          <w:tcPr>
+            <w:tcW w:w="2376" w:type="dxa"/>
+          </w:tcPr>
+          <w:p>
+            <w:pPr>
+              <w:spacing w:afterAutospacing="0"/>
+              <w:jc w:val="both"/>
+            </w:pPr>
+            <w:r>
+              <w:t>10h</w:t>
+            </w:r>
+          </w:p>
+        </w:tc>
+        <w:tc>
+          <w:tcPr>
+            <w:tcW w:w="3287" w:type="dxa"/>
+          </w:tcPr>
+          <w:p>
+            <w:pPr>
+              <w:spacing w:afterAutospacing="0"/>
+              <w:jc w:val="both"/>
+              <w:rPr>
+                <w:vanish/>
+                <w:lang w:val="es-ES"/>
+              </w:rPr>
+            </w:pPr>
+          </w:p>
+          <w:tbl>
+            <w:tblPr>
+              <w:tblW w:w="0" w:type="auto"/>
+              <w:tblCellSpacing w:w="15" w:type="dxa"/>
+              <w:tblCellMar>
+                <w:top w:w="15" w:type="dxa"/>
+                <w:left w:w="15" w:type="dxa"/>
+                <w:bottom w:w="15" w:type="dxa"/>
+                <w:right w:w="15" w:type="dxa"/>
+              </w:tblCellMar>
+              <w:tblLook w:val="04A0" w:firstRow="1" w:lastRow="0" w:firstColumn="1" w:lastColumn="0" w:noHBand="0" w:noVBand="1"/>
+            </w:tblPr>
+            <w:tblGrid>
+              <w:gridCol w:w="96"/>
+            </w:tblGrid>
+            <w:tr>
+              <w:trPr>
+                <w:tblCellSpacing w:w="15" w:type="dxa"/>
+              </w:trPr>
+              <w:tc>
+                <w:tcPr>
+                  <w:tcW w:w="0" w:type="auto"/>
+                  <w:vAlign w:val="center"/>
+                  <w:hideMark/>
+                </w:tcPr>
+                <w:p>
+                  <w:pPr>
+                    <w:spacing w:after="0" w:afterAutospacing="0" w:line="240" w:lineRule="auto"/>
+                    <w:jc w:val="both"/>
+                    <w:rPr>
+                      <w:lang w:val="es-ES"/>
+                    </w:rPr>
+                  </w:pPr>
+                </w:p>
+              </w:tc>
+            </w:tr>
+          </w:tbl>
+          <w:p>
+            <w:pPr>
+              <w:spacing w:afterAutospacing="0"/>
+              <w:jc w:val="both"/>
+            </w:pPr>
+          </w:p>
+        </w:tc>
+      </w:tr>
+      <w:tr>
+        <w:tc>
+          <w:tcPr>
+            <w:tcW w:w="5353" w:type="dxa"/>
+          </w:tcPr>
+          <w:p>
+            <w:pPr>
+              <w:spacing w:afterAutospacing="0"/>
+              <w:jc w:val="both"/>
+            </w:pPr>
+            <w:r>
+              <w:t>Implementación del Seguimiento de Reservas</w:t>
+            </w:r>
+          </w:p>
+        </w:tc>
+        <w:tc>
+          <w:tcPr>
+            <w:tcW w:w="2376" w:type="dxa"/>
+          </w:tcPr>
+          <w:p>
+            <w:pPr>
+              <w:spacing w:afterAutospacing="0"/>
+              <w:jc w:val="both"/>
+            </w:pPr>
+            <w:r>
+              <w:t>8</w:t>
+            </w:r>
+            <w:r>
+              <w:t>h</w:t>
+            </w:r>
+          </w:p>
+        </w:tc>
+        <w:tc>
+          <w:tcPr>
+            <w:tcW w:w="3287" w:type="dxa"/>
+          </w:tcPr>
+          <w:p>
+            <w:pPr>
+              <w:spacing w:afterAutospacing="0"/>
+              <w:jc w:val="both"/>
+              <w:rPr>
+                <w:vanish/>
+                <w:lang w:val="es-ES"/>
+              </w:rPr>
+            </w:pPr>
+          </w:p>
+        </w:tc>
+      </w:tr>
+      <w:tr>
+        <w:tc>
+          <w:tcPr>
+            <w:tcW w:w="11016" w:type="dxa"/>
+            <w:gridSpan w:val="3"/>
+          </w:tcPr>
+          <w:p>
+            <w:pPr>
+              <w:spacing w:afterAutospacing="0"/>
+              <w:jc w:val="both"/>
+            </w:pPr>
+            <w:r>
+              <w:rPr>
+                <w:b/>
+                <w:bCs/>
+              </w:rPr>
+              <w:t>Criterios de Aceptación:</w:t>
+            </w:r>
+            <w:r>
+              <w:rPr>
+                <w:b/>
+                <w:bCs/>
+              </w:rPr>
+              <w:t xml:space="preserve"> </w:t>
+            </w:r>
+            <w:r>
+              <w:t>Este sprint será aceptado cuando el proceso de reservas esté operativo, la gestión de propiedades funcione correctamente, y se pueda realizar el seguimiento de las reservas sin problemas.</w:t>
+            </w:r>
+          </w:p>
+        </w:tc>
+      </w:tr>
+    </w:tbl>
+    <w:p>
+      <w:pPr>
+        <w:spacing w:after="0" w:afterAutospacing="0"/>
+        <w:jc w:val="both"/>
+      </w:pPr>
+    </w:p>
+    <w:p>
+      <w:pPr>
+        <w:spacing w:after="0" w:afterAutospacing="0"/>
+        <w:jc w:val="both"/>
+      </w:pPr>
+    </w:p>
+    <w:p>
+      <w:pPr>
+        <w:spacing w:after="0" w:afterAutospacing="0"/>
+        <w:jc w:val="both"/>
+      </w:pPr>
+    </w:p>
+    <w:p>
+      <w:pPr>
+        <w:spacing w:after="0" w:afterAutospacing="0"/>
+        <w:jc w:val="both"/>
+      </w:pPr>
+    </w:p>
+    <w:p>
+      <w:pPr>
+        <w:spacing w:after="0" w:afterAutospacing="0"/>
+        <w:jc w:val="both"/>
+      </w:pPr>
+    </w:p>
+    <w:p>
+      <w:pPr>
+        <w:spacing w:after="0" w:afterAutospacing="0"/>
+        <w:jc w:val="both"/>
+      </w:pPr>
+    </w:p>
+    <w:p>
+      <w:pPr>
+        <w:spacing w:after="0" w:afterAutospacing="0"/>
+        <w:jc w:val="both"/>
+      </w:pPr>
+    </w:p>
+    <w:p>
+      <w:pPr>
+        <w:spacing w:after="0" w:afterAutospacing="0"/>
+        <w:jc w:val="both"/>
+      </w:pPr>
+    </w:p>
+    <w:p>
+      <w:pPr>
+        <w:spacing w:after="0" w:afterAutospacing="0"/>
+        <w:jc w:val="both"/>
+      </w:pPr>
+    </w:p>
+    <w:p>
+      <w:pPr>
+        <w:spacing w:after="0" w:afterAutospacing="0"/>
+        <w:jc w:val="both"/>
+      </w:pPr>
+    </w:p>
+    <w:p>
+      <w:pPr>
+        <w:spacing w:after="0" w:afterAutospacing="0"/>
+        <w:jc w:val="both"/>
+      </w:pPr>
+    </w:p>
+    <w:p>
+      <w:pPr>
+        <w:spacing w:after="0" w:afterAutospacing="0"/>
+        <w:jc w:val="both"/>
+      </w:pPr>
+    </w:p>
+    <w:p>
+      <w:pPr>
+        <w:spacing w:after="0" w:afterAutospacing="0"/>
+        <w:jc w:val="both"/>
+      </w:pPr>
+    </w:p>
+    <w:tbl>
+      <w:tblPr>
+        <w:tblStyle w:val="Tablaconcuadrcula"/>
+        <w:tblW w:w="0" w:type="auto"/>
+        <w:tblLook w:val="04A0" w:firstRow="1" w:lastRow="0" w:firstColumn="1" w:lastColumn="0" w:noHBand="0" w:noVBand="1"/>
+      </w:tblPr>
+      <w:tblGrid>
+        <w:gridCol w:w="5353"/>
+        <w:gridCol w:w="2376"/>
+        <w:gridCol w:w="3287"/>
+      </w:tblGrid>
+      <w:tr>
+        <w:tc>
+          <w:tcPr>
+            <w:tcW w:w="5353" w:type="dxa"/>
+          </w:tcPr>
+          <w:p>
+            <w:pPr>
+              <w:spacing w:afterAutospacing="0"/>
+              <w:jc w:val="both"/>
+            </w:pPr>
+            <w:r>
+              <w:rPr>
+                <w:b/>
+                <w:bCs/>
+              </w:rPr>
+              <w:t>Id</w:t>
+            </w:r>
+            <w:r>
+              <w:rPr>
+                <w:b/>
+                <w:bCs/>
+              </w:rPr>
+              <w:t>:</w:t>
+            </w:r>
+            <w:r>
+              <w:t xml:space="preserve"> Sprint </w:t>
+            </w:r>
+            <w:r>
+              <w:t>3</w:t>
+            </w:r>
+          </w:p>
+        </w:tc>
+        <w:tc>
+          <w:tcPr>
+            <w:tcW w:w="5663" w:type="dxa"/>
+            <w:gridSpan w:val="2"/>
+          </w:tcPr>
+          <w:p>
+            <w:pPr>
+              <w:spacing w:afterAutospacing="0"/>
+              <w:jc w:val="both"/>
+              <w:rPr>
+                <w:b/>
+                <w:bCs/>
+              </w:rPr>
+            </w:pPr>
+            <w:r>
+              <w:rPr>
+                <w:b/>
+                <w:bCs/>
+              </w:rPr>
+              <w:t xml:space="preserve">Nombre paquete: </w:t>
+            </w:r>
+            <w:r>
+              <w:t>Implementación de Pruebas y Despliegue de Infraestructura</w:t>
+            </w:r>
+          </w:p>
+        </w:tc>
+      </w:tr>
+      <w:tr>
+        <w:tc>
+          <w:tcPr>
+            <w:tcW w:w="11016" w:type="dxa"/>
+            <w:gridSpan w:val="3"/>
+          </w:tcPr>
+          <w:p>
+            <w:pPr>
+              <w:spacing w:afterAutospacing="0"/>
+              <w:jc w:val="both"/>
+              <w:rPr>
+                <w:b/>
+                <w:bCs/>
+              </w:rPr>
+            </w:pPr>
+            <w:r>
+              <w:rPr>
+                <w:b/>
+                <w:bCs/>
+              </w:rPr>
+              <w:t>Responsable:</w:t>
+            </w:r>
+            <w:r>
+              <w:rPr>
+                <w:b/>
+                <w:bCs/>
+              </w:rPr>
+              <w:t xml:space="preserve"> </w:t>
+            </w:r>
+            <w:r>
+              <w:t>Equipo de QA e Infraestructura</w:t>
+            </w:r>
+          </w:p>
+        </w:tc>
+      </w:tr>
+      <w:tr>
+        <w:tc>
+          <w:tcPr>
+            <w:tcW w:w="11016" w:type="dxa"/>
+            <w:gridSpan w:val="3"/>
+          </w:tcPr>
+          <w:p>
+            <w:pPr>
+              <w:spacing w:afterAutospacing="0"/>
+              <w:jc w:val="both"/>
+              <w:rPr>
+                <w:b/>
+                <w:bCs/>
+              </w:rPr>
+            </w:pPr>
+            <w:r>
+              <w:rPr>
+                <w:b/>
+                <w:bCs/>
+              </w:rPr>
+              <w:t>Descripción</w:t>
+            </w:r>
+            <w:r>
+              <w:t xml:space="preserve">: </w:t>
+            </w:r>
+            <w:r>
+              <w:t>Este sprint aborda la implementación de pruebas funcionales y el despliegue de la infraestructura necesaria para el funcionamiento del sistema en producción.</w:t>
+            </w:r>
+          </w:p>
+        </w:tc>
+      </w:tr>
+      <w:tr>
+        <w:tc>
+          <w:tcPr>
+            <w:tcW w:w="11016" w:type="dxa"/>
+            <w:gridSpan w:val="3"/>
+          </w:tcPr>
+          <w:p>
+            <w:pPr>
+              <w:spacing w:afterAutospacing="0"/>
+              <w:jc w:val="both"/>
+            </w:pPr>
+            <w:r>
+              <w:rPr>
+                <w:b/>
+                <w:bCs/>
+              </w:rPr>
+              <w:t>Entregables</w:t>
+            </w:r>
+            <w:r>
+              <w:t xml:space="preserve">:   </w:t>
+            </w:r>
+          </w:p>
+          <w:p>
+            <w:pPr>
+              <w:pStyle w:val="Prrafodelista"/>
+              <w:numPr>
+                <w:ilvl w:val="0"/>
+                <w:numId w:val="2"/>
+              </w:numPr>
+              <w:spacing w:afterAutospacing="0"/>
+              <w:jc w:val="both"/>
+            </w:pPr>
+            <w:r>
+              <w:t>Desarrollo de las pruebas</w:t>
+            </w:r>
+          </w:p>
+          <w:p>
+            <w:pPr>
+              <w:pStyle w:val="Prrafodelista"/>
+              <w:numPr>
+                <w:ilvl w:val="0"/>
+                <w:numId w:val="2"/>
+              </w:numPr>
+              <w:spacing w:afterAutospacing="0"/>
+              <w:jc w:val="both"/>
+            </w:pPr>
+            <w:r>
+              <w:t>Desarrollo de la Infraestructura de Despliegue</w:t>
+            </w:r>
+          </w:p>
+        </w:tc>
+      </w:tr>
+      <w:tr>
+        <w:tc>
+          <w:tcPr>
+            <w:tcW w:w="5353" w:type="dxa"/>
+          </w:tcPr>
+          <w:p>
+            <w:pPr>
+              <w:spacing w:afterAutospacing="0"/>
+              <w:jc w:val="both"/>
+              <w:rPr>
+                <w:b/>
+                <w:bCs/>
+              </w:rPr>
+            </w:pPr>
+            <w:r>
+              <w:rPr>
+                <w:b/>
+                <w:bCs/>
+              </w:rPr>
+              <w:t xml:space="preserve">Actividades/Hitos: </w:t>
+            </w:r>
+          </w:p>
+        </w:tc>
+        <w:tc>
+          <w:tcPr>
+            <w:tcW w:w="2376" w:type="dxa"/>
+          </w:tcPr>
+          <w:p>
+            <w:pPr>
+              <w:spacing w:afterAutospacing="0"/>
+              <w:jc w:val="both"/>
+              <w:rPr>
+                <w:b/>
+                <w:bCs/>
+              </w:rPr>
+            </w:pPr>
+            <w:r>
+              <w:rPr>
+                <w:b/>
+                <w:bCs/>
+              </w:rPr>
+              <w:t>Duración:</w:t>
+            </w:r>
+          </w:p>
+        </w:tc>
+        <w:tc>
+          <w:tcPr>
+            <w:tcW w:w="3287" w:type="dxa"/>
+          </w:tcPr>
+          <w:p>
+            <w:pPr>
+              <w:spacing w:afterAutospacing="0"/>
+              <w:jc w:val="both"/>
+              <w:rPr>
+                <w:b/>
+                <w:bCs/>
+              </w:rPr>
+            </w:pPr>
+            <w:r>
+              <w:rPr>
+                <w:b/>
+                <w:bCs/>
+              </w:rPr>
+              <w:t xml:space="preserve">Recursos: </w:t>
+            </w:r>
+          </w:p>
+        </w:tc>
+      </w:tr>
+      <w:tr>
+        <w:tc>
+          <w:tcPr>
+            <w:tcW w:w="5353" w:type="dxa"/>
+          </w:tcPr>
+          <w:tbl>
+            <w:tblPr>
+              <w:tblW w:w="0" w:type="auto"/>
+              <w:tblCellSpacing w:w="15" w:type="dxa"/>
+              <w:tblCellMar>
+                <w:top w:w="15" w:type="dxa"/>
+                <w:left w:w="15" w:type="dxa"/>
+                <w:bottom w:w="15" w:type="dxa"/>
+                <w:right w:w="15" w:type="dxa"/>
+              </w:tblCellMar>
+              <w:tblLook w:val="04A0" w:firstRow="1" w:lastRow="0" w:firstColumn="1" w:lastColumn="0" w:noHBand="0" w:noVBand="1"/>
+            </w:tblPr>
+            <w:tblGrid>
+              <w:gridCol w:w="2352"/>
+            </w:tblGrid>
+            <w:tr>
+              <w:trPr>
+                <w:tblCellSpacing w:w="15" w:type="dxa"/>
+              </w:trPr>
+              <w:tc>
+                <w:tcPr>
+                  <w:tcW w:w="0" w:type="auto"/>
+                  <w:vAlign w:val="center"/>
+                  <w:hideMark/>
+                </w:tcPr>
+                <w:p>
+                  <w:pPr>
+                    <w:spacing w:after="0" w:afterAutospacing="0" w:line="240" w:lineRule="auto"/>
+                    <w:jc w:val="both"/>
+                    <w:rPr>
+                      <w:lang w:val="es-ES"/>
+                    </w:rPr>
+                  </w:pPr>
+                  <w:r>
+                    <w:t>Desarrollo de las Pruebas</w:t>
+                  </w:r>
+                </w:p>
+              </w:tc>
+            </w:tr>
+          </w:tbl>
+          <w:p>
+            <w:pPr>
+              <w:spacing w:afterAutospacing="0"/>
+              <w:jc w:val="both"/>
+              <w:rPr>
+                <w:vanish/>
+                <w:lang w:val="es-ES"/>
+              </w:rPr>
+            </w:pPr>
+          </w:p>
+          <w:tbl>
+            <w:tblPr>
+              <w:tblW w:w="0" w:type="auto"/>
+              <w:tblCellSpacing w:w="15" w:type="dxa"/>
+              <w:tblCellMar>
+                <w:top w:w="15" w:type="dxa"/>
+                <w:left w:w="15" w:type="dxa"/>
+                <w:bottom w:w="15" w:type="dxa"/>
+                <w:right w:w="15" w:type="dxa"/>
+              </w:tblCellMar>
+              <w:tblLook w:val="04A0" w:firstRow="1" w:lastRow="0" w:firstColumn="1" w:lastColumn="0" w:noHBand="0" w:noVBand="1"/>
+            </w:tblPr>
+            <w:tblGrid>
+              <w:gridCol w:w="96"/>
+            </w:tblGrid>
+            <w:tr>
+              <w:trPr>
+                <w:tblCellSpacing w:w="15" w:type="dxa"/>
+              </w:trPr>
+              <w:tc>
+                <w:tcPr>
+                  <w:tcW w:w="0" w:type="auto"/>
+                  <w:vAlign w:val="center"/>
+                  <w:hideMark/>
+                </w:tcPr>
+                <w:p>
+                  <w:pPr>
+                    <w:spacing w:after="0" w:afterAutospacing="0" w:line="240" w:lineRule="auto"/>
+                    <w:jc w:val="both"/>
+                    <w:rPr>
+                      <w:lang w:val="es-ES"/>
+                    </w:rPr>
+                  </w:pPr>
+                </w:p>
+              </w:tc>
+            </w:tr>
+          </w:tbl>
+          <w:p>
+            <w:pPr>
+              <w:spacing w:afterAutospacing="0"/>
+              <w:jc w:val="both"/>
+              <w:rPr>
+                <w:lang w:val="es-ES"/>
+              </w:rPr>
+            </w:pPr>
+          </w:p>
+        </w:tc>
+        <w:tc>
+          <w:tcPr>
+            <w:tcW w:w="2376" w:type="dxa"/>
+          </w:tcPr>
+          <w:p>
+            <w:pPr>
+              <w:spacing w:afterAutospacing="0"/>
+              <w:jc w:val="both"/>
+            </w:pPr>
+            <w:r>
+              <w:t>8h</w:t>
+            </w:r>
+          </w:p>
+        </w:tc>
+        <w:tc>
+          <w:tcPr>
+            <w:tcW w:w="3287" w:type="dxa"/>
+          </w:tcPr>
+          <w:p>
+            <w:pPr>
+              <w:spacing w:afterAutospacing="0"/>
+              <w:jc w:val="both"/>
+            </w:pPr>
+          </w:p>
+        </w:tc>
+      </w:tr>
+      <w:tr>
+        <w:tc>
+          <w:tcPr>
+            <w:tcW w:w="5353" w:type="dxa"/>
+          </w:tcPr>
+          <w:p>
+            <w:pPr>
+              <w:spacing w:afterAutospacing="0"/>
+              <w:jc w:val="both"/>
+            </w:pPr>
+            <w:r>
+              <w:t>Implementación de la Infraestructura de Despliegue</w:t>
+            </w:r>
+          </w:p>
+        </w:tc>
+        <w:tc>
+          <w:tcPr>
+            <w:tcW w:w="2376" w:type="dxa"/>
+          </w:tcPr>
+          <w:p>
+            <w:pPr>
+              <w:spacing w:afterAutospacing="0"/>
+              <w:jc w:val="both"/>
+            </w:pPr>
+            <w:r>
+              <w:t>10h</w:t>
+            </w:r>
+          </w:p>
+        </w:tc>
+        <w:tc>
+          <w:tcPr>
+            <w:tcW w:w="3287" w:type="dxa"/>
+          </w:tcPr>
+          <w:p>
+            <w:pPr>
+              <w:spacing w:afterAutospacing="0"/>
+              <w:jc w:val="both"/>
+              <w:rPr>
+                <w:vanish/>
+                <w:lang w:val="es-ES"/>
+              </w:rPr>
+            </w:pPr>
+          </w:p>
+          <w:tbl>
+            <w:tblPr>
+              <w:tblW w:w="0" w:type="auto"/>
+              <w:tblCellSpacing w:w="15" w:type="dxa"/>
+              <w:tblCellMar>
+                <w:top w:w="15" w:type="dxa"/>
+                <w:left w:w="15" w:type="dxa"/>
+                <w:bottom w:w="15" w:type="dxa"/>
+                <w:right w:w="15" w:type="dxa"/>
+              </w:tblCellMar>
+              <w:tblLook w:val="04A0" w:firstRow="1" w:lastRow="0" w:firstColumn="1" w:lastColumn="0" w:noHBand="0" w:noVBand="1"/>
+            </w:tblPr>
+            <w:tblGrid>
+              <w:gridCol w:w="96"/>
+            </w:tblGrid>
+            <w:tr>
+              <w:trPr>
+                <w:tblCellSpacing w:w="15" w:type="dxa"/>
+              </w:trPr>
+              <w:tc>
+                <w:tcPr>
+                  <w:tcW w:w="0" w:type="auto"/>
+                  <w:vAlign w:val="center"/>
+                  <w:hideMark/>
+                </w:tcPr>
+                <w:p>
+                  <w:pPr>
+                    <w:spacing w:after="0" w:afterAutospacing="0" w:line="240" w:lineRule="auto"/>
+                    <w:jc w:val="both"/>
+                    <w:rPr>
+                      <w:lang w:val="es-ES"/>
+                    </w:rPr>
+                  </w:pPr>
+                </w:p>
+              </w:tc>
+            </w:tr>
+          </w:tbl>
+          <w:p>
+            <w:pPr>
+              <w:spacing w:afterAutospacing="0"/>
+              <w:jc w:val="both"/>
+            </w:pPr>
+          </w:p>
+        </w:tc>
+      </w:tr>
+      <w:tr>
+        <w:tc>
+          <w:tcPr>
+            <w:tcW w:w="11016" w:type="dxa"/>
+            <w:gridSpan w:val="3"/>
+          </w:tcPr>
+          <w:p>
+            <w:pPr>
+              <w:spacing w:afterAutospacing="0"/>
+              <w:jc w:val="both"/>
+            </w:pPr>
+            <w:r>
+              <w:rPr>
+                <w:b/>
+                <w:bCs/>
+              </w:rPr>
+              <w:t>Criterios de Aceptación:</w:t>
+            </w:r>
+            <w:r>
+              <w:rPr>
+                <w:b/>
+                <w:bCs/>
+              </w:rPr>
+              <w:t xml:space="preserve"> </w:t>
+            </w:r>
+            <w:r>
+              <w:t>Este sprint será aceptado cuando todas las pruebas funcionales se hayan completado con éxito y la infraestructura esté lista para el despliegue del sistema.</w:t>
             </w:r>
           </w:p>
         </w:tc>
@@ -7756,7 +9581,7 @@
   <w:style w:type="paragraph" w:default="1" w:styleId="Normal">
     <w:name w:val="Normal"/>
     <w:qFormat/>
-    <w:rsid w:val="00815EA0"/>
+    <w:rsid w:val="004D4E74"/>
   </w:style>
   <w:style w:type="character" w:default="1" w:styleId="Fuentedeprrafopredeter">
     <w:name w:val="Default Paragraph Font"/>

</xml_diff>

<commit_message>
[docs] 'Diccionario EDT' modified
</commit_message>
<xml_diff>
--- a/docs/DICCIONARIO EDT.docx
+++ b/docs/DICCIONARIO EDT.docx
@@ -348,34 +348,14 @@
                 <w:color w:val="0070C0"/>
               </w:rPr>
             </w:pPr>
-            <w:proofErr w:type="spellStart"/>
-            <w:r>
-              <w:rPr>
-                <w:b/>
-                <w:bCs/>
-                <w:color w:val="0070C0"/>
-              </w:rPr>
-              <w:t>CityScape</w:t>
-            </w:r>
-            <w:proofErr w:type="spellEnd"/>
-            <w:r>
-              <w:rPr>
-                <w:b/>
-                <w:bCs/>
-                <w:color w:val="0070C0"/>
-              </w:rPr>
-              <w:t xml:space="preserve"> </w:t>
-            </w:r>
-            <w:proofErr w:type="spellStart"/>
-            <w:r>
-              <w:rPr>
-                <w:b/>
-                <w:bCs/>
-                <w:color w:val="0070C0"/>
-              </w:rPr>
-              <w:t>Rentals</w:t>
-            </w:r>
-            <w:proofErr w:type="spellEnd"/>
+            <w:r>
+              <w:rPr>
+                <w:b/>
+                <w:bCs/>
+                <w:color w:val="0070C0"/>
+              </w:rPr>
+              <w:t>CityScape Rentals</w:t>
+            </w:r>
           </w:p>
         </w:tc>
         <w:tc>
@@ -867,6 +847,12 @@
                 <w:color w:val="0070C0"/>
               </w:rPr>
             </w:pPr>
+            <w:r>
+              <w:rPr>
+                <w:color w:val="0070C0"/>
+              </w:rPr>
+              <w:t>Jefe del Proyecto, Computadora, Google Drive</w:t>
+            </w:r>
           </w:p>
         </w:tc>
       </w:tr>
@@ -923,6 +909,12 @@
                 <w:color w:val="0070C0"/>
               </w:rPr>
             </w:pPr>
+            <w:r>
+              <w:rPr>
+                <w:color w:val="0070C0"/>
+              </w:rPr>
+              <w:t>Jefe del Proyecto, Computadora, Google Drive</w:t>
+            </w:r>
           </w:p>
         </w:tc>
       </w:tr>
@@ -979,6 +971,12 @@
                 <w:color w:val="0070C0"/>
               </w:rPr>
             </w:pPr>
+            <w:r>
+              <w:rPr>
+                <w:color w:val="0070C0"/>
+              </w:rPr>
+              <w:t>Jefe del Proyecto, Computadora, Google Drive</w:t>
+            </w:r>
           </w:p>
         </w:tc>
       </w:tr>
@@ -1014,15 +1012,6 @@
         </w:tc>
       </w:tr>
     </w:tbl>
-    <w:p>
-      <w:pPr>
-        <w:spacing w:after="0" w:afterAutospacing="0"/>
-        <w:jc w:val="both"/>
-        <w:rPr>
-          <w:color w:val="0070C0"/>
-        </w:rPr>
-      </w:pPr>
-    </w:p>
     <w:p>
       <w:pPr>
         <w:spacing w:after="0" w:afterAutospacing="0"/>
@@ -1466,6 +1455,12 @@
                 <w:color w:val="0070C0"/>
               </w:rPr>
             </w:pPr>
+            <w:r>
+              <w:rPr>
+                <w:color w:val="0070C0"/>
+              </w:rPr>
+              <w:t>Jefe del Proyecto, Computadora, Microsoft Word</w:t>
+            </w:r>
           </w:p>
         </w:tc>
       </w:tr>
@@ -1528,6 +1523,12 @@
                 <w:color w:val="0070C0"/>
               </w:rPr>
             </w:pPr>
+            <w:r>
+              <w:rPr>
+                <w:color w:val="0070C0"/>
+              </w:rPr>
+              <w:t>Jefe del Proyecto, Computadora, Google Drive</w:t>
+            </w:r>
           </w:p>
         </w:tc>
       </w:tr>
@@ -1584,6 +1585,12 @@
                 <w:color w:val="0070C0"/>
               </w:rPr>
             </w:pPr>
+            <w:r>
+              <w:rPr>
+                <w:color w:val="0070C0"/>
+              </w:rPr>
+              <w:t>Jefe del Proyecto, Programadores (5), Computadoras, Microsoft Word</w:t>
+            </w:r>
           </w:p>
         </w:tc>
       </w:tr>
@@ -1640,6 +1647,12 @@
                 <w:color w:val="0070C0"/>
               </w:rPr>
             </w:pPr>
+            <w:r>
+              <w:rPr>
+                <w:color w:val="0070C0"/>
+              </w:rPr>
+              <w:t>Jefe del Proyecto, Programadores (5), Salas de Reuniones, Material de Oficina</w:t>
+            </w:r>
           </w:p>
         </w:tc>
       </w:tr>
@@ -1696,6 +1709,12 @@
                 <w:color w:val="0070C0"/>
               </w:rPr>
             </w:pPr>
+            <w:r>
+              <w:rPr>
+                <w:color w:val="0070C0"/>
+              </w:rPr>
+              <w:t>Jefe del Proyecto, Programadores (5), Computadoras, Excel</w:t>
+            </w:r>
           </w:p>
         </w:tc>
       </w:tr>
@@ -1950,7 +1969,6 @@
               <w:rPr>
                 <w:color w:val="0070C0"/>
               </w:rPr>
-              <w:lastRenderedPageBreak/>
               <w:t>Plan de Gest</w:t>
             </w:r>
             <w:r>
@@ -2051,7 +2069,6 @@
                 <w:bCs/>
                 <w:color w:val="0070C0"/>
               </w:rPr>
-              <w:lastRenderedPageBreak/>
               <w:t xml:space="preserve">Actividades/Hitos: </w:t>
             </w:r>
           </w:p>
@@ -2158,6 +2175,12 @@
                 <w:color w:val="0070C0"/>
               </w:rPr>
             </w:pPr>
+            <w:r>
+              <w:rPr>
+                <w:color w:val="0070C0"/>
+              </w:rPr>
+              <w:t>Jefe del Proyecto, Computadora, Microsoft Word</w:t>
+            </w:r>
           </w:p>
         </w:tc>
       </w:tr>
@@ -2214,6 +2237,12 @@
                 <w:color w:val="0070C0"/>
               </w:rPr>
             </w:pPr>
+            <w:r>
+              <w:rPr>
+                <w:color w:val="0070C0"/>
+              </w:rPr>
+              <w:t>Jefe del Proyecto, Programadores (5), Computadoras, Herramienta de Diagramación</w:t>
+            </w:r>
           </w:p>
         </w:tc>
       </w:tr>
@@ -2270,6 +2299,12 @@
                 <w:color w:val="0070C0"/>
               </w:rPr>
             </w:pPr>
+            <w:r>
+              <w:rPr>
+                <w:color w:val="0070C0"/>
+              </w:rPr>
+              <w:t>Jefe del Proyecto, Computadora, Microsoft Word</w:t>
+            </w:r>
           </w:p>
         </w:tc>
       </w:tr>
@@ -2326,6 +2361,12 @@
                 <w:color w:val="0070C0"/>
               </w:rPr>
             </w:pPr>
+            <w:r>
+              <w:rPr>
+                <w:color w:val="0070C0"/>
+              </w:rPr>
+              <w:t>Jefe del Proyecto, Programadores (5), Computadoras, Microsoft Excel</w:t>
+            </w:r>
           </w:p>
         </w:tc>
       </w:tr>
@@ -2836,6 +2877,12 @@
                 <w:color w:val="0070C0"/>
               </w:rPr>
             </w:pPr>
+            <w:r>
+              <w:rPr>
+                <w:color w:val="0070C0"/>
+              </w:rPr>
+              <w:t>Jefe del Proyecto, Computadora, Microsoft Word</w:t>
+            </w:r>
           </w:p>
         </w:tc>
       </w:tr>
@@ -2892,6 +2939,12 @@
                 <w:color w:val="0070C0"/>
               </w:rPr>
             </w:pPr>
+            <w:r>
+              <w:rPr>
+                <w:color w:val="0070C0"/>
+              </w:rPr>
+              <w:t>Jefe del Proyecto, Computadora, Google Sheets</w:t>
+            </w:r>
           </w:p>
         </w:tc>
       </w:tr>
@@ -2997,6 +3050,12 @@
                 <w:color w:val="0070C0"/>
               </w:rPr>
             </w:pPr>
+            <w:r>
+              <w:rPr>
+                <w:color w:val="0070C0"/>
+              </w:rPr>
+              <w:t>Jefe del Proyecto, Programadores (5), Computadoras, Herramientas de gestión de riesgos</w:t>
+            </w:r>
           </w:p>
         </w:tc>
       </w:tr>
@@ -3102,6 +3161,13 @@
                 <w:color w:val="0070C0"/>
               </w:rPr>
             </w:pPr>
+            <w:r>
+              <w:rPr>
+                <w:color w:val="0070C0"/>
+              </w:rPr>
+              <w:lastRenderedPageBreak/>
+              <w:t>Jefe del Proyecto, Computadora, Microsoft Project</w:t>
+            </w:r>
           </w:p>
         </w:tc>
       </w:tr>
@@ -3122,6 +3188,7 @@
               <w:rPr>
                 <w:color w:val="0070C0"/>
               </w:rPr>
+              <w:lastRenderedPageBreak/>
               <w:t>Elaboración de la Lista de Actividades</w:t>
             </w:r>
           </w:p>
@@ -3207,6 +3274,12 @@
                 <w:color w:val="0070C0"/>
               </w:rPr>
             </w:pPr>
+            <w:r>
+              <w:rPr>
+                <w:color w:val="0070C0"/>
+              </w:rPr>
+              <w:t>Jefe del Proyecto, Programadores (5), Computadoras, Excel</w:t>
+            </w:r>
           </w:p>
         </w:tc>
       </w:tr>
@@ -3312,6 +3385,12 @@
                 <w:color w:val="0070C0"/>
               </w:rPr>
             </w:pPr>
+            <w:r>
+              <w:rPr>
+                <w:color w:val="0070C0"/>
+              </w:rPr>
+              <w:t>Jefe del Proyecto, Computadora, Microsoft Word</w:t>
+            </w:r>
           </w:p>
         </w:tc>
       </w:tr>
@@ -3368,6 +3447,12 @@
                 <w:color w:val="0070C0"/>
               </w:rPr>
             </w:pPr>
+            <w:r>
+              <w:rPr>
+                <w:color w:val="0070C0"/>
+              </w:rPr>
+              <w:t>Jefe del Proyecto, Programadores (5), Computadoras, Microsoft Project</w:t>
+            </w:r>
           </w:p>
         </w:tc>
       </w:tr>
@@ -3701,7 +3786,6 @@
               <w:rPr>
                 <w:color w:val="0070C0"/>
               </w:rPr>
-              <w:lastRenderedPageBreak/>
               <w:t>Presupuesto</w:t>
             </w:r>
           </w:p>
@@ -3759,7 +3843,6 @@
                 <w:bCs/>
                 <w:color w:val="0070C0"/>
               </w:rPr>
-              <w:lastRenderedPageBreak/>
               <w:t xml:space="preserve">Actividades/Hitos: </w:t>
             </w:r>
           </w:p>
@@ -3866,6 +3949,12 @@
                 <w:color w:val="0070C0"/>
               </w:rPr>
             </w:pPr>
+            <w:r>
+              <w:rPr>
+                <w:color w:val="0070C0"/>
+              </w:rPr>
+              <w:t>Jefe de Proyecto, Computadora, Microsoft Word</w:t>
+            </w:r>
           </w:p>
         </w:tc>
       </w:tr>
@@ -3971,6 +4060,12 @@
                 <w:color w:val="0070C0"/>
               </w:rPr>
             </w:pPr>
+            <w:r>
+              <w:rPr>
+                <w:color w:val="0070C0"/>
+              </w:rPr>
+              <w:t>Jefe de Proyecto, Computadora, Excel</w:t>
+            </w:r>
           </w:p>
         </w:tc>
       </w:tr>
@@ -4029,6 +4124,12 @@
                 <w:lang w:val="es-ES"/>
               </w:rPr>
             </w:pPr>
+            <w:r>
+              <w:rPr>
+                <w:color w:val="0070C0"/>
+              </w:rPr>
+              <w:t>Jefe de Proyecto, Computadora, Google Drive</w:t>
+            </w:r>
           </w:p>
         </w:tc>
       </w:tr>
@@ -4087,6 +4188,12 @@
                 <w:lang w:val="es-ES"/>
               </w:rPr>
             </w:pPr>
+            <w:r>
+              <w:rPr>
+                <w:color w:val="0070C0"/>
+              </w:rPr>
+              <w:t>Jefe de Proyecto, Programadores (5), Computadoras, Software de Costes</w:t>
+            </w:r>
           </w:p>
         </w:tc>
       </w:tr>
@@ -4145,6 +4252,12 @@
                 <w:lang w:val="es-ES"/>
               </w:rPr>
             </w:pPr>
+            <w:r>
+              <w:rPr>
+                <w:color w:val="0070C0"/>
+              </w:rPr>
+              <w:t>Jefe de Proyecto, Computadora, Herramientas de presupuesto</w:t>
+            </w:r>
           </w:p>
         </w:tc>
       </w:tr>
@@ -4203,6 +4316,12 @@
                 <w:lang w:val="es-ES"/>
               </w:rPr>
             </w:pPr>
+            <w:r>
+              <w:rPr>
+                <w:color w:val="0070C0"/>
+              </w:rPr>
+              <w:t>Jefe de Proyecto, Computadora</w:t>
+            </w:r>
           </w:p>
         </w:tc>
       </w:tr>
@@ -4238,6 +4357,60 @@
         </w:tc>
       </w:tr>
     </w:tbl>
+    <w:p>
+      <w:pPr>
+        <w:spacing w:after="0" w:afterAutospacing="0"/>
+        <w:jc w:val="both"/>
+        <w:rPr>
+          <w:color w:val="0070C0"/>
+        </w:rPr>
+      </w:pPr>
+    </w:p>
+    <w:p>
+      <w:pPr>
+        <w:spacing w:after="0" w:afterAutospacing="0"/>
+        <w:jc w:val="both"/>
+        <w:rPr>
+          <w:color w:val="0070C0"/>
+        </w:rPr>
+      </w:pPr>
+    </w:p>
+    <w:p>
+      <w:pPr>
+        <w:spacing w:after="0" w:afterAutospacing="0"/>
+        <w:jc w:val="both"/>
+        <w:rPr>
+          <w:color w:val="0070C0"/>
+        </w:rPr>
+      </w:pPr>
+    </w:p>
+    <w:p>
+      <w:pPr>
+        <w:spacing w:after="0" w:afterAutospacing="0"/>
+        <w:jc w:val="both"/>
+        <w:rPr>
+          <w:color w:val="0070C0"/>
+        </w:rPr>
+      </w:pPr>
+    </w:p>
+    <w:p>
+      <w:pPr>
+        <w:spacing w:after="0" w:afterAutospacing="0"/>
+        <w:jc w:val="both"/>
+        <w:rPr>
+          <w:color w:val="0070C0"/>
+        </w:rPr>
+      </w:pPr>
+    </w:p>
+    <w:p>
+      <w:pPr>
+        <w:spacing w:after="0" w:afterAutospacing="0"/>
+        <w:jc w:val="both"/>
+        <w:rPr>
+          <w:color w:val="0070C0"/>
+        </w:rPr>
+      </w:pPr>
+    </w:p>
     <w:p>
       <w:pPr>
         <w:spacing w:after="0" w:afterAutospacing="0"/>
@@ -4593,6 +4766,12 @@
                 <w:color w:val="0070C0"/>
               </w:rPr>
             </w:pPr>
+            <w:r>
+              <w:rPr>
+                <w:color w:val="0070C0"/>
+              </w:rPr>
+              <w:t>Jefe de Proyecto, Computadora</w:t>
+            </w:r>
           </w:p>
         </w:tc>
       </w:tr>
@@ -4698,6 +4877,12 @@
                 <w:color w:val="0070C0"/>
               </w:rPr>
             </w:pPr>
+            <w:r>
+              <w:rPr>
+                <w:color w:val="0070C0"/>
+              </w:rPr>
+              <w:t>Jefe de Proyecto, Computadora, Google Drive</w:t>
+            </w:r>
           </w:p>
         </w:tc>
       </w:tr>
@@ -5068,6 +5253,12 @@
                 <w:color w:val="0070C0"/>
               </w:rPr>
             </w:pPr>
+            <w:r>
+              <w:rPr>
+                <w:color w:val="0070C0"/>
+              </w:rPr>
+              <w:t>Jefe de Proyecto, Computadora, Sala de Reuniones, Microsoft Teams</w:t>
+            </w:r>
           </w:p>
         </w:tc>
       </w:tr>
@@ -5173,6 +5364,12 @@
                 <w:color w:val="0070C0"/>
               </w:rPr>
             </w:pPr>
+            <w:r>
+              <w:rPr>
+                <w:color w:val="0070C0"/>
+              </w:rPr>
+              <w:t>Jefe de Proyecto, Computadora, Proyector</w:t>
+            </w:r>
           </w:p>
         </w:tc>
       </w:tr>
@@ -5231,6 +5428,12 @@
                 <w:lang w:val="es-ES"/>
               </w:rPr>
             </w:pPr>
+            <w:r>
+              <w:rPr>
+                <w:color w:val="0070C0"/>
+              </w:rPr>
+              <w:t>Jefe de Proyecto, Computadora, Microsoft Word</w:t>
+            </w:r>
           </w:p>
         </w:tc>
       </w:tr>
@@ -5529,7 +5732,6 @@
               <w:rPr>
                 <w:color w:val="0070C0"/>
               </w:rPr>
-              <w:lastRenderedPageBreak/>
               <w:t>Informes de Seguimiento(W1)</w:t>
             </w:r>
           </w:p>
@@ -5578,7 +5780,6 @@
                 <w:bCs/>
                 <w:color w:val="0070C0"/>
               </w:rPr>
-              <w:lastRenderedPageBreak/>
               <w:t xml:space="preserve">Actividades/Hitos: </w:t>
             </w:r>
           </w:p>
@@ -5685,6 +5886,12 @@
                 <w:color w:val="0070C0"/>
               </w:rPr>
             </w:pPr>
+            <w:r>
+              <w:rPr>
+                <w:color w:val="0070C0"/>
+              </w:rPr>
+              <w:t>Jefe de Proyecto, Computadora</w:t>
+            </w:r>
           </w:p>
         </w:tc>
       </w:tr>
@@ -5790,6 +5997,12 @@
                 <w:color w:val="0070C0"/>
               </w:rPr>
             </w:pPr>
+            <w:r>
+              <w:rPr>
+                <w:color w:val="0070C0"/>
+              </w:rPr>
+              <w:t>Jefe de Proyecto, Computadora, Documentación de Proyecto</w:t>
+            </w:r>
           </w:p>
         </w:tc>
       </w:tr>
@@ -5848,6 +6061,19 @@
                 <w:lang w:val="es-ES"/>
               </w:rPr>
             </w:pPr>
+            <w:r>
+              <w:rPr>
+                <w:color w:val="0070C0"/>
+              </w:rPr>
+              <w:t xml:space="preserve">Jefe de Proyecto, Computadora, </w:t>
+            </w:r>
+            <w:r>
+              <w:rPr>
+                <w:color w:val="0070C0"/>
+              </w:rPr>
+              <w:lastRenderedPageBreak/>
+              <w:t>Formulario de Cambios</w:t>
+            </w:r>
           </w:p>
         </w:tc>
       </w:tr>
@@ -5868,6 +6094,7 @@
               <w:rPr>
                 <w:color w:val="0070C0"/>
               </w:rPr>
+              <w:lastRenderedPageBreak/>
               <w:t xml:space="preserve">Generación de informes de seguimiento </w:t>
             </w:r>
           </w:p>
@@ -5906,6 +6133,13 @@
                 <w:lang w:val="es-ES"/>
               </w:rPr>
             </w:pPr>
+            <w:r>
+              <w:rPr>
+                <w:color w:val="0070C0"/>
+                <w:lang w:val="es-ES"/>
+              </w:rPr>
+              <w:t>Jefe de Proyecto, Computadora, Google Drive</w:t>
+            </w:r>
           </w:p>
         </w:tc>
       </w:tr>
@@ -5964,6 +6198,12 @@
                 <w:lang w:val="es-ES"/>
               </w:rPr>
             </w:pPr>
+            <w:r>
+              <w:rPr>
+                <w:color w:val="0070C0"/>
+              </w:rPr>
+              <w:t>Jefe de Proyecto, Computadora</w:t>
+            </w:r>
           </w:p>
         </w:tc>
       </w:tr>
@@ -6416,6 +6656,12 @@
                 <w:color w:val="0070C0"/>
               </w:rPr>
             </w:pPr>
+            <w:r>
+              <w:rPr>
+                <w:color w:val="0070C0"/>
+              </w:rPr>
+              <w:t>Jefe de Proyecto, Computadora</w:t>
+            </w:r>
           </w:p>
         </w:tc>
       </w:tr>
@@ -6521,6 +6767,12 @@
                 <w:color w:val="0070C0"/>
               </w:rPr>
             </w:pPr>
+            <w:r>
+              <w:rPr>
+                <w:color w:val="0070C0"/>
+              </w:rPr>
+              <w:t>Jefe de Proyecto, Computadora, Documentación de Proyecto</w:t>
+            </w:r>
           </w:p>
         </w:tc>
       </w:tr>
@@ -6579,6 +6831,12 @@
                 <w:lang w:val="es-ES"/>
               </w:rPr>
             </w:pPr>
+            <w:r>
+              <w:rPr>
+                <w:color w:val="0070C0"/>
+              </w:rPr>
+              <w:t>Jefe de Proyecto, Computadora</w:t>
+            </w:r>
           </w:p>
         </w:tc>
       </w:tr>
@@ -6637,6 +6895,12 @@
                 <w:lang w:val="es-ES"/>
               </w:rPr>
             </w:pPr>
+            <w:r>
+              <w:rPr>
+                <w:color w:val="0070C0"/>
+              </w:rPr>
+              <w:t>Jefe de Proyecto, Computadora, Google Drive</w:t>
+            </w:r>
           </w:p>
         </w:tc>
       </w:tr>
@@ -6695,6 +6959,12 @@
                 <w:lang w:val="es-ES"/>
               </w:rPr>
             </w:pPr>
+            <w:r>
+              <w:rPr>
+                <w:color w:val="0070C0"/>
+              </w:rPr>
+              <w:t>Jefe de Proyecto, Computadora</w:t>
+            </w:r>
           </w:p>
         </w:tc>
       </w:tr>
@@ -7104,6 +7374,9 @@
         </w:tc>
       </w:tr>
       <w:tr>
+        <w:trPr>
+          <w:trHeight w:val="535"/>
+        </w:trPr>
         <w:tc>
           <w:tcPr>
             <w:tcW w:w="5353" w:type="dxa"/>
@@ -7157,11 +7430,15 @@
               <w:spacing w:afterAutospacing="0"/>
               <w:jc w:val="both"/>
               <w:rPr>
-                <w:b/>
-                <w:bCs/>
-                <w:color w:val="0070C0"/>
-              </w:rPr>
-            </w:pPr>
+                <w:color w:val="0070C0"/>
+              </w:rPr>
+            </w:pPr>
+            <w:r>
+              <w:rPr>
+                <w:color w:val="0070C0"/>
+              </w:rPr>
+              <w:t>Jefe de Proyecto, Computadora</w:t>
+            </w:r>
           </w:p>
         </w:tc>
       </w:tr>
@@ -7219,11 +7496,15 @@
               <w:spacing w:afterAutospacing="0"/>
               <w:jc w:val="both"/>
               <w:rPr>
-                <w:b/>
-                <w:bCs/>
-                <w:color w:val="0070C0"/>
-              </w:rPr>
-            </w:pPr>
+                <w:color w:val="0070C0"/>
+              </w:rPr>
+            </w:pPr>
+            <w:r>
+              <w:rPr>
+                <w:color w:val="0070C0"/>
+              </w:rPr>
+              <w:t>Jefe de Proyecto, Computadora, Documentación de Proyecto</w:t>
+            </w:r>
           </w:p>
         </w:tc>
       </w:tr>
@@ -7281,11 +7562,22 @@
               <w:spacing w:afterAutospacing="0"/>
               <w:jc w:val="both"/>
               <w:rPr>
-                <w:b/>
-                <w:bCs/>
-                <w:color w:val="0070C0"/>
-              </w:rPr>
-            </w:pPr>
+                <w:color w:val="0070C0"/>
+              </w:rPr>
+            </w:pPr>
+            <w:r>
+              <w:rPr>
+                <w:color w:val="0070C0"/>
+              </w:rPr>
+              <w:t xml:space="preserve">Jefe de Proyecto, Computadora, </w:t>
+            </w:r>
+            <w:r>
+              <w:rPr>
+                <w:color w:val="0070C0"/>
+              </w:rPr>
+              <w:lastRenderedPageBreak/>
+              <w:t>Formulario de Cambios</w:t>
+            </w:r>
           </w:p>
         </w:tc>
       </w:tr>
@@ -7344,11 +7636,15 @@
               <w:spacing w:afterAutospacing="0"/>
               <w:jc w:val="both"/>
               <w:rPr>
-                <w:b/>
-                <w:bCs/>
-                <w:color w:val="0070C0"/>
-              </w:rPr>
-            </w:pPr>
+                <w:color w:val="0070C0"/>
+              </w:rPr>
+            </w:pPr>
+            <w:r>
+              <w:rPr>
+                <w:color w:val="0070C0"/>
+              </w:rPr>
+              <w:t>Jefe de Proyecto, Computadora</w:t>
+            </w:r>
           </w:p>
         </w:tc>
       </w:tr>
@@ -7405,6 +7701,12 @@
                 <w:color w:val="0070C0"/>
               </w:rPr>
             </w:pPr>
+            <w:r>
+              <w:rPr>
+                <w:color w:val="0070C0"/>
+              </w:rPr>
+              <w:t>Jefe de Proyecto, Computadora, Google Drive</w:t>
+            </w:r>
           </w:p>
         </w:tc>
       </w:tr>
@@ -7510,6 +7812,12 @@
                 <w:color w:val="0070C0"/>
               </w:rPr>
             </w:pPr>
+            <w:r>
+              <w:rPr>
+                <w:color w:val="0070C0"/>
+              </w:rPr>
+              <w:t>Jefe de Proyecto, Computadora</w:t>
+            </w:r>
           </w:p>
         </w:tc>
       </w:tr>
@@ -7914,6 +8222,12 @@
                 <w:color w:val="0070C0"/>
               </w:rPr>
             </w:pPr>
+            <w:r>
+              <w:rPr>
+                <w:color w:val="0070C0"/>
+              </w:rPr>
+              <w:t>Jefe de Proyecto, Computadora, Microsoft Word, Documentación de Proyecto</w:t>
+            </w:r>
           </w:p>
         </w:tc>
       </w:tr>
@@ -8019,6 +8333,12 @@
                 <w:color w:val="0070C0"/>
               </w:rPr>
             </w:pPr>
+            <w:r>
+              <w:rPr>
+                <w:color w:val="0070C0"/>
+              </w:rPr>
+              <w:t>Jefe de Proyecto, Computadora, Microsoft Word, Actas de Reuniones, Google Drive</w:t>
+            </w:r>
           </w:p>
         </w:tc>
       </w:tr>
@@ -8196,21 +8516,7 @@
               <w:rPr>
                 <w:color w:val="0070C0"/>
               </w:rPr>
-              <w:t xml:space="preserve">: Este sprint cubre la creación de la página de inicio, el sistema de registro y </w:t>
-            </w:r>
-            <w:proofErr w:type="spellStart"/>
-            <w:r>
-              <w:rPr>
-                <w:color w:val="0070C0"/>
-              </w:rPr>
-              <w:t>login</w:t>
-            </w:r>
-            <w:proofErr w:type="spellEnd"/>
-            <w:r>
-              <w:rPr>
-                <w:color w:val="0070C0"/>
-              </w:rPr>
-              <w:t xml:space="preserve"> de usuarios, y el catálogo de propiedades que formarán la base de la experiencia del usuario en la aplicación.</w:t>
+              <w:t>: Este sprint cubre la creación de la página de inicio, el sistema de registro y login de usuarios, y el catálogo de propiedades que formarán la base de la experiencia del usuario en la aplicación.</w:t>
             </w:r>
           </w:p>
         </w:tc>
@@ -8283,21 +8589,7 @@
               <w:rPr>
                 <w:color w:val="0070C0"/>
               </w:rPr>
-              <w:t xml:space="preserve">Sistema de Registro y </w:t>
-            </w:r>
-            <w:proofErr w:type="spellStart"/>
-            <w:r>
-              <w:rPr>
-                <w:color w:val="0070C0"/>
-              </w:rPr>
-              <w:t>Login</w:t>
-            </w:r>
-            <w:proofErr w:type="spellEnd"/>
-            <w:r>
-              <w:rPr>
-                <w:color w:val="0070C0"/>
-              </w:rPr>
-              <w:t xml:space="preserve"> de Usuarios</w:t>
+              <w:t>Sistema de Registro y Login de Usuarios</w:t>
             </w:r>
           </w:p>
           <w:p>
@@ -8538,6 +8830,12 @@
                 <w:color w:val="0070C0"/>
               </w:rPr>
             </w:pPr>
+            <w:r>
+              <w:rPr>
+                <w:color w:val="0070C0"/>
+              </w:rPr>
+              <w:t xml:space="preserve">Equipo de Desarrollo, Computadora, Herramientas de Diseño </w:t>
+            </w:r>
           </w:p>
         </w:tc>
       </w:tr>
@@ -8558,16 +8856,8 @@
               <w:rPr>
                 <w:color w:val="0070C0"/>
               </w:rPr>
-              <w:t xml:space="preserve">Implementación del Sistema de Registro y </w:t>
-            </w:r>
-            <w:proofErr w:type="spellStart"/>
-            <w:r>
-              <w:rPr>
-                <w:color w:val="0070C0"/>
-              </w:rPr>
-              <w:t>Login</w:t>
-            </w:r>
-            <w:proofErr w:type="spellEnd"/>
+              <w:t>Implementación del Sistema de Registro y Login</w:t>
+            </w:r>
           </w:p>
         </w:tc>
         <w:tc>
@@ -8651,6 +8941,12 @@
                 <w:color w:val="0070C0"/>
               </w:rPr>
             </w:pPr>
+            <w:r>
+              <w:rPr>
+                <w:color w:val="0070C0"/>
+              </w:rPr>
+              <w:t>Equipo de Desarrollo, Computadora, IDE de Desarrollo, Base de Datos</w:t>
+            </w:r>
           </w:p>
         </w:tc>
       </w:tr>
@@ -8709,6 +9005,12 @@
                 <w:lang w:val="es-ES"/>
               </w:rPr>
             </w:pPr>
+            <w:r>
+              <w:rPr>
+                <w:color w:val="0070C0"/>
+              </w:rPr>
+              <w:t xml:space="preserve">Equipo de Desarrollo, Computadora, Framework </w:t>
+            </w:r>
           </w:p>
         </w:tc>
       </w:tr>
@@ -8738,26 +9040,39 @@
               <w:rPr>
                 <w:color w:val="0070C0"/>
               </w:rPr>
-              <w:t xml:space="preserve">Este sprint será aceptado cuando la página de inicio, el sistema de registro y </w:t>
-            </w:r>
-            <w:proofErr w:type="spellStart"/>
-            <w:r>
-              <w:rPr>
-                <w:color w:val="0070C0"/>
-              </w:rPr>
-              <w:t>login</w:t>
-            </w:r>
-            <w:proofErr w:type="spellEnd"/>
-            <w:r>
-              <w:rPr>
-                <w:color w:val="0070C0"/>
-              </w:rPr>
-              <w:t xml:space="preserve"> de usuarios, y el catálogo de propiedades estén implementados y funcionales, tras pasar las pruebas de QA.</w:t>
+              <w:t>Este sprint será aceptado cuando la página de inicio, el sistema de registro y login de usuarios, y el catálogo de propiedades estén implementados y funcionales, tras pasar las pruebas de QA.</w:t>
             </w:r>
           </w:p>
         </w:tc>
       </w:tr>
     </w:tbl>
+    <w:p>
+      <w:pPr>
+        <w:spacing w:after="0" w:afterAutospacing="0"/>
+        <w:jc w:val="both"/>
+        <w:rPr>
+          <w:color w:val="0070C0"/>
+        </w:rPr>
+      </w:pPr>
+    </w:p>
+    <w:p>
+      <w:pPr>
+        <w:spacing w:after="0" w:afterAutospacing="0"/>
+        <w:jc w:val="both"/>
+        <w:rPr>
+          <w:color w:val="0070C0"/>
+        </w:rPr>
+      </w:pPr>
+    </w:p>
+    <w:p>
+      <w:pPr>
+        <w:spacing w:after="0" w:afterAutospacing="0"/>
+        <w:jc w:val="both"/>
+        <w:rPr>
+          <w:color w:val="0070C0"/>
+        </w:rPr>
+      </w:pPr>
+    </w:p>
     <w:p>
       <w:pPr>
         <w:spacing w:after="0" w:afterAutospacing="0"/>
@@ -9212,6 +9527,12 @@
                 <w:color w:val="0070C0"/>
               </w:rPr>
             </w:pPr>
+            <w:r>
+              <w:rPr>
+                <w:color w:val="0070C0"/>
+              </w:rPr>
+              <w:t>Equipo de Desarrollo, Computadoras</w:t>
+            </w:r>
           </w:p>
         </w:tc>
       </w:tr>
@@ -9232,14 +9553,7 @@
               <w:rPr>
                 <w:color w:val="0070C0"/>
               </w:rPr>
-              <w:t xml:space="preserve">Implementación de la gestión de propiedades para </w:t>
-            </w:r>
-            <w:r>
-              <w:rPr>
-                <w:color w:val="0070C0"/>
-              </w:rPr>
-              <w:lastRenderedPageBreak/>
-              <w:t>Administradores</w:t>
+              <w:t>Implementación de la gestión de propiedades para Administradores</w:t>
             </w:r>
           </w:p>
         </w:tc>
@@ -9259,7 +9573,6 @@
               <w:rPr>
                 <w:color w:val="0070C0"/>
               </w:rPr>
-              <w:lastRenderedPageBreak/>
               <w:t>10h</w:t>
             </w:r>
           </w:p>
@@ -9325,6 +9638,12 @@
                 <w:color w:val="0070C0"/>
               </w:rPr>
             </w:pPr>
+            <w:r>
+              <w:rPr>
+                <w:color w:val="0070C0"/>
+              </w:rPr>
+              <w:t>Equipo de Desarrollo, Computadoras</w:t>
+            </w:r>
           </w:p>
         </w:tc>
       </w:tr>
@@ -9383,6 +9702,12 @@
                 <w:lang w:val="es-ES"/>
               </w:rPr>
             </w:pPr>
+            <w:r>
+              <w:rPr>
+                <w:color w:val="0070C0"/>
+              </w:rPr>
+              <w:t>Equipo de Desarrollo, Computadoras, Base de Datos</w:t>
+            </w:r>
           </w:p>
         </w:tc>
       </w:tr>
@@ -9851,6 +10176,21 @@
                 <w:color w:val="0070C0"/>
               </w:rPr>
             </w:pPr>
+            <w:r>
+              <w:rPr>
+                <w:color w:val="0070C0"/>
+              </w:rPr>
+              <w:t>Equipo de Desarrollo,</w:t>
+            </w:r>
+            <w:r>
+              <w:t xml:space="preserve"> </w:t>
+            </w:r>
+            <w:r>
+              <w:rPr>
+                <w:color w:val="0070C0"/>
+              </w:rPr>
+              <w:t>Computadoras, Herramientas de Pruebas Automatizadas</w:t>
+            </w:r>
           </w:p>
         </w:tc>
       </w:tr>
@@ -9956,6 +10296,18 @@
                 <w:color w:val="0070C0"/>
               </w:rPr>
             </w:pPr>
+            <w:r>
+              <w:rPr>
+                <w:color w:val="0070C0"/>
+              </w:rPr>
+              <w:t xml:space="preserve">Equipo de Desarrollo, </w:t>
+            </w:r>
+            <w:r>
+              <w:rPr>
+                <w:color w:val="0070C0"/>
+              </w:rPr>
+              <w:t>Servidores, Herramientas de Despliegue</w:t>
+            </w:r>
           </w:p>
         </w:tc>
       </w:tr>
@@ -10811,7 +11163,6 @@
   <w:style w:type="character" w:default="1" w:styleId="Fuentedeprrafopredeter">
     <w:name w:val="Default Paragraph Font"/>
     <w:uiPriority w:val="1"/>
-    <w:semiHidden/>
     <w:unhideWhenUsed/>
   </w:style>
   <w:style w:type="table" w:default="1" w:styleId="Tablanormal">

</xml_diff>